<commit_message>
Added structure on the PDF, Added scenario,functional requirements and use case description for the Registration
</commit_message>
<xml_diff>
--- a/RASD/LabRequirement.docx
+++ b/RASD/LabRequirement.docx
@@ -1,6 +1,6 @@
 
 <file path=word/document.xml><?xml version="1.0" encoding="utf-8"?>
-<w:document xmlns:wpc="http://schemas.microsoft.com/office/word/2010/wordprocessingCanvas" xmlns:cx="http://schemas.microsoft.com/office/drawing/2014/chartex" xmlns:cx1="http://schemas.microsoft.com/office/drawing/2015/9/8/chartex" xmlns:cx2="http://schemas.microsoft.com/office/drawing/2015/10/21/chartex" xmlns:cx3="http://schemas.microsoft.com/office/drawing/2016/5/9/chartex" xmlns:cx4="http://schemas.microsoft.com/office/drawing/2016/5/10/chartex" xmlns:cx5="http://schemas.microsoft.com/office/drawing/2016/5/11/chartex" xmlns:mc="http://schemas.openxmlformats.org/markup-compatibility/2006" xmlns:o="urn:schemas-microsoft-com:office:office" xmlns:r="http://schemas.openxmlformats.org/officeDocument/2006/relationships" xmlns:m="http://schemas.openxmlformats.org/officeDocument/2006/math" xmlns:v="urn:schemas-microsoft-com:vml" xmlns:wp14="http://schemas.microsoft.com/office/word/2010/wordprocessingDrawing" xmlns:wp="http://schemas.openxmlformats.org/drawingml/2006/wordprocessingDrawing" xmlns:w10="urn:schemas-microsoft-com:office:word" xmlns:w="http://schemas.openxmlformats.org/wordprocessingml/2006/main" xmlns:w14="http://schemas.microsoft.com/office/word/2010/wordml" xmlns:w15="http://schemas.microsoft.com/office/word/2012/wordml" xmlns:w16se="http://schemas.microsoft.com/office/word/2015/wordml/symex" xmlns:wpg="http://schemas.microsoft.com/office/word/2010/wordprocessingGroup" xmlns:wpi="http://schemas.microsoft.com/office/word/2010/wordprocessingInk" xmlns:wne="http://schemas.microsoft.com/office/word/2006/wordml" xmlns:wps="http://schemas.microsoft.com/office/word/2010/wordprocessingShape" mc:Ignorable="w14 w15 w16se wp14">
+<w:document xmlns:wpc="http://schemas.microsoft.com/office/word/2010/wordprocessingCanvas" xmlns:mo="http://schemas.microsoft.com/office/mac/office/2008/main" xmlns:mc="http://schemas.openxmlformats.org/markup-compatibility/2006" xmlns:mv="urn:schemas-microsoft-com:mac:vml" xmlns:o="urn:schemas-microsoft-com:office:office" xmlns:r="http://schemas.openxmlformats.org/officeDocument/2006/relationships" xmlns:m="http://schemas.openxmlformats.org/officeDocument/2006/math" xmlns:v="urn:schemas-microsoft-com:vml" xmlns:wp14="http://schemas.microsoft.com/office/word/2010/wordprocessingDrawing" xmlns:wp="http://schemas.openxmlformats.org/drawingml/2006/wordprocessingDrawing" xmlns:w10="urn:schemas-microsoft-com:office:word" xmlns:w="http://schemas.openxmlformats.org/wordprocessingml/2006/main" xmlns:w14="http://schemas.microsoft.com/office/word/2010/wordml" xmlns:w15="http://schemas.microsoft.com/office/word/2012/wordml" xmlns:wpg="http://schemas.microsoft.com/office/word/2010/wordprocessingGroup" xmlns:wpi="http://schemas.microsoft.com/office/word/2010/wordprocessingInk" xmlns:wne="http://schemas.microsoft.com/office/word/2006/wordml" xmlns:wps="http://schemas.microsoft.com/office/word/2010/wordprocessingShape" mc:Ignorable="w14 w15 wp14">
   <w:body>
     <w:p>
       <w:pPr>
@@ -27,56 +27,740 @@
         <w:rPr>
           <w:lang w:val="en-US"/>
         </w:rPr>
-        <w:t xml:space="preserve">Un utente deve </w:t>
-      </w:r>
+        <w:t xml:space="preserve">Un </w:t>
+      </w:r>
+      <w:proofErr w:type="spellStart"/>
+      <w:r>
+        <w:rPr>
+          <w:lang w:val="en-US"/>
+        </w:rPr>
+        <w:t>utente</w:t>
+      </w:r>
+      <w:proofErr w:type="spellEnd"/>
+      <w:r>
+        <w:rPr>
+          <w:lang w:val="en-US"/>
+        </w:rPr>
+        <w:t xml:space="preserve"> </w:t>
+      </w:r>
+      <w:proofErr w:type="spellStart"/>
+      <w:r>
+        <w:rPr>
+          <w:lang w:val="en-US"/>
+        </w:rPr>
+        <w:t>deve</w:t>
+      </w:r>
+      <w:proofErr w:type="spellEnd"/>
+      <w:r>
+        <w:rPr>
+          <w:lang w:val="en-US"/>
+        </w:rPr>
+        <w:t xml:space="preserve"> </w:t>
+      </w:r>
+      <w:proofErr w:type="spellStart"/>
       <w:r>
         <w:rPr>
           <w:lang w:val="en-US"/>
         </w:rPr>
         <w:t>inserire</w:t>
       </w:r>
-      <w:r>
-        <w:rPr>
-          <w:lang w:val="en-US"/>
-        </w:rPr>
-        <w:t xml:space="preserve"> una</w:t>
-      </w:r>
-      <w:r>
-        <w:rPr>
-          <w:lang w:val="en-US"/>
-        </w:rPr>
-        <w:t xml:space="preserve"> patente </w:t>
-      </w:r>
-      <w:r>
-        <w:rPr>
-          <w:lang w:val="en-US"/>
-        </w:rPr>
-        <w:t xml:space="preserve">valida </w:t>
-      </w:r>
-      <w:r>
-        <w:rPr>
-          <w:lang w:val="en-US"/>
-        </w:rPr>
-        <w:t>per registrasi</w:t>
-      </w:r>
-    </w:p>
-    <w:p>
-      <w:pPr>
-        <w:rPr>
-          <w:lang w:val="en-US"/>
-        </w:rPr>
-      </w:pPr>
-      <w:r>
-        <w:rPr>
-          <w:lang w:val="en-US"/>
-        </w:rPr>
-        <w:t>Una macchina rimane nello stato di prenotazione finchè non viene accesa</w:t>
-      </w:r>
-      <w:r>
-        <w:rPr>
-          <w:lang w:val="en-US"/>
-        </w:rPr>
-        <w:t xml:space="preserve">; successivamente passa allo stato “in uso” e inizia ad addebitare all’utente una certa somma per </w:t>
+      <w:proofErr w:type="spellEnd"/>
+      <w:r>
+        <w:rPr>
+          <w:lang w:val="en-US"/>
+        </w:rPr>
+        <w:t xml:space="preserve"> </w:t>
+      </w:r>
+      <w:proofErr w:type="spellStart"/>
+      <w:r>
+        <w:rPr>
+          <w:lang w:val="en-US"/>
+        </w:rPr>
+        <w:t>una</w:t>
+      </w:r>
+      <w:proofErr w:type="spellEnd"/>
+      <w:r>
+        <w:rPr>
+          <w:lang w:val="en-US"/>
+        </w:rPr>
+        <w:t xml:space="preserve"> </w:t>
+      </w:r>
+      <w:proofErr w:type="spellStart"/>
+      <w:r>
+        <w:rPr>
+          <w:lang w:val="en-US"/>
+        </w:rPr>
+        <w:t>patente</w:t>
+      </w:r>
+      <w:proofErr w:type="spellEnd"/>
+      <w:r>
+        <w:rPr>
+          <w:lang w:val="en-US"/>
+        </w:rPr>
+        <w:t xml:space="preserve"> </w:t>
+      </w:r>
+      <w:proofErr w:type="spellStart"/>
+      <w:r>
+        <w:rPr>
+          <w:lang w:val="en-US"/>
+        </w:rPr>
+        <w:t>valida</w:t>
+      </w:r>
+      <w:proofErr w:type="spellEnd"/>
+      <w:r>
+        <w:rPr>
+          <w:lang w:val="en-US"/>
+        </w:rPr>
+        <w:t xml:space="preserve"> </w:t>
+      </w:r>
+      <w:r>
+        <w:rPr>
+          <w:lang w:val="en-US"/>
+        </w:rPr>
+        <w:t xml:space="preserve">per </w:t>
+      </w:r>
+      <w:proofErr w:type="spellStart"/>
+      <w:r>
+        <w:rPr>
+          <w:lang w:val="en-US"/>
+        </w:rPr>
+        <w:t>registrasi</w:t>
+      </w:r>
+      <w:proofErr w:type="spellEnd"/>
+    </w:p>
+    <w:p>
+      <w:pPr>
+        <w:rPr>
+          <w:lang w:val="en-US"/>
+        </w:rPr>
+      </w:pPr>
+      <w:r>
+        <w:rPr>
+          <w:lang w:val="en-US"/>
+        </w:rPr>
+        <w:t xml:space="preserve">Un </w:t>
+      </w:r>
+      <w:proofErr w:type="spellStart"/>
+      <w:r>
+        <w:rPr>
+          <w:lang w:val="en-US"/>
+        </w:rPr>
+        <w:t>utente</w:t>
+      </w:r>
+      <w:proofErr w:type="spellEnd"/>
+      <w:r>
+        <w:rPr>
+          <w:lang w:val="en-US"/>
+        </w:rPr>
+        <w:t xml:space="preserve"> </w:t>
+      </w:r>
+      <w:proofErr w:type="spellStart"/>
+      <w:r>
+        <w:rPr>
+          <w:lang w:val="en-US"/>
+        </w:rPr>
+        <w:t>deve</w:t>
+      </w:r>
+      <w:proofErr w:type="spellEnd"/>
+      <w:r>
+        <w:rPr>
+          <w:lang w:val="en-US"/>
+        </w:rPr>
+        <w:t xml:space="preserve"> </w:t>
+      </w:r>
+      <w:proofErr w:type="spellStart"/>
+      <w:r>
+        <w:rPr>
+          <w:lang w:val="en-US"/>
+        </w:rPr>
+        <w:t>inserire</w:t>
+      </w:r>
+      <w:proofErr w:type="spellEnd"/>
+      <w:r>
+        <w:rPr>
+          <w:lang w:val="en-US"/>
+        </w:rPr>
+        <w:t xml:space="preserve"> un </w:t>
+      </w:r>
+      <w:proofErr w:type="spellStart"/>
+      <w:r>
+        <w:rPr>
+          <w:lang w:val="en-US"/>
+        </w:rPr>
+        <w:t>metodo</w:t>
+      </w:r>
+      <w:proofErr w:type="spellEnd"/>
+      <w:r>
+        <w:rPr>
+          <w:lang w:val="en-US"/>
+        </w:rPr>
+        <w:t xml:space="preserve"> di </w:t>
+      </w:r>
+      <w:proofErr w:type="spellStart"/>
+      <w:r>
+        <w:rPr>
+          <w:lang w:val="en-US"/>
+        </w:rPr>
+        <w:t>pagamento</w:t>
+      </w:r>
+      <w:proofErr w:type="spellEnd"/>
+      <w:r>
+        <w:rPr>
+          <w:lang w:val="en-US"/>
+        </w:rPr>
+        <w:t xml:space="preserve"> </w:t>
+      </w:r>
+      <w:proofErr w:type="spellStart"/>
+      <w:r>
+        <w:rPr>
+          <w:lang w:val="en-US"/>
+        </w:rPr>
+        <w:t>valido</w:t>
+      </w:r>
+      <w:proofErr w:type="spellEnd"/>
+      <w:r>
+        <w:rPr>
+          <w:lang w:val="en-US"/>
+        </w:rPr>
+        <w:t xml:space="preserve"> per </w:t>
+      </w:r>
+      <w:proofErr w:type="spellStart"/>
+      <w:r>
+        <w:rPr>
+          <w:lang w:val="en-US"/>
+        </w:rPr>
+        <w:t>registrasi</w:t>
+      </w:r>
+      <w:proofErr w:type="spellEnd"/>
+    </w:p>
+    <w:p>
+      <w:pPr>
+        <w:rPr>
+          <w:lang w:val="en-US"/>
+        </w:rPr>
+      </w:pPr>
+      <w:r>
+        <w:rPr>
+          <w:lang w:val="en-US"/>
+        </w:rPr>
+        <w:t xml:space="preserve">(Un </w:t>
+      </w:r>
+      <w:proofErr w:type="spellStart"/>
+      <w:r>
+        <w:rPr>
+          <w:lang w:val="en-US"/>
+        </w:rPr>
+        <w:t>utente</w:t>
+      </w:r>
+      <w:proofErr w:type="spellEnd"/>
+      <w:r>
+        <w:rPr>
+          <w:lang w:val="en-US"/>
+        </w:rPr>
+        <w:t xml:space="preserve"> </w:t>
+      </w:r>
+      <w:proofErr w:type="spellStart"/>
+      <w:r>
+        <w:rPr>
+          <w:lang w:val="en-US"/>
+        </w:rPr>
+        <w:t>deve</w:t>
+      </w:r>
+      <w:proofErr w:type="spellEnd"/>
+      <w:r>
+        <w:rPr>
+          <w:lang w:val="en-US"/>
+        </w:rPr>
+        <w:t xml:space="preserve"> </w:t>
+      </w:r>
+      <w:proofErr w:type="spellStart"/>
+      <w:r>
+        <w:rPr>
+          <w:lang w:val="en-US"/>
+        </w:rPr>
+        <w:t>essere</w:t>
+      </w:r>
+      <w:proofErr w:type="spellEnd"/>
+      <w:r>
+        <w:rPr>
+          <w:lang w:val="en-US"/>
+        </w:rPr>
+        <w:t xml:space="preserve"> </w:t>
+      </w:r>
+      <w:proofErr w:type="spellStart"/>
+      <w:r>
+        <w:rPr>
+          <w:lang w:val="en-US"/>
+        </w:rPr>
+        <w:t>maggiorenne</w:t>
+      </w:r>
+      <w:proofErr w:type="spellEnd"/>
+      <w:r>
+        <w:rPr>
+          <w:lang w:val="en-US"/>
+        </w:rPr>
+        <w:t xml:space="preserve"> per </w:t>
+      </w:r>
+      <w:proofErr w:type="spellStart"/>
+      <w:r>
+        <w:rPr>
+          <w:lang w:val="en-US"/>
+        </w:rPr>
+        <w:t>registrarsi</w:t>
+      </w:r>
+      <w:proofErr w:type="spellEnd"/>
+      <w:r>
+        <w:rPr>
+          <w:lang w:val="en-US"/>
+        </w:rPr>
+        <w:t xml:space="preserve">) // se ha la </w:t>
+      </w:r>
+      <w:proofErr w:type="spellStart"/>
+      <w:r>
+        <w:rPr>
+          <w:lang w:val="en-US"/>
+        </w:rPr>
+        <w:t>patente</w:t>
+      </w:r>
+      <w:proofErr w:type="spellEnd"/>
+      <w:r>
+        <w:rPr>
+          <w:lang w:val="en-US"/>
+        </w:rPr>
+        <w:t xml:space="preserve"> </w:t>
+      </w:r>
+      <w:proofErr w:type="spellStart"/>
+      <w:r>
+        <w:rPr>
+          <w:lang w:val="en-US"/>
+        </w:rPr>
+        <w:t>va</w:t>
+      </w:r>
+      <w:proofErr w:type="spellEnd"/>
+      <w:r>
+        <w:rPr>
+          <w:lang w:val="en-US"/>
+        </w:rPr>
+        <w:t xml:space="preserve"> bene</w:t>
+      </w:r>
+    </w:p>
+    <w:p>
+      <w:pPr>
+        <w:rPr>
+          <w:lang w:val="en-US"/>
+        </w:rPr>
+      </w:pPr>
+      <w:r>
+        <w:rPr>
+          <w:lang w:val="en-US"/>
+        </w:rPr>
+        <w:t xml:space="preserve">I </w:t>
+      </w:r>
+      <w:proofErr w:type="spellStart"/>
+      <w:r>
+        <w:rPr>
+          <w:lang w:val="en-US"/>
+        </w:rPr>
+        <w:t>dati</w:t>
+      </w:r>
+      <w:proofErr w:type="spellEnd"/>
+      <w:r>
+        <w:rPr>
+          <w:lang w:val="en-US"/>
+        </w:rPr>
+        <w:t xml:space="preserve"> </w:t>
+      </w:r>
+      <w:proofErr w:type="spellStart"/>
+      <w:r>
+        <w:rPr>
+          <w:lang w:val="en-US"/>
+        </w:rPr>
+        <w:t>sulla</w:t>
+      </w:r>
+      <w:proofErr w:type="spellEnd"/>
+      <w:r>
+        <w:rPr>
+          <w:lang w:val="en-US"/>
+        </w:rPr>
+        <w:t xml:space="preserve"> </w:t>
+      </w:r>
+      <w:proofErr w:type="spellStart"/>
+      <w:r>
+        <w:rPr>
+          <w:lang w:val="en-US"/>
+        </w:rPr>
+        <w:t>patente</w:t>
+      </w:r>
+      <w:proofErr w:type="spellEnd"/>
+      <w:r>
+        <w:rPr>
+          <w:lang w:val="en-US"/>
+        </w:rPr>
+        <w:t xml:space="preserve"> </w:t>
+      </w:r>
+      <w:proofErr w:type="spellStart"/>
+      <w:r>
+        <w:rPr>
+          <w:lang w:val="en-US"/>
+        </w:rPr>
+        <w:t>devono</w:t>
+      </w:r>
+      <w:proofErr w:type="spellEnd"/>
+      <w:r>
+        <w:rPr>
+          <w:lang w:val="en-US"/>
+        </w:rPr>
+        <w:t xml:space="preserve"> </w:t>
+      </w:r>
+      <w:proofErr w:type="spellStart"/>
+      <w:r>
+        <w:rPr>
+          <w:lang w:val="en-US"/>
+        </w:rPr>
+        <w:t>corrispondere</w:t>
+      </w:r>
+      <w:proofErr w:type="spellEnd"/>
+      <w:r>
+        <w:rPr>
+          <w:lang w:val="en-US"/>
+        </w:rPr>
+        <w:t xml:space="preserve"> </w:t>
+      </w:r>
+      <w:proofErr w:type="spellStart"/>
+      <w:r>
+        <w:rPr>
+          <w:lang w:val="en-US"/>
+        </w:rPr>
+        <w:t>alle</w:t>
+      </w:r>
+      <w:proofErr w:type="spellEnd"/>
+      <w:r>
+        <w:rPr>
+          <w:lang w:val="en-US"/>
+        </w:rPr>
+        <w:t xml:space="preserve"> </w:t>
+      </w:r>
+      <w:proofErr w:type="spellStart"/>
+      <w:r>
+        <w:rPr>
+          <w:lang w:val="en-US"/>
+        </w:rPr>
+        <w:t>informazioni</w:t>
+      </w:r>
+      <w:proofErr w:type="spellEnd"/>
+      <w:r>
+        <w:rPr>
+          <w:lang w:val="en-US"/>
+        </w:rPr>
+        <w:t xml:space="preserve"> date </w:t>
+      </w:r>
+      <w:proofErr w:type="spellStart"/>
+      <w:r>
+        <w:rPr>
+          <w:lang w:val="en-US"/>
+        </w:rPr>
+        <w:t>dall’utente</w:t>
+      </w:r>
+      <w:proofErr w:type="spellEnd"/>
+    </w:p>
+    <w:p>
+      <w:pPr>
+        <w:rPr>
+          <w:lang w:val="en-US"/>
+        </w:rPr>
+      </w:pPr>
+    </w:p>
+    <w:p>
+      <w:pPr>
+        <w:rPr>
+          <w:lang w:val="en-US"/>
+        </w:rPr>
+      </w:pPr>
+      <w:r>
+        <w:rPr>
+          <w:lang w:val="en-US"/>
+        </w:rPr>
+        <w:t xml:space="preserve">Una </w:t>
+      </w:r>
+      <w:proofErr w:type="spellStart"/>
+      <w:r>
+        <w:rPr>
+          <w:lang w:val="en-US"/>
+        </w:rPr>
+        <w:t>macchina</w:t>
+      </w:r>
+      <w:proofErr w:type="spellEnd"/>
+      <w:r>
+        <w:rPr>
+          <w:lang w:val="en-US"/>
+        </w:rPr>
+        <w:t xml:space="preserve"> </w:t>
+      </w:r>
+      <w:proofErr w:type="spellStart"/>
+      <w:r>
+        <w:rPr>
+          <w:lang w:val="en-US"/>
+        </w:rPr>
+        <w:t>rimane</w:t>
+      </w:r>
+      <w:proofErr w:type="spellEnd"/>
+      <w:r>
+        <w:rPr>
+          <w:lang w:val="en-US"/>
+        </w:rPr>
+        <w:t xml:space="preserve"> </w:t>
+      </w:r>
+      <w:proofErr w:type="spellStart"/>
+      <w:r>
+        <w:rPr>
+          <w:lang w:val="en-US"/>
+        </w:rPr>
+        <w:t>nello</w:t>
+      </w:r>
+      <w:proofErr w:type="spellEnd"/>
+      <w:r>
+        <w:rPr>
+          <w:lang w:val="en-US"/>
+        </w:rPr>
+        <w:t xml:space="preserve"> </w:t>
+      </w:r>
+      <w:proofErr w:type="spellStart"/>
+      <w:r>
+        <w:rPr>
+          <w:lang w:val="en-US"/>
+        </w:rPr>
+        <w:t>stato</w:t>
+      </w:r>
+      <w:proofErr w:type="spellEnd"/>
+      <w:r>
+        <w:rPr>
+          <w:lang w:val="en-US"/>
+        </w:rPr>
+        <w:t xml:space="preserve"> di </w:t>
+      </w:r>
+      <w:proofErr w:type="spellStart"/>
+      <w:r>
+        <w:rPr>
+          <w:lang w:val="en-US"/>
+        </w:rPr>
+        <w:t>prenotazione</w:t>
+      </w:r>
+      <w:proofErr w:type="spellEnd"/>
+      <w:r>
+        <w:rPr>
+          <w:lang w:val="en-US"/>
+        </w:rPr>
+        <w:t xml:space="preserve"> </w:t>
+      </w:r>
+      <w:proofErr w:type="spellStart"/>
+      <w:r>
+        <w:rPr>
+          <w:lang w:val="en-US"/>
+        </w:rPr>
+        <w:t>finchè</w:t>
+      </w:r>
+      <w:proofErr w:type="spellEnd"/>
+      <w:r>
+        <w:rPr>
+          <w:lang w:val="en-US"/>
+        </w:rPr>
+        <w:t xml:space="preserve"> non </w:t>
+      </w:r>
+      <w:proofErr w:type="spellStart"/>
+      <w:r>
+        <w:rPr>
+          <w:lang w:val="en-US"/>
+        </w:rPr>
+        <w:t>viene</w:t>
+      </w:r>
+      <w:proofErr w:type="spellEnd"/>
+      <w:r>
+        <w:rPr>
+          <w:lang w:val="en-US"/>
+        </w:rPr>
+        <w:t xml:space="preserve"> </w:t>
+      </w:r>
+      <w:proofErr w:type="spellStart"/>
+      <w:r>
+        <w:rPr>
+          <w:lang w:val="en-US"/>
+        </w:rPr>
+        <w:t>accesa</w:t>
+      </w:r>
+      <w:proofErr w:type="spellEnd"/>
+      <w:r>
+        <w:rPr>
+          <w:lang w:val="en-US"/>
+        </w:rPr>
+        <w:t xml:space="preserve">; </w:t>
+      </w:r>
+      <w:proofErr w:type="spellStart"/>
+      <w:r>
+        <w:rPr>
+          <w:lang w:val="en-US"/>
+        </w:rPr>
+        <w:t>successivamente</w:t>
+      </w:r>
+      <w:proofErr w:type="spellEnd"/>
+      <w:r>
+        <w:rPr>
+          <w:lang w:val="en-US"/>
+        </w:rPr>
+        <w:t xml:space="preserve"> </w:t>
+      </w:r>
+      <w:proofErr w:type="spellStart"/>
+      <w:r>
+        <w:rPr>
+          <w:lang w:val="en-US"/>
+        </w:rPr>
+        <w:t>passa</w:t>
+      </w:r>
+      <w:proofErr w:type="spellEnd"/>
+      <w:r>
+        <w:rPr>
+          <w:lang w:val="en-US"/>
+        </w:rPr>
+        <w:t xml:space="preserve"> </w:t>
+      </w:r>
+      <w:proofErr w:type="spellStart"/>
+      <w:r>
+        <w:rPr>
+          <w:lang w:val="en-US"/>
+        </w:rPr>
+        <w:t>allo</w:t>
+      </w:r>
+      <w:proofErr w:type="spellEnd"/>
+      <w:r>
+        <w:rPr>
+          <w:lang w:val="en-US"/>
+        </w:rPr>
+        <w:t xml:space="preserve"> </w:t>
+      </w:r>
+      <w:proofErr w:type="spellStart"/>
+      <w:r>
+        <w:rPr>
+          <w:lang w:val="en-US"/>
+        </w:rPr>
+        <w:t>stato</w:t>
+      </w:r>
+      <w:proofErr w:type="spellEnd"/>
+      <w:r>
+        <w:rPr>
+          <w:lang w:val="en-US"/>
+        </w:rPr>
+        <w:t xml:space="preserve"> “in </w:t>
+      </w:r>
+      <w:proofErr w:type="spellStart"/>
+      <w:r>
+        <w:rPr>
+          <w:lang w:val="en-US"/>
+        </w:rPr>
+        <w:t>uso</w:t>
+      </w:r>
+      <w:proofErr w:type="spellEnd"/>
+      <w:r>
+        <w:rPr>
+          <w:lang w:val="en-US"/>
+        </w:rPr>
+        <w:t xml:space="preserve">” e </w:t>
+      </w:r>
+      <w:proofErr w:type="spellStart"/>
+      <w:r>
+        <w:rPr>
+          <w:lang w:val="en-US"/>
+        </w:rPr>
+        <w:t>inizia</w:t>
+      </w:r>
+      <w:proofErr w:type="spellEnd"/>
+      <w:r>
+        <w:rPr>
+          <w:lang w:val="en-US"/>
+        </w:rPr>
+        <w:t xml:space="preserve"> </w:t>
+      </w:r>
+      <w:proofErr w:type="spellStart"/>
+      <w:r>
+        <w:rPr>
+          <w:lang w:val="en-US"/>
+        </w:rPr>
+        <w:t>ad</w:t>
+      </w:r>
+      <w:proofErr w:type="spellEnd"/>
+      <w:r>
+        <w:rPr>
+          <w:lang w:val="en-US"/>
+        </w:rPr>
+        <w:t xml:space="preserve"> </w:t>
+      </w:r>
+      <w:proofErr w:type="spellStart"/>
+      <w:r>
+        <w:rPr>
+          <w:lang w:val="en-US"/>
+        </w:rPr>
+        <w:t>addebitare</w:t>
+      </w:r>
+      <w:proofErr w:type="spellEnd"/>
+      <w:r>
+        <w:rPr>
+          <w:lang w:val="en-US"/>
+        </w:rPr>
+        <w:t xml:space="preserve"> </w:t>
+      </w:r>
+      <w:proofErr w:type="spellStart"/>
+      <w:r>
+        <w:rPr>
+          <w:lang w:val="en-US"/>
+        </w:rPr>
+        <w:t>all’utente</w:t>
+      </w:r>
+      <w:proofErr w:type="spellEnd"/>
+      <w:r>
+        <w:rPr>
+          <w:lang w:val="en-US"/>
+        </w:rPr>
+        <w:t xml:space="preserve"> </w:t>
+      </w:r>
+      <w:proofErr w:type="spellStart"/>
+      <w:r>
+        <w:rPr>
+          <w:lang w:val="en-US"/>
+        </w:rPr>
+        <w:t>una</w:t>
+      </w:r>
+      <w:proofErr w:type="spellEnd"/>
+      <w:r>
+        <w:rPr>
+          <w:lang w:val="en-US"/>
+        </w:rPr>
+        <w:t xml:space="preserve"> </w:t>
+      </w:r>
+      <w:proofErr w:type="spellStart"/>
+      <w:r>
+        <w:rPr>
+          <w:lang w:val="en-US"/>
+        </w:rPr>
+        <w:t>certa</w:t>
+      </w:r>
+      <w:proofErr w:type="spellEnd"/>
+      <w:r>
+        <w:rPr>
+          <w:lang w:val="en-US"/>
+        </w:rPr>
+        <w:t xml:space="preserve"> </w:t>
+      </w:r>
+      <w:proofErr w:type="spellStart"/>
+      <w:r>
+        <w:rPr>
+          <w:lang w:val="en-US"/>
+        </w:rPr>
+        <w:t>somma</w:t>
+      </w:r>
+      <w:proofErr w:type="spellEnd"/>
+      <w:r>
+        <w:rPr>
+          <w:lang w:val="en-US"/>
+        </w:rPr>
+        <w:t xml:space="preserve"> per </w:t>
       </w:r>
       <w:r>
         <w:rPr>
@@ -95,86 +779,509 @@
         <w:rPr>
           <w:lang w:val="en-US"/>
         </w:rPr>
-        <w:t>Una macchina può spegnersi se e solo se termino il noleggio</w:t>
-      </w:r>
-    </w:p>
-    <w:p>
-      <w:pPr>
-        <w:rPr>
-          <w:lang w:val="en-US"/>
-        </w:rPr>
-      </w:pPr>
-      <w:r>
-        <w:rPr>
-          <w:lang w:val="en-US"/>
-        </w:rPr>
-        <w:t>Un utente deve inserire un metodo di pagamento per registrasi</w:t>
-      </w:r>
-    </w:p>
-    <w:p>
-      <w:pPr>
-        <w:rPr>
-          <w:lang w:val="en-US"/>
-        </w:rPr>
-      </w:pPr>
-      <w:r>
-        <w:rPr>
-          <w:lang w:val="en-US"/>
-        </w:rPr>
-        <w:t>Ogni macchina ha una posizione definita</w:t>
-      </w:r>
-    </w:p>
-    <w:p>
-      <w:pPr>
-        <w:rPr>
-          <w:lang w:val="en-US"/>
-        </w:rPr>
-      </w:pPr>
-      <w:r>
-        <w:rPr>
-          <w:lang w:val="en-US"/>
-        </w:rPr>
-        <w:t>Ogni utente ha una posizione definita</w:t>
-      </w:r>
-    </w:p>
-    <w:p>
-      <w:pPr>
-        <w:rPr>
-          <w:lang w:val="en-US"/>
-        </w:rPr>
-      </w:pPr>
-      <w:r>
-        <w:rPr>
-          <w:lang w:val="en-US"/>
-        </w:rPr>
-        <w:t>Ogni utente può prenotare una sola macchina per volta</w:t>
-      </w:r>
-    </w:p>
-    <w:p>
-      <w:pPr>
-        <w:rPr>
-          <w:lang w:val="en-US"/>
-        </w:rPr>
-      </w:pPr>
-      <w:r>
-        <w:rPr>
-          <w:lang w:val="en-US"/>
-        </w:rPr>
-        <w:t>Una macchina deve essere libera per essere prenotata</w:t>
-      </w:r>
-    </w:p>
-    <w:p>
-      <w:pPr>
-        <w:rPr>
-          <w:lang w:val="en-US"/>
-        </w:rPr>
-      </w:pPr>
-      <w:r>
-        <w:rPr>
-          <w:lang w:val="en-US"/>
-        </w:rPr>
-        <w:t>Una macchina può rimanere prenotata per al massimo un ora</w:t>
-      </w:r>
+        <w:t xml:space="preserve">Una </w:t>
+      </w:r>
+      <w:proofErr w:type="spellStart"/>
+      <w:r>
+        <w:rPr>
+          <w:lang w:val="en-US"/>
+        </w:rPr>
+        <w:t>macchina</w:t>
+      </w:r>
+      <w:proofErr w:type="spellEnd"/>
+      <w:r>
+        <w:rPr>
+          <w:lang w:val="en-US"/>
+        </w:rPr>
+        <w:t xml:space="preserve"> </w:t>
+      </w:r>
+      <w:proofErr w:type="spellStart"/>
+      <w:r>
+        <w:rPr>
+          <w:lang w:val="en-US"/>
+        </w:rPr>
+        <w:t>può</w:t>
+      </w:r>
+      <w:proofErr w:type="spellEnd"/>
+      <w:r>
+        <w:rPr>
+          <w:lang w:val="en-US"/>
+        </w:rPr>
+        <w:t xml:space="preserve"> </w:t>
+      </w:r>
+      <w:proofErr w:type="spellStart"/>
+      <w:r>
+        <w:rPr>
+          <w:lang w:val="en-US"/>
+        </w:rPr>
+        <w:t>spegnersi</w:t>
+      </w:r>
+      <w:proofErr w:type="spellEnd"/>
+      <w:r>
+        <w:rPr>
+          <w:lang w:val="en-US"/>
+        </w:rPr>
+        <w:t xml:space="preserve"> se e solo se </w:t>
+      </w:r>
+      <w:proofErr w:type="spellStart"/>
+      <w:r>
+        <w:rPr>
+          <w:lang w:val="en-US"/>
+        </w:rPr>
+        <w:t>termino</w:t>
+      </w:r>
+      <w:proofErr w:type="spellEnd"/>
+      <w:r>
+        <w:rPr>
+          <w:lang w:val="en-US"/>
+        </w:rPr>
+        <w:t xml:space="preserve"> </w:t>
+      </w:r>
+      <w:proofErr w:type="spellStart"/>
+      <w:r>
+        <w:rPr>
+          <w:lang w:val="en-US"/>
+        </w:rPr>
+        <w:t>il</w:t>
+      </w:r>
+      <w:proofErr w:type="spellEnd"/>
+      <w:r>
+        <w:rPr>
+          <w:lang w:val="en-US"/>
+        </w:rPr>
+        <w:t xml:space="preserve"> </w:t>
+      </w:r>
+      <w:proofErr w:type="spellStart"/>
+      <w:r>
+        <w:rPr>
+          <w:lang w:val="en-US"/>
+        </w:rPr>
+        <w:t>noleggio</w:t>
+      </w:r>
+      <w:proofErr w:type="spellEnd"/>
+    </w:p>
+    <w:p>
+      <w:pPr>
+        <w:rPr>
+          <w:lang w:val="en-US"/>
+        </w:rPr>
+      </w:pPr>
+      <w:proofErr w:type="spellStart"/>
+      <w:r>
+        <w:rPr>
+          <w:lang w:val="en-US"/>
+        </w:rPr>
+        <w:t>Ogni</w:t>
+      </w:r>
+      <w:proofErr w:type="spellEnd"/>
+      <w:r>
+        <w:rPr>
+          <w:lang w:val="en-US"/>
+        </w:rPr>
+        <w:t xml:space="preserve"> </w:t>
+      </w:r>
+      <w:proofErr w:type="spellStart"/>
+      <w:r>
+        <w:rPr>
+          <w:lang w:val="en-US"/>
+        </w:rPr>
+        <w:t>macchina</w:t>
+      </w:r>
+      <w:proofErr w:type="spellEnd"/>
+      <w:r>
+        <w:rPr>
+          <w:lang w:val="en-US"/>
+        </w:rPr>
+        <w:t xml:space="preserve"> ha </w:t>
+      </w:r>
+      <w:proofErr w:type="spellStart"/>
+      <w:r>
+        <w:rPr>
+          <w:lang w:val="en-US"/>
+        </w:rPr>
+        <w:t>una</w:t>
+      </w:r>
+      <w:proofErr w:type="spellEnd"/>
+      <w:r>
+        <w:rPr>
+          <w:lang w:val="en-US"/>
+        </w:rPr>
+        <w:t xml:space="preserve"> </w:t>
+      </w:r>
+      <w:proofErr w:type="spellStart"/>
+      <w:r>
+        <w:rPr>
+          <w:lang w:val="en-US"/>
+        </w:rPr>
+        <w:t>posizione</w:t>
+      </w:r>
+      <w:proofErr w:type="spellEnd"/>
+      <w:r>
+        <w:rPr>
+          <w:lang w:val="en-US"/>
+        </w:rPr>
+        <w:t xml:space="preserve"> </w:t>
+      </w:r>
+      <w:proofErr w:type="spellStart"/>
+      <w:r>
+        <w:rPr>
+          <w:lang w:val="en-US"/>
+        </w:rPr>
+        <w:t>definita</w:t>
+      </w:r>
+      <w:proofErr w:type="spellEnd"/>
+    </w:p>
+    <w:p>
+      <w:pPr>
+        <w:rPr>
+          <w:lang w:val="en-US"/>
+        </w:rPr>
+      </w:pPr>
+      <w:proofErr w:type="spellStart"/>
+      <w:r>
+        <w:rPr>
+          <w:lang w:val="en-US"/>
+        </w:rPr>
+        <w:t>Ogni</w:t>
+      </w:r>
+      <w:proofErr w:type="spellEnd"/>
+      <w:r>
+        <w:rPr>
+          <w:lang w:val="en-US"/>
+        </w:rPr>
+        <w:t xml:space="preserve"> </w:t>
+      </w:r>
+      <w:proofErr w:type="spellStart"/>
+      <w:r>
+        <w:rPr>
+          <w:lang w:val="en-US"/>
+        </w:rPr>
+        <w:t>utente</w:t>
+      </w:r>
+      <w:proofErr w:type="spellEnd"/>
+      <w:r>
+        <w:rPr>
+          <w:lang w:val="en-US"/>
+        </w:rPr>
+        <w:t xml:space="preserve"> ha </w:t>
+      </w:r>
+      <w:proofErr w:type="spellStart"/>
+      <w:r>
+        <w:rPr>
+          <w:lang w:val="en-US"/>
+        </w:rPr>
+        <w:t>una</w:t>
+      </w:r>
+      <w:proofErr w:type="spellEnd"/>
+      <w:r>
+        <w:rPr>
+          <w:lang w:val="en-US"/>
+        </w:rPr>
+        <w:t xml:space="preserve"> </w:t>
+      </w:r>
+      <w:proofErr w:type="spellStart"/>
+      <w:r>
+        <w:rPr>
+          <w:lang w:val="en-US"/>
+        </w:rPr>
+        <w:t>posizione</w:t>
+      </w:r>
+      <w:proofErr w:type="spellEnd"/>
+      <w:r>
+        <w:rPr>
+          <w:lang w:val="en-US"/>
+        </w:rPr>
+        <w:t xml:space="preserve"> </w:t>
+      </w:r>
+      <w:proofErr w:type="spellStart"/>
+      <w:r>
+        <w:rPr>
+          <w:lang w:val="en-US"/>
+        </w:rPr>
+        <w:t>definita</w:t>
+      </w:r>
+      <w:proofErr w:type="spellEnd"/>
+    </w:p>
+    <w:p>
+      <w:pPr>
+        <w:rPr>
+          <w:lang w:val="en-US"/>
+        </w:rPr>
+      </w:pPr>
+      <w:proofErr w:type="spellStart"/>
+      <w:r>
+        <w:rPr>
+          <w:lang w:val="en-US"/>
+        </w:rPr>
+        <w:t>Ogni</w:t>
+      </w:r>
+      <w:proofErr w:type="spellEnd"/>
+      <w:r>
+        <w:rPr>
+          <w:lang w:val="en-US"/>
+        </w:rPr>
+        <w:t xml:space="preserve"> </w:t>
+      </w:r>
+      <w:proofErr w:type="spellStart"/>
+      <w:r>
+        <w:rPr>
+          <w:lang w:val="en-US"/>
+        </w:rPr>
+        <w:t>utente</w:t>
+      </w:r>
+      <w:proofErr w:type="spellEnd"/>
+      <w:r>
+        <w:rPr>
+          <w:lang w:val="en-US"/>
+        </w:rPr>
+        <w:t xml:space="preserve"> </w:t>
+      </w:r>
+      <w:proofErr w:type="spellStart"/>
+      <w:r>
+        <w:rPr>
+          <w:lang w:val="en-US"/>
+        </w:rPr>
+        <w:t>può</w:t>
+      </w:r>
+      <w:proofErr w:type="spellEnd"/>
+      <w:r>
+        <w:rPr>
+          <w:lang w:val="en-US"/>
+        </w:rPr>
+        <w:t xml:space="preserve"> </w:t>
+      </w:r>
+      <w:proofErr w:type="spellStart"/>
+      <w:r>
+        <w:rPr>
+          <w:lang w:val="en-US"/>
+        </w:rPr>
+        <w:t>prenotare</w:t>
+      </w:r>
+      <w:proofErr w:type="spellEnd"/>
+      <w:r>
+        <w:rPr>
+          <w:lang w:val="en-US"/>
+        </w:rPr>
+        <w:t xml:space="preserve"> </w:t>
+      </w:r>
+      <w:proofErr w:type="spellStart"/>
+      <w:r>
+        <w:rPr>
+          <w:lang w:val="en-US"/>
+        </w:rPr>
+        <w:t>una</w:t>
+      </w:r>
+      <w:proofErr w:type="spellEnd"/>
+      <w:r>
+        <w:rPr>
+          <w:lang w:val="en-US"/>
+        </w:rPr>
+        <w:t xml:space="preserve"> sola </w:t>
+      </w:r>
+      <w:proofErr w:type="spellStart"/>
+      <w:r>
+        <w:rPr>
+          <w:lang w:val="en-US"/>
+        </w:rPr>
+        <w:t>macchina</w:t>
+      </w:r>
+      <w:proofErr w:type="spellEnd"/>
+      <w:r>
+        <w:rPr>
+          <w:lang w:val="en-US"/>
+        </w:rPr>
+        <w:t xml:space="preserve"> per </w:t>
+      </w:r>
+      <w:proofErr w:type="spellStart"/>
+      <w:r>
+        <w:rPr>
+          <w:lang w:val="en-US"/>
+        </w:rPr>
+        <w:t>volta</w:t>
+      </w:r>
+      <w:proofErr w:type="spellEnd"/>
+    </w:p>
+    <w:p>
+      <w:pPr>
+        <w:rPr>
+          <w:lang w:val="en-US"/>
+        </w:rPr>
+      </w:pPr>
+      <w:r>
+        <w:rPr>
+          <w:lang w:val="en-US"/>
+        </w:rPr>
+        <w:t xml:space="preserve">Una </w:t>
+      </w:r>
+      <w:proofErr w:type="spellStart"/>
+      <w:r>
+        <w:rPr>
+          <w:lang w:val="en-US"/>
+        </w:rPr>
+        <w:t>macchina</w:t>
+      </w:r>
+      <w:proofErr w:type="spellEnd"/>
+      <w:r>
+        <w:rPr>
+          <w:lang w:val="en-US"/>
+        </w:rPr>
+        <w:t xml:space="preserve"> </w:t>
+      </w:r>
+      <w:proofErr w:type="spellStart"/>
+      <w:r>
+        <w:rPr>
+          <w:lang w:val="en-US"/>
+        </w:rPr>
+        <w:t>deve</w:t>
+      </w:r>
+      <w:proofErr w:type="spellEnd"/>
+      <w:r>
+        <w:rPr>
+          <w:lang w:val="en-US"/>
+        </w:rPr>
+        <w:t xml:space="preserve"> </w:t>
+      </w:r>
+      <w:proofErr w:type="spellStart"/>
+      <w:r>
+        <w:rPr>
+          <w:lang w:val="en-US"/>
+        </w:rPr>
+        <w:t>essere</w:t>
+      </w:r>
+      <w:proofErr w:type="spellEnd"/>
+      <w:r>
+        <w:rPr>
+          <w:lang w:val="en-US"/>
+        </w:rPr>
+        <w:t xml:space="preserve"> </w:t>
+      </w:r>
+      <w:proofErr w:type="spellStart"/>
+      <w:r>
+        <w:rPr>
+          <w:lang w:val="en-US"/>
+        </w:rPr>
+        <w:t>libera</w:t>
+      </w:r>
+      <w:proofErr w:type="spellEnd"/>
+      <w:r>
+        <w:rPr>
+          <w:lang w:val="en-US"/>
+        </w:rPr>
+        <w:t xml:space="preserve"> per </w:t>
+      </w:r>
+      <w:proofErr w:type="spellStart"/>
+      <w:r>
+        <w:rPr>
+          <w:lang w:val="en-US"/>
+        </w:rPr>
+        <w:t>essere</w:t>
+      </w:r>
+      <w:proofErr w:type="spellEnd"/>
+      <w:r>
+        <w:rPr>
+          <w:lang w:val="en-US"/>
+        </w:rPr>
+        <w:t xml:space="preserve"> </w:t>
+      </w:r>
+      <w:proofErr w:type="spellStart"/>
+      <w:r>
+        <w:rPr>
+          <w:lang w:val="en-US"/>
+        </w:rPr>
+        <w:t>prenotata</w:t>
+      </w:r>
+      <w:proofErr w:type="spellEnd"/>
+    </w:p>
+    <w:p>
+      <w:pPr>
+        <w:rPr>
+          <w:lang w:val="en-US"/>
+        </w:rPr>
+      </w:pPr>
+      <w:r>
+        <w:rPr>
+          <w:lang w:val="en-US"/>
+        </w:rPr>
+        <w:t xml:space="preserve">Una </w:t>
+      </w:r>
+      <w:proofErr w:type="spellStart"/>
+      <w:r>
+        <w:rPr>
+          <w:lang w:val="en-US"/>
+        </w:rPr>
+        <w:t>macchina</w:t>
+      </w:r>
+      <w:proofErr w:type="spellEnd"/>
+      <w:r>
+        <w:rPr>
+          <w:lang w:val="en-US"/>
+        </w:rPr>
+        <w:t xml:space="preserve"> </w:t>
+      </w:r>
+      <w:proofErr w:type="spellStart"/>
+      <w:r>
+        <w:rPr>
+          <w:lang w:val="en-US"/>
+        </w:rPr>
+        <w:t>può</w:t>
+      </w:r>
+      <w:proofErr w:type="spellEnd"/>
+      <w:r>
+        <w:rPr>
+          <w:lang w:val="en-US"/>
+        </w:rPr>
+        <w:t xml:space="preserve"> </w:t>
+      </w:r>
+      <w:proofErr w:type="spellStart"/>
+      <w:r>
+        <w:rPr>
+          <w:lang w:val="en-US"/>
+        </w:rPr>
+        <w:t>rimanere</w:t>
+      </w:r>
+      <w:proofErr w:type="spellEnd"/>
+      <w:r>
+        <w:rPr>
+          <w:lang w:val="en-US"/>
+        </w:rPr>
+        <w:t xml:space="preserve"> </w:t>
+      </w:r>
+      <w:proofErr w:type="spellStart"/>
+      <w:r>
+        <w:rPr>
+          <w:lang w:val="en-US"/>
+        </w:rPr>
+        <w:t>prenotata</w:t>
+      </w:r>
+      <w:proofErr w:type="spellEnd"/>
+      <w:r>
+        <w:rPr>
+          <w:lang w:val="en-US"/>
+        </w:rPr>
+        <w:t xml:space="preserve"> per al </w:t>
+      </w:r>
+      <w:proofErr w:type="spellStart"/>
+      <w:r>
+        <w:rPr>
+          <w:lang w:val="en-US"/>
+        </w:rPr>
+        <w:t>massimo</w:t>
+      </w:r>
+      <w:proofErr w:type="spellEnd"/>
+      <w:r>
+        <w:rPr>
+          <w:lang w:val="en-US"/>
+        </w:rPr>
+        <w:t xml:space="preserve"> un </w:t>
+      </w:r>
+      <w:proofErr w:type="spellStart"/>
+      <w:r>
+        <w:rPr>
+          <w:lang w:val="en-US"/>
+        </w:rPr>
+        <w:t>ora</w:t>
+      </w:r>
+      <w:proofErr w:type="spellEnd"/>
       <w:r>
         <w:rPr>
           <w:lang w:val="en-US"/>
@@ -185,27 +1292,205 @@
         <w:rPr>
           <w:lang w:val="en-US"/>
         </w:rPr>
-        <w:t xml:space="preserve"> presa </w:t>
-      </w:r>
-      <w:r>
-        <w:rPr>
-          <w:lang w:val="en-US"/>
-        </w:rPr>
-        <w:t>ritorna libera</w:t>
-      </w:r>
-    </w:p>
-    <w:p>
-      <w:pPr>
-        <w:rPr>
-          <w:lang w:val="en-US"/>
-        </w:rPr>
-      </w:pPr>
-      <w:r>
-        <w:rPr>
-          <w:lang w:val="en-US"/>
-        </w:rPr>
-        <w:t>Un utente è in grado di aprire la macchina quando si trova ad una certa distanza da essa</w:t>
-      </w:r>
+        <w:t xml:space="preserve"> </w:t>
+      </w:r>
+      <w:proofErr w:type="spellStart"/>
+      <w:r>
+        <w:rPr>
+          <w:lang w:val="en-US"/>
+        </w:rPr>
+        <w:t>presa</w:t>
+      </w:r>
+      <w:proofErr w:type="spellEnd"/>
+      <w:r>
+        <w:rPr>
+          <w:lang w:val="en-US"/>
+        </w:rPr>
+        <w:t xml:space="preserve"> </w:t>
+      </w:r>
+      <w:proofErr w:type="spellStart"/>
+      <w:r>
+        <w:rPr>
+          <w:lang w:val="en-US"/>
+        </w:rPr>
+        <w:t>ritorna</w:t>
+      </w:r>
+      <w:proofErr w:type="spellEnd"/>
+      <w:r>
+        <w:rPr>
+          <w:lang w:val="en-US"/>
+        </w:rPr>
+        <w:t xml:space="preserve"> </w:t>
+      </w:r>
+      <w:proofErr w:type="spellStart"/>
+      <w:r>
+        <w:rPr>
+          <w:lang w:val="en-US"/>
+        </w:rPr>
+        <w:t>libera</w:t>
+      </w:r>
+      <w:proofErr w:type="spellEnd"/>
+    </w:p>
+    <w:p>
+      <w:pPr>
+        <w:rPr>
+          <w:lang w:val="en-US"/>
+        </w:rPr>
+      </w:pPr>
+      <w:r>
+        <w:rPr>
+          <w:lang w:val="en-US"/>
+        </w:rPr>
+        <w:t xml:space="preserve">Un </w:t>
+      </w:r>
+      <w:proofErr w:type="spellStart"/>
+      <w:r>
+        <w:rPr>
+          <w:lang w:val="en-US"/>
+        </w:rPr>
+        <w:t>utente</w:t>
+      </w:r>
+      <w:proofErr w:type="spellEnd"/>
+      <w:r>
+        <w:rPr>
+          <w:lang w:val="en-US"/>
+        </w:rPr>
+        <w:t xml:space="preserve"> è in </w:t>
+      </w:r>
+      <w:proofErr w:type="spellStart"/>
+      <w:r>
+        <w:rPr>
+          <w:lang w:val="en-US"/>
+        </w:rPr>
+        <w:t>grado</w:t>
+      </w:r>
+      <w:proofErr w:type="spellEnd"/>
+      <w:r>
+        <w:rPr>
+          <w:lang w:val="en-US"/>
+        </w:rPr>
+        <w:t xml:space="preserve"> di </w:t>
+      </w:r>
+      <w:proofErr w:type="spellStart"/>
+      <w:r>
+        <w:rPr>
+          <w:lang w:val="en-US"/>
+        </w:rPr>
+        <w:t>aprire</w:t>
+      </w:r>
+      <w:proofErr w:type="spellEnd"/>
+      <w:r>
+        <w:rPr>
+          <w:lang w:val="en-US"/>
+        </w:rPr>
+        <w:t xml:space="preserve"> la </w:t>
+      </w:r>
+      <w:proofErr w:type="spellStart"/>
+      <w:r>
+        <w:rPr>
+          <w:lang w:val="en-US"/>
+        </w:rPr>
+        <w:t>macchina</w:t>
+      </w:r>
+      <w:proofErr w:type="spellEnd"/>
+      <w:r>
+        <w:rPr>
+          <w:lang w:val="en-US"/>
+        </w:rPr>
+        <w:t xml:space="preserve"> </w:t>
+      </w:r>
+      <w:proofErr w:type="spellStart"/>
+      <w:r>
+        <w:rPr>
+          <w:lang w:val="en-US"/>
+        </w:rPr>
+        <w:t>quando</w:t>
+      </w:r>
+      <w:proofErr w:type="spellEnd"/>
+      <w:r>
+        <w:rPr>
+          <w:lang w:val="en-US"/>
+        </w:rPr>
+        <w:t xml:space="preserve"> </w:t>
+      </w:r>
+      <w:proofErr w:type="spellStart"/>
+      <w:r>
+        <w:rPr>
+          <w:lang w:val="en-US"/>
+        </w:rPr>
+        <w:t>si</w:t>
+      </w:r>
+      <w:proofErr w:type="spellEnd"/>
+      <w:r>
+        <w:rPr>
+          <w:lang w:val="en-US"/>
+        </w:rPr>
+        <w:t xml:space="preserve"> </w:t>
+      </w:r>
+      <w:proofErr w:type="spellStart"/>
+      <w:r>
+        <w:rPr>
+          <w:lang w:val="en-US"/>
+        </w:rPr>
+        <w:t>trova</w:t>
+      </w:r>
+      <w:proofErr w:type="spellEnd"/>
+      <w:r>
+        <w:rPr>
+          <w:lang w:val="en-US"/>
+        </w:rPr>
+        <w:t xml:space="preserve"> ad </w:t>
+      </w:r>
+      <w:proofErr w:type="spellStart"/>
+      <w:r>
+        <w:rPr>
+          <w:lang w:val="en-US"/>
+        </w:rPr>
+        <w:t>una</w:t>
+      </w:r>
+      <w:proofErr w:type="spellEnd"/>
+      <w:r>
+        <w:rPr>
+          <w:lang w:val="en-US"/>
+        </w:rPr>
+        <w:t xml:space="preserve"> </w:t>
+      </w:r>
+      <w:proofErr w:type="spellStart"/>
+      <w:r>
+        <w:rPr>
+          <w:lang w:val="en-US"/>
+        </w:rPr>
+        <w:t>certa</w:t>
+      </w:r>
+      <w:proofErr w:type="spellEnd"/>
+      <w:r>
+        <w:rPr>
+          <w:lang w:val="en-US"/>
+        </w:rPr>
+        <w:t xml:space="preserve"> </w:t>
+      </w:r>
+      <w:proofErr w:type="spellStart"/>
+      <w:r>
+        <w:rPr>
+          <w:lang w:val="en-US"/>
+        </w:rPr>
+        <w:t>distanza</w:t>
+      </w:r>
+      <w:proofErr w:type="spellEnd"/>
+      <w:r>
+        <w:rPr>
+          <w:lang w:val="en-US"/>
+        </w:rPr>
+        <w:t xml:space="preserve"> da </w:t>
+      </w:r>
+      <w:proofErr w:type="spellStart"/>
+      <w:r>
+        <w:rPr>
+          <w:lang w:val="en-US"/>
+        </w:rPr>
+        <w:t>essa</w:t>
+      </w:r>
+      <w:proofErr w:type="spellEnd"/>
     </w:p>
     <w:p>
       <w:pPr>
@@ -252,48 +1537,1423 @@
           <w:lang w:val="en-US"/>
         </w:rPr>
       </w:pPr>
+      <w:r>
+        <w:t xml:space="preserve">If a car is left at more than 3 KM from the nearest power grid station or with more than 80% of the battery empty, the system charges 30% more on the last ride to compensate for the cost required </w:t>
+      </w:r>
+      <w:proofErr w:type="gramStart"/>
+      <w:r>
+        <w:t>to</w:t>
+      </w:r>
+      <w:proofErr w:type="gramEnd"/>
+      <w:r>
+        <w:t xml:space="preserve"> r</w:t>
+      </w:r>
+      <w:r>
+        <w:rPr>
+          <w:spacing w:val="-1"/>
+        </w:rPr>
+        <w:t>e</w:t>
+      </w:r>
+      <w:r>
+        <w:rPr>
+          <w:w w:val="33"/>
+        </w:rPr>
+        <w:t>-­‐</w:t>
+      </w:r>
+      <w:r>
+        <w:t>charge the car o</w:t>
+      </w:r>
+      <w:r>
+        <w:rPr>
+          <w:spacing w:val="-1"/>
+        </w:rPr>
+        <w:t>n</w:t>
+      </w:r>
+      <w:r>
+        <w:rPr>
+          <w:w w:val="33"/>
+        </w:rPr>
+        <w:t>-­‐</w:t>
+      </w:r>
+      <w:r>
+        <w:t>site.</w:t>
+      </w:r>
+    </w:p>
+    <w:p>
+      <w:pPr>
+        <w:rPr>
+          <w:lang w:val="en-US"/>
+        </w:rPr>
+      </w:pPr>
+    </w:p>
+    <w:p>
+      <w:pPr>
+        <w:rPr>
+          <w:lang w:val="en-US"/>
+        </w:rPr>
+      </w:pPr>
+    </w:p>
+    <w:p>
+      <w:pPr>
+        <w:rPr>
+          <w:lang w:val="en-US"/>
+        </w:rPr>
+      </w:pPr>
+    </w:p>
+    <w:p>
+      <w:pPr>
+        <w:rPr>
+          <w:u w:val="single"/>
+          <w:lang w:val="en-US"/>
+        </w:rPr>
+      </w:pPr>
+      <w:r>
+        <w:rPr>
+          <w:u w:val="single"/>
+          <w:lang w:val="en-US"/>
+        </w:rPr>
+        <w:t>Non-functional</w:t>
+      </w:r>
+    </w:p>
+    <w:p>
+      <w:pPr>
+        <w:rPr>
+          <w:lang w:val="en-US"/>
+        </w:rPr>
+      </w:pPr>
+      <w:proofErr w:type="spellStart"/>
+      <w:r>
+        <w:rPr>
+          <w:lang w:val="en-US"/>
+        </w:rPr>
+        <w:t>L’utente</w:t>
+      </w:r>
+      <w:proofErr w:type="spellEnd"/>
+      <w:r>
+        <w:rPr>
+          <w:lang w:val="en-US"/>
+        </w:rPr>
+        <w:t xml:space="preserve"> </w:t>
+      </w:r>
+      <w:proofErr w:type="spellStart"/>
+      <w:r>
+        <w:rPr>
+          <w:lang w:val="en-US"/>
+        </w:rPr>
+        <w:t>viene</w:t>
+      </w:r>
+      <w:proofErr w:type="spellEnd"/>
+      <w:r>
+        <w:rPr>
+          <w:lang w:val="en-US"/>
+        </w:rPr>
+        <w:t xml:space="preserve"> </w:t>
+      </w:r>
+      <w:proofErr w:type="spellStart"/>
+      <w:r>
+        <w:rPr>
+          <w:lang w:val="en-US"/>
+        </w:rPr>
+        <w:t>notificato</w:t>
+      </w:r>
+      <w:proofErr w:type="spellEnd"/>
+      <w:r>
+        <w:rPr>
+          <w:lang w:val="en-US"/>
+        </w:rPr>
+        <w:t xml:space="preserve"> </w:t>
+      </w:r>
+      <w:proofErr w:type="spellStart"/>
+      <w:r>
+        <w:rPr>
+          <w:lang w:val="en-US"/>
+        </w:rPr>
+        <w:t>della</w:t>
+      </w:r>
+      <w:proofErr w:type="spellEnd"/>
+      <w:r>
+        <w:rPr>
+          <w:lang w:val="en-US"/>
+        </w:rPr>
+        <w:t xml:space="preserve"> </w:t>
+      </w:r>
+      <w:proofErr w:type="spellStart"/>
+      <w:r>
+        <w:rPr>
+          <w:lang w:val="en-US"/>
+        </w:rPr>
+        <w:t>spesa</w:t>
+      </w:r>
+      <w:proofErr w:type="spellEnd"/>
+      <w:r>
+        <w:rPr>
+          <w:lang w:val="en-US"/>
+        </w:rPr>
+        <w:t xml:space="preserve"> </w:t>
+      </w:r>
+      <w:proofErr w:type="spellStart"/>
+      <w:r>
+        <w:rPr>
+          <w:lang w:val="en-US"/>
+        </w:rPr>
+        <w:t>attraverso</w:t>
+      </w:r>
+      <w:proofErr w:type="spellEnd"/>
+      <w:r>
+        <w:rPr>
+          <w:lang w:val="en-US"/>
+        </w:rPr>
+        <w:t xml:space="preserve"> </w:t>
+      </w:r>
+      <w:proofErr w:type="spellStart"/>
+      <w:r>
+        <w:rPr>
+          <w:lang w:val="en-US"/>
+        </w:rPr>
+        <w:t>uno</w:t>
+      </w:r>
+      <w:proofErr w:type="spellEnd"/>
+      <w:r>
+        <w:rPr>
+          <w:lang w:val="en-US"/>
+        </w:rPr>
+        <w:t xml:space="preserve"> </w:t>
+      </w:r>
+      <w:proofErr w:type="spellStart"/>
+      <w:r>
+        <w:rPr>
+          <w:lang w:val="en-US"/>
+        </w:rPr>
+        <w:t>schermo</w:t>
+      </w:r>
+      <w:proofErr w:type="spellEnd"/>
+    </w:p>
+    <w:p>
+      <w:pPr>
+        <w:rPr>
+          <w:lang w:val="en-US"/>
+        </w:rPr>
+      </w:pPr>
+    </w:p>
+    <w:p>
+      <w:pPr>
+        <w:rPr>
+          <w:lang w:val="en-US"/>
+        </w:rPr>
+      </w:pPr>
+    </w:p>
+    <w:p>
+      <w:pPr>
+        <w:rPr>
+          <w:lang w:val="en-US"/>
+        </w:rPr>
+      </w:pPr>
+    </w:p>
+    <w:p>
+      <w:pPr>
+        <w:rPr>
+          <w:u w:val="single"/>
+          <w:lang w:val="en-US"/>
+        </w:rPr>
+      </w:pPr>
+      <w:r>
+        <w:rPr>
+          <w:u w:val="single"/>
+          <w:lang w:val="en-US"/>
+        </w:rPr>
+        <w:t>Domain Assumption</w:t>
+      </w:r>
+    </w:p>
+    <w:p>
+      <w:pPr>
+        <w:rPr>
+          <w:lang w:val="en-US"/>
+        </w:rPr>
+      </w:pPr>
+      <w:r>
+        <w:rPr>
+          <w:lang w:val="en-US"/>
+        </w:rPr>
+        <w:t xml:space="preserve">Il cellular </w:t>
+      </w:r>
+      <w:proofErr w:type="spellStart"/>
+      <w:r>
+        <w:rPr>
+          <w:lang w:val="en-US"/>
+        </w:rPr>
+        <w:t>deve</w:t>
+      </w:r>
+      <w:proofErr w:type="spellEnd"/>
+      <w:r>
+        <w:rPr>
+          <w:lang w:val="en-US"/>
+        </w:rPr>
+        <w:t xml:space="preserve"> </w:t>
+      </w:r>
+      <w:proofErr w:type="spellStart"/>
+      <w:r>
+        <w:rPr>
+          <w:lang w:val="en-US"/>
+        </w:rPr>
+        <w:t>avere</w:t>
+      </w:r>
+      <w:proofErr w:type="spellEnd"/>
+      <w:r>
+        <w:rPr>
+          <w:lang w:val="en-US"/>
+        </w:rPr>
+        <w:t xml:space="preserve"> </w:t>
+      </w:r>
+      <w:proofErr w:type="spellStart"/>
+      <w:r>
+        <w:rPr>
+          <w:lang w:val="en-US"/>
+        </w:rPr>
+        <w:t>una</w:t>
+      </w:r>
+      <w:proofErr w:type="spellEnd"/>
+      <w:r>
+        <w:rPr>
+          <w:lang w:val="en-US"/>
+        </w:rPr>
+        <w:t xml:space="preserve"> fotocamera</w:t>
+      </w:r>
       <w:bookmarkStart w:id="0" w:name="_GoBack"/>
       <w:bookmarkEnd w:id="0"/>
-      <w:r>
-        <w:t>If a car is left at more than 3 KM from the nearest power grid station or with more than 80% of the battery empty, the system charges 30% more on the last ride to compensate for the cost required to r</w:t>
-      </w:r>
-      <w:r>
-        <w:rPr>
-          <w:spacing w:val="-1"/>
-        </w:rPr>
-        <w:t>e</w:t>
-      </w:r>
-      <w:r>
-        <w:rPr>
-          <w:w w:val="33"/>
-        </w:rPr>
-        <w:t>-­‐</w:t>
-      </w:r>
-      <w:r>
-        <w:t>charge the car o</w:t>
-      </w:r>
-      <w:r>
-        <w:rPr>
-          <w:spacing w:val="-1"/>
-        </w:rPr>
-        <w:t>n</w:t>
-      </w:r>
-      <w:r>
-        <w:rPr>
-          <w:w w:val="33"/>
-        </w:rPr>
-        <w:t>-­‐</w:t>
-      </w:r>
-      <w:r>
-        <w:t>site.</w:t>
-      </w:r>
-    </w:p>
-    <w:p>
-      <w:pPr>
-        <w:rPr>
-          <w:lang w:val="en-US"/>
-        </w:rPr>
-      </w:pPr>
+    </w:p>
+    <w:p>
+      <w:pPr>
+        <w:rPr>
+          <w:lang w:val="en-US"/>
+        </w:rPr>
+      </w:pPr>
+      <w:proofErr w:type="spellStart"/>
+      <w:r>
+        <w:rPr>
+          <w:lang w:val="en-US"/>
+        </w:rPr>
+        <w:t>Abbiamo</w:t>
+      </w:r>
+      <w:proofErr w:type="spellEnd"/>
+      <w:r>
+        <w:rPr>
+          <w:lang w:val="en-US"/>
+        </w:rPr>
+        <w:t xml:space="preserve"> un </w:t>
+      </w:r>
+      <w:proofErr w:type="spellStart"/>
+      <w:r>
+        <w:rPr>
+          <w:lang w:val="en-US"/>
+        </w:rPr>
+        <w:t>modo</w:t>
+      </w:r>
+      <w:proofErr w:type="spellEnd"/>
+      <w:r>
+        <w:rPr>
+          <w:lang w:val="en-US"/>
+        </w:rPr>
+        <w:t xml:space="preserve"> per </w:t>
+      </w:r>
+      <w:proofErr w:type="spellStart"/>
+      <w:r>
+        <w:rPr>
+          <w:lang w:val="en-US"/>
+        </w:rPr>
+        <w:t>verificare</w:t>
+      </w:r>
+      <w:proofErr w:type="spellEnd"/>
+      <w:r>
+        <w:rPr>
+          <w:lang w:val="en-US"/>
+        </w:rPr>
+        <w:t xml:space="preserve"> la </w:t>
+      </w:r>
+      <w:proofErr w:type="spellStart"/>
+      <w:r>
+        <w:rPr>
+          <w:lang w:val="en-US"/>
+        </w:rPr>
+        <w:t>validita</w:t>
+      </w:r>
+      <w:proofErr w:type="spellEnd"/>
+      <w:r>
+        <w:rPr>
+          <w:lang w:val="en-US"/>
+        </w:rPr>
+        <w:t xml:space="preserve"> di un </w:t>
+      </w:r>
+      <w:proofErr w:type="spellStart"/>
+      <w:r>
+        <w:rPr>
+          <w:lang w:val="en-US"/>
+        </w:rPr>
+        <w:t>pagamento</w:t>
+      </w:r>
+      <w:proofErr w:type="spellEnd"/>
+    </w:p>
+    <w:p>
+      <w:pPr>
+        <w:rPr>
+          <w:lang w:val="en-US"/>
+        </w:rPr>
+      </w:pPr>
+      <w:proofErr w:type="spellStart"/>
+      <w:r>
+        <w:rPr>
+          <w:lang w:val="en-US"/>
+        </w:rPr>
+        <w:t>Abbiamo</w:t>
+      </w:r>
+      <w:proofErr w:type="spellEnd"/>
+      <w:r>
+        <w:rPr>
+          <w:lang w:val="en-US"/>
+        </w:rPr>
+        <w:t xml:space="preserve"> un </w:t>
+      </w:r>
+      <w:proofErr w:type="spellStart"/>
+      <w:r>
+        <w:rPr>
+          <w:lang w:val="en-US"/>
+        </w:rPr>
+        <w:t>modo</w:t>
+      </w:r>
+      <w:proofErr w:type="spellEnd"/>
+      <w:r>
+        <w:rPr>
+          <w:lang w:val="en-US"/>
+        </w:rPr>
+        <w:t xml:space="preserve"> per </w:t>
+      </w:r>
+      <w:proofErr w:type="spellStart"/>
+      <w:r>
+        <w:rPr>
+          <w:lang w:val="en-US"/>
+        </w:rPr>
+        <w:t>verificare</w:t>
+      </w:r>
+      <w:proofErr w:type="spellEnd"/>
+      <w:r>
+        <w:rPr>
+          <w:lang w:val="en-US"/>
+        </w:rPr>
+        <w:t xml:space="preserve"> un </w:t>
+      </w:r>
+      <w:proofErr w:type="spellStart"/>
+      <w:r>
+        <w:rPr>
+          <w:lang w:val="en-US"/>
+        </w:rPr>
+        <w:t>metodo</w:t>
+      </w:r>
+      <w:proofErr w:type="spellEnd"/>
+      <w:r>
+        <w:rPr>
+          <w:lang w:val="en-US"/>
+        </w:rPr>
+        <w:t xml:space="preserve"> di </w:t>
+      </w:r>
+      <w:proofErr w:type="spellStart"/>
+      <w:r>
+        <w:rPr>
+          <w:lang w:val="en-US"/>
+        </w:rPr>
+        <w:t>pagamento</w:t>
+      </w:r>
+      <w:proofErr w:type="spellEnd"/>
+      <w:r>
+        <w:rPr>
+          <w:lang w:val="en-US"/>
+        </w:rPr>
+        <w:t xml:space="preserve"> </w:t>
+      </w:r>
+      <w:proofErr w:type="spellStart"/>
+      <w:r>
+        <w:rPr>
+          <w:lang w:val="en-US"/>
+        </w:rPr>
+        <w:t>valido</w:t>
+      </w:r>
+      <w:proofErr w:type="spellEnd"/>
+    </w:p>
+    <w:p>
+      <w:pPr>
+        <w:rPr>
+          <w:lang w:val="en-US"/>
+        </w:rPr>
+      </w:pPr>
+      <w:proofErr w:type="spellStart"/>
+      <w:r>
+        <w:rPr>
+          <w:lang w:val="en-US"/>
+        </w:rPr>
+        <w:t>Abbiamo</w:t>
+      </w:r>
+      <w:proofErr w:type="spellEnd"/>
+      <w:r>
+        <w:rPr>
+          <w:lang w:val="en-US"/>
+        </w:rPr>
+        <w:t xml:space="preserve"> un </w:t>
+      </w:r>
+      <w:proofErr w:type="spellStart"/>
+      <w:r>
+        <w:rPr>
+          <w:lang w:val="en-US"/>
+        </w:rPr>
+        <w:t>modo</w:t>
+      </w:r>
+      <w:proofErr w:type="spellEnd"/>
+      <w:r>
+        <w:rPr>
+          <w:lang w:val="en-US"/>
+        </w:rPr>
+        <w:t xml:space="preserve"> per </w:t>
+      </w:r>
+      <w:proofErr w:type="spellStart"/>
+      <w:r>
+        <w:rPr>
+          <w:lang w:val="en-US"/>
+        </w:rPr>
+        <w:t>verificare</w:t>
+      </w:r>
+      <w:proofErr w:type="spellEnd"/>
+      <w:r>
+        <w:rPr>
+          <w:lang w:val="en-US"/>
+        </w:rPr>
+        <w:t xml:space="preserve"> la </w:t>
+      </w:r>
+      <w:proofErr w:type="spellStart"/>
+      <w:r>
+        <w:rPr>
+          <w:lang w:val="en-US"/>
+        </w:rPr>
+        <w:t>validita</w:t>
+      </w:r>
+      <w:proofErr w:type="spellEnd"/>
+      <w:r>
+        <w:rPr>
+          <w:lang w:val="en-US"/>
+        </w:rPr>
+        <w:t xml:space="preserve"> </w:t>
+      </w:r>
+      <w:proofErr w:type="spellStart"/>
+      <w:r>
+        <w:rPr>
+          <w:lang w:val="en-US"/>
+        </w:rPr>
+        <w:t>della</w:t>
+      </w:r>
+      <w:proofErr w:type="spellEnd"/>
+      <w:r>
+        <w:rPr>
+          <w:lang w:val="en-US"/>
+        </w:rPr>
+        <w:t xml:space="preserve"> </w:t>
+      </w:r>
+      <w:proofErr w:type="spellStart"/>
+      <w:r>
+        <w:rPr>
+          <w:lang w:val="en-US"/>
+        </w:rPr>
+        <w:t>patente</w:t>
+      </w:r>
+      <w:proofErr w:type="spellEnd"/>
+    </w:p>
+    <w:p>
+      <w:pPr>
+        <w:rPr>
+          <w:lang w:val="en-US"/>
+        </w:rPr>
+      </w:pPr>
+      <w:proofErr w:type="spellStart"/>
+      <w:r>
+        <w:rPr>
+          <w:lang w:val="en-US"/>
+        </w:rPr>
+        <w:t>Abbiamo</w:t>
+      </w:r>
+      <w:proofErr w:type="spellEnd"/>
+      <w:r>
+        <w:rPr>
+          <w:lang w:val="en-US"/>
+        </w:rPr>
+        <w:t xml:space="preserve"> un </w:t>
+      </w:r>
+      <w:proofErr w:type="spellStart"/>
+      <w:r>
+        <w:rPr>
+          <w:lang w:val="en-US"/>
+        </w:rPr>
+        <w:t>modo</w:t>
+      </w:r>
+      <w:proofErr w:type="spellEnd"/>
+      <w:r>
+        <w:rPr>
+          <w:lang w:val="en-US"/>
+        </w:rPr>
+        <w:t xml:space="preserve"> per </w:t>
+      </w:r>
+      <w:proofErr w:type="spellStart"/>
+      <w:r>
+        <w:rPr>
+          <w:lang w:val="en-US"/>
+        </w:rPr>
+        <w:t>localizzare</w:t>
+      </w:r>
+      <w:proofErr w:type="spellEnd"/>
+      <w:r>
+        <w:rPr>
+          <w:lang w:val="en-US"/>
+        </w:rPr>
+        <w:t xml:space="preserve"> </w:t>
+      </w:r>
+      <w:proofErr w:type="spellStart"/>
+      <w:r>
+        <w:rPr>
+          <w:lang w:val="en-US"/>
+        </w:rPr>
+        <w:t>macchina</w:t>
+      </w:r>
+      <w:proofErr w:type="spellEnd"/>
+      <w:r>
+        <w:rPr>
+          <w:lang w:val="en-US"/>
+        </w:rPr>
+        <w:t xml:space="preserve"> e </w:t>
+      </w:r>
+      <w:proofErr w:type="spellStart"/>
+      <w:r>
+        <w:rPr>
+          <w:lang w:val="en-US"/>
+        </w:rPr>
+        <w:t>utente</w:t>
+      </w:r>
+      <w:proofErr w:type="spellEnd"/>
+    </w:p>
+    <w:p>
+      <w:pPr>
+        <w:rPr>
+          <w:lang w:val="en-US"/>
+        </w:rPr>
+      </w:pPr>
+      <w:proofErr w:type="spellStart"/>
+      <w:r>
+        <w:rPr>
+          <w:lang w:val="en-US"/>
+        </w:rPr>
+        <w:t>Abbiamo</w:t>
+      </w:r>
+      <w:proofErr w:type="spellEnd"/>
+      <w:r>
+        <w:rPr>
+          <w:lang w:val="en-US"/>
+        </w:rPr>
+        <w:t xml:space="preserve"> un </w:t>
+      </w:r>
+      <w:proofErr w:type="spellStart"/>
+      <w:r>
+        <w:rPr>
+          <w:lang w:val="en-US"/>
+        </w:rPr>
+        <w:t>modo</w:t>
+      </w:r>
+      <w:proofErr w:type="spellEnd"/>
+      <w:r>
+        <w:rPr>
+          <w:lang w:val="en-US"/>
+        </w:rPr>
+        <w:t xml:space="preserve"> per </w:t>
+      </w:r>
+      <w:proofErr w:type="spellStart"/>
+      <w:r>
+        <w:rPr>
+          <w:lang w:val="en-US"/>
+        </w:rPr>
+        <w:t>aprire</w:t>
+      </w:r>
+      <w:proofErr w:type="spellEnd"/>
+      <w:r>
+        <w:rPr>
+          <w:lang w:val="en-US"/>
+        </w:rPr>
+        <w:t xml:space="preserve"> la </w:t>
+      </w:r>
+      <w:proofErr w:type="spellStart"/>
+      <w:r>
+        <w:rPr>
+          <w:lang w:val="en-US"/>
+        </w:rPr>
+        <w:t>macchina</w:t>
+      </w:r>
+      <w:proofErr w:type="spellEnd"/>
+      <w:r>
+        <w:rPr>
+          <w:lang w:val="en-US"/>
+        </w:rPr>
+        <w:t xml:space="preserve"> a </w:t>
+      </w:r>
+      <w:proofErr w:type="spellStart"/>
+      <w:r>
+        <w:rPr>
+          <w:lang w:val="en-US"/>
+        </w:rPr>
+        <w:t>distanza</w:t>
+      </w:r>
+      <w:proofErr w:type="spellEnd"/>
+    </w:p>
+    <w:p>
+      <w:pPr>
+        <w:rPr>
+          <w:lang w:val="en-US"/>
+        </w:rPr>
+      </w:pPr>
+      <w:proofErr w:type="spellStart"/>
+      <w:r>
+        <w:rPr>
+          <w:lang w:val="en-US"/>
+        </w:rPr>
+        <w:t>Sappiamo</w:t>
+      </w:r>
+      <w:proofErr w:type="spellEnd"/>
+      <w:r>
+        <w:rPr>
+          <w:lang w:val="en-US"/>
+        </w:rPr>
+        <w:t xml:space="preserve"> </w:t>
+      </w:r>
+      <w:proofErr w:type="spellStart"/>
+      <w:r>
+        <w:rPr>
+          <w:lang w:val="en-US"/>
+        </w:rPr>
+        <w:t>rilevare</w:t>
+      </w:r>
+      <w:proofErr w:type="spellEnd"/>
+      <w:r>
+        <w:rPr>
+          <w:lang w:val="en-US"/>
+        </w:rPr>
+        <w:t xml:space="preserve"> </w:t>
+      </w:r>
+      <w:proofErr w:type="spellStart"/>
+      <w:r>
+        <w:rPr>
+          <w:lang w:val="en-US"/>
+        </w:rPr>
+        <w:t>quando</w:t>
+      </w:r>
+      <w:proofErr w:type="spellEnd"/>
+      <w:r>
+        <w:rPr>
+          <w:lang w:val="en-US"/>
+        </w:rPr>
+        <w:t xml:space="preserve"> la </w:t>
+      </w:r>
+      <w:proofErr w:type="spellStart"/>
+      <w:r>
+        <w:rPr>
+          <w:lang w:val="en-US"/>
+        </w:rPr>
+        <w:t>macchina</w:t>
+      </w:r>
+      <w:proofErr w:type="spellEnd"/>
+      <w:r>
+        <w:rPr>
+          <w:lang w:val="en-US"/>
+        </w:rPr>
+        <w:t xml:space="preserve"> è </w:t>
+      </w:r>
+      <w:proofErr w:type="spellStart"/>
+      <w:r>
+        <w:rPr>
+          <w:lang w:val="en-US"/>
+        </w:rPr>
+        <w:t>accesa</w:t>
+      </w:r>
+      <w:proofErr w:type="spellEnd"/>
+      <w:r>
+        <w:rPr>
+          <w:lang w:val="en-US"/>
+        </w:rPr>
+        <w:t>/</w:t>
+      </w:r>
+      <w:proofErr w:type="spellStart"/>
+      <w:r>
+        <w:rPr>
+          <w:lang w:val="en-US"/>
+        </w:rPr>
+        <w:t>spenta</w:t>
+      </w:r>
+      <w:proofErr w:type="spellEnd"/>
+      <w:r>
+        <w:rPr>
+          <w:lang w:val="en-US"/>
+        </w:rPr>
+        <w:t xml:space="preserve"> (</w:t>
+      </w:r>
+      <w:proofErr w:type="spellStart"/>
+      <w:r>
+        <w:rPr>
+          <w:lang w:val="en-US"/>
+        </w:rPr>
+        <w:t>n.b</w:t>
+      </w:r>
+      <w:proofErr w:type="spellEnd"/>
+      <w:r>
+        <w:rPr>
+          <w:lang w:val="en-US"/>
+        </w:rPr>
+        <w:t xml:space="preserve">: </w:t>
+      </w:r>
+      <w:proofErr w:type="spellStart"/>
+      <w:r>
+        <w:rPr>
+          <w:lang w:val="en-US"/>
+        </w:rPr>
+        <w:t>compatta</w:t>
+      </w:r>
+      <w:proofErr w:type="spellEnd"/>
+      <w:r>
+        <w:rPr>
+          <w:lang w:val="en-US"/>
+        </w:rPr>
+        <w:t xml:space="preserve"> in </w:t>
+      </w:r>
+      <w:proofErr w:type="spellStart"/>
+      <w:r>
+        <w:rPr>
+          <w:lang w:val="en-US"/>
+        </w:rPr>
+        <w:t>un’unica</w:t>
+      </w:r>
+      <w:proofErr w:type="spellEnd"/>
+      <w:r>
+        <w:rPr>
+          <w:lang w:val="en-US"/>
+        </w:rPr>
+        <w:t xml:space="preserve"> </w:t>
+      </w:r>
+      <w:proofErr w:type="spellStart"/>
+      <w:r>
+        <w:rPr>
+          <w:lang w:val="en-US"/>
+        </w:rPr>
+        <w:t>assunzione</w:t>
+      </w:r>
+      <w:proofErr w:type="spellEnd"/>
+      <w:r>
+        <w:rPr>
+          <w:lang w:val="en-US"/>
+        </w:rPr>
+        <w:t>)</w:t>
+      </w:r>
+    </w:p>
+    <w:p>
+      <w:pPr>
+        <w:rPr>
+          <w:lang w:val="en-US"/>
+        </w:rPr>
+      </w:pPr>
+      <w:proofErr w:type="spellStart"/>
+      <w:r>
+        <w:rPr>
+          <w:lang w:val="en-US"/>
+        </w:rPr>
+        <w:t>Abbiamo</w:t>
+      </w:r>
+      <w:proofErr w:type="spellEnd"/>
+      <w:r>
+        <w:rPr>
+          <w:lang w:val="en-US"/>
+        </w:rPr>
+        <w:t xml:space="preserve"> un </w:t>
+      </w:r>
+      <w:proofErr w:type="spellStart"/>
+      <w:r>
+        <w:rPr>
+          <w:lang w:val="en-US"/>
+        </w:rPr>
+        <w:t>modo</w:t>
+      </w:r>
+      <w:proofErr w:type="spellEnd"/>
+      <w:r>
+        <w:rPr>
+          <w:lang w:val="en-US"/>
+        </w:rPr>
+        <w:t xml:space="preserve"> per </w:t>
+      </w:r>
+      <w:proofErr w:type="spellStart"/>
+      <w:r>
+        <w:rPr>
+          <w:lang w:val="en-US"/>
+        </w:rPr>
+        <w:t>contare</w:t>
+      </w:r>
+      <w:proofErr w:type="spellEnd"/>
+      <w:r>
+        <w:rPr>
+          <w:lang w:val="en-US"/>
+        </w:rPr>
+        <w:t xml:space="preserve"> </w:t>
+      </w:r>
+      <w:proofErr w:type="spellStart"/>
+      <w:r>
+        <w:rPr>
+          <w:lang w:val="en-US"/>
+        </w:rPr>
+        <w:t>i</w:t>
+      </w:r>
+      <w:proofErr w:type="spellEnd"/>
+      <w:r>
+        <w:rPr>
+          <w:lang w:val="en-US"/>
+        </w:rPr>
+        <w:t xml:space="preserve"> </w:t>
+      </w:r>
+      <w:proofErr w:type="spellStart"/>
+      <w:r>
+        <w:rPr>
+          <w:lang w:val="en-US"/>
+        </w:rPr>
+        <w:t>passeggeri</w:t>
+      </w:r>
+      <w:proofErr w:type="spellEnd"/>
+    </w:p>
+    <w:p>
+      <w:pPr>
+        <w:rPr>
+          <w:lang w:val="en-US"/>
+        </w:rPr>
+      </w:pPr>
+      <w:proofErr w:type="spellStart"/>
+      <w:r>
+        <w:rPr>
+          <w:lang w:val="en-US"/>
+        </w:rPr>
+        <w:t>Abbiamo</w:t>
+      </w:r>
+      <w:proofErr w:type="spellEnd"/>
+      <w:r>
+        <w:rPr>
+          <w:lang w:val="en-US"/>
+        </w:rPr>
+        <w:t xml:space="preserve"> un </w:t>
+      </w:r>
+      <w:proofErr w:type="spellStart"/>
+      <w:r>
+        <w:rPr>
+          <w:lang w:val="en-US"/>
+        </w:rPr>
+        <w:t>modo</w:t>
+      </w:r>
+      <w:proofErr w:type="spellEnd"/>
+      <w:r>
+        <w:rPr>
+          <w:lang w:val="en-US"/>
+        </w:rPr>
+        <w:t xml:space="preserve"> per </w:t>
+      </w:r>
+      <w:proofErr w:type="spellStart"/>
+      <w:r>
+        <w:rPr>
+          <w:lang w:val="en-US"/>
+        </w:rPr>
+        <w:t>ricaricare</w:t>
+      </w:r>
+      <w:proofErr w:type="spellEnd"/>
+      <w:r>
+        <w:rPr>
+          <w:lang w:val="en-US"/>
+        </w:rPr>
+        <w:t xml:space="preserve"> le </w:t>
+      </w:r>
+      <w:r>
+        <w:rPr>
+          <w:lang w:val="en-US"/>
+        </w:rPr>
+        <w:t>machine</w:t>
+      </w:r>
+    </w:p>
+    <w:p>
+      <w:pPr>
+        <w:rPr>
+          <w:lang w:val="en-US"/>
+        </w:rPr>
+      </w:pPr>
+      <w:r>
+        <w:rPr>
+          <w:lang w:val="en-US"/>
+        </w:rPr>
+        <w:t>External system to interact with for the payment</w:t>
+      </w:r>
+      <w:r>
+        <w:rPr>
+          <w:lang w:val="en-US"/>
+        </w:rPr>
+        <w:t xml:space="preserve"> (</w:t>
+      </w:r>
+      <w:proofErr w:type="spellStart"/>
+      <w:r>
+        <w:rPr>
+          <w:lang w:val="en-US"/>
+        </w:rPr>
+        <w:t>Bisogna</w:t>
+      </w:r>
+      <w:proofErr w:type="spellEnd"/>
+      <w:r>
+        <w:rPr>
+          <w:lang w:val="en-US"/>
+        </w:rPr>
+        <w:t xml:space="preserve"> </w:t>
+      </w:r>
+      <w:proofErr w:type="spellStart"/>
+      <w:r>
+        <w:rPr>
+          <w:lang w:val="en-US"/>
+        </w:rPr>
+        <w:t>definire</w:t>
+      </w:r>
+      <w:proofErr w:type="spellEnd"/>
+      <w:r>
+        <w:rPr>
+          <w:lang w:val="en-US"/>
+        </w:rPr>
+        <w:t xml:space="preserve"> come </w:t>
+      </w:r>
+      <w:proofErr w:type="spellStart"/>
+      <w:r>
+        <w:rPr>
+          <w:lang w:val="en-US"/>
+        </w:rPr>
+        <w:t>si</w:t>
+      </w:r>
+      <w:proofErr w:type="spellEnd"/>
+      <w:r>
+        <w:rPr>
+          <w:lang w:val="en-US"/>
+        </w:rPr>
+        <w:t xml:space="preserve"> </w:t>
+      </w:r>
+      <w:proofErr w:type="spellStart"/>
+      <w:proofErr w:type="gramStart"/>
+      <w:r>
+        <w:rPr>
+          <w:lang w:val="en-US"/>
+        </w:rPr>
+        <w:t>interagisce</w:t>
+      </w:r>
+      <w:proofErr w:type="spellEnd"/>
+      <w:r>
+        <w:rPr>
+          <w:lang w:val="en-US"/>
+        </w:rPr>
+        <w:t xml:space="preserve"> )</w:t>
+      </w:r>
+      <w:proofErr w:type="gramEnd"/>
+    </w:p>
+    <w:p>
+      <w:pPr>
+        <w:rPr>
+          <w:lang w:val="en-US"/>
+        </w:rPr>
+      </w:pPr>
+      <w:r>
+        <w:rPr>
+          <w:lang w:val="en-US"/>
+        </w:rPr>
+        <w:t xml:space="preserve">2=&gt; </w:t>
+      </w:r>
+      <w:proofErr w:type="spellStart"/>
+      <w:r>
+        <w:rPr>
+          <w:lang w:val="en-US"/>
+        </w:rPr>
+        <w:t>refering</w:t>
+      </w:r>
+      <w:proofErr w:type="spellEnd"/>
+      <w:r>
+        <w:rPr>
+          <w:lang w:val="en-US"/>
+        </w:rPr>
+        <w:t xml:space="preserve"> on the full charge</w:t>
+      </w:r>
+    </w:p>
+    <w:p>
+      <w:pPr>
+        <w:rPr>
+          <w:lang w:val="en-US"/>
+        </w:rPr>
+      </w:pPr>
+      <w:r>
+        <w:rPr>
+          <w:lang w:val="en-US"/>
+        </w:rPr>
+        <w:t>Who rent is responsible for what happen</w:t>
+      </w:r>
+    </w:p>
+    <w:p>
+      <w:pPr>
+        <w:rPr>
+          <w:lang w:val="en-US"/>
+        </w:rPr>
+      </w:pPr>
+      <w:proofErr w:type="spellStart"/>
+      <w:r>
+        <w:rPr>
+          <w:lang w:val="en-US"/>
+        </w:rPr>
+        <w:t>Quando</w:t>
+      </w:r>
+      <w:proofErr w:type="spellEnd"/>
+      <w:r>
+        <w:rPr>
+          <w:lang w:val="en-US"/>
+        </w:rPr>
+        <w:t xml:space="preserve"> </w:t>
+      </w:r>
+      <w:proofErr w:type="spellStart"/>
+      <w:r>
+        <w:rPr>
+          <w:lang w:val="en-US"/>
+        </w:rPr>
+        <w:t>si</w:t>
+      </w:r>
+      <w:proofErr w:type="spellEnd"/>
+      <w:r>
+        <w:rPr>
+          <w:lang w:val="en-US"/>
+        </w:rPr>
+        <w:t xml:space="preserve"> </w:t>
+      </w:r>
+      <w:proofErr w:type="spellStart"/>
+      <w:r>
+        <w:rPr>
+          <w:lang w:val="en-US"/>
+        </w:rPr>
+        <w:t>spegne</w:t>
+      </w:r>
+      <w:proofErr w:type="spellEnd"/>
+      <w:r>
+        <w:rPr>
+          <w:lang w:val="en-US"/>
+        </w:rPr>
+        <w:t xml:space="preserve"> la </w:t>
+      </w:r>
+      <w:proofErr w:type="spellStart"/>
+      <w:r>
+        <w:rPr>
+          <w:lang w:val="en-US"/>
+        </w:rPr>
+        <w:t>macchina</w:t>
+      </w:r>
+      <w:proofErr w:type="spellEnd"/>
+      <w:r>
+        <w:rPr>
+          <w:lang w:val="en-US"/>
+        </w:rPr>
+        <w:t xml:space="preserve"> </w:t>
+      </w:r>
+      <w:proofErr w:type="spellStart"/>
+      <w:r>
+        <w:rPr>
+          <w:lang w:val="en-US"/>
+        </w:rPr>
+        <w:t>finisce</w:t>
+      </w:r>
+      <w:proofErr w:type="spellEnd"/>
+      <w:r>
+        <w:rPr>
+          <w:lang w:val="en-US"/>
+        </w:rPr>
+        <w:t xml:space="preserve"> </w:t>
+      </w:r>
+      <w:proofErr w:type="spellStart"/>
+      <w:r>
+        <w:rPr>
+          <w:lang w:val="en-US"/>
+        </w:rPr>
+        <w:t>il</w:t>
+      </w:r>
+      <w:proofErr w:type="spellEnd"/>
+      <w:r>
+        <w:rPr>
+          <w:lang w:val="en-US"/>
+        </w:rPr>
+        <w:t xml:space="preserve"> </w:t>
+      </w:r>
+      <w:proofErr w:type="spellStart"/>
+      <w:r>
+        <w:rPr>
+          <w:lang w:val="en-US"/>
+        </w:rPr>
+        <w:t>noleggio</w:t>
+      </w:r>
+      <w:proofErr w:type="spellEnd"/>
+      <w:r>
+        <w:rPr>
+          <w:lang w:val="en-US"/>
+        </w:rPr>
+        <w:t xml:space="preserve"> se </w:t>
+      </w:r>
+      <w:proofErr w:type="spellStart"/>
+      <w:r>
+        <w:rPr>
+          <w:lang w:val="en-US"/>
+        </w:rPr>
+        <w:t>dentro</w:t>
+      </w:r>
+      <w:proofErr w:type="spellEnd"/>
+      <w:r>
+        <w:rPr>
+          <w:lang w:val="en-US"/>
+        </w:rPr>
+        <w:t xml:space="preserve"> </w:t>
+      </w:r>
+      <w:proofErr w:type="spellStart"/>
+      <w:r>
+        <w:rPr>
+          <w:lang w:val="en-US"/>
+        </w:rPr>
+        <w:t>una</w:t>
+      </w:r>
+      <w:proofErr w:type="spellEnd"/>
+      <w:r>
+        <w:rPr>
+          <w:lang w:val="en-US"/>
+        </w:rPr>
+        <w:t xml:space="preserve"> safe area</w:t>
+      </w:r>
+    </w:p>
+    <w:p>
+      <w:pPr>
+        <w:rPr>
+          <w:lang w:val="en-US"/>
+        </w:rPr>
+      </w:pPr>
+      <w:proofErr w:type="spellStart"/>
+      <w:r>
+        <w:rPr>
+          <w:lang w:val="en-US"/>
+        </w:rPr>
+        <w:t>L’utente</w:t>
+      </w:r>
+      <w:proofErr w:type="spellEnd"/>
+      <w:r>
+        <w:rPr>
+          <w:lang w:val="en-US"/>
+        </w:rPr>
+        <w:t xml:space="preserve"> </w:t>
+      </w:r>
+      <w:proofErr w:type="spellStart"/>
+      <w:r>
+        <w:rPr>
+          <w:lang w:val="en-US"/>
+        </w:rPr>
+        <w:t>carica</w:t>
+      </w:r>
+      <w:proofErr w:type="spellEnd"/>
+      <w:r>
+        <w:rPr>
+          <w:lang w:val="en-US"/>
+        </w:rPr>
+        <w:t xml:space="preserve"> la </w:t>
+      </w:r>
+      <w:proofErr w:type="spellStart"/>
+      <w:r>
+        <w:rPr>
+          <w:lang w:val="en-US"/>
+        </w:rPr>
+        <w:t>macchina</w:t>
+      </w:r>
+      <w:proofErr w:type="spellEnd"/>
+      <w:r>
+        <w:rPr>
+          <w:lang w:val="en-US"/>
+        </w:rPr>
+        <w:t xml:space="preserve"> </w:t>
+      </w:r>
+      <w:proofErr w:type="spellStart"/>
+      <w:r>
+        <w:rPr>
+          <w:lang w:val="en-US"/>
+        </w:rPr>
+        <w:t>entro</w:t>
+      </w:r>
+      <w:proofErr w:type="spellEnd"/>
+      <w:r>
+        <w:rPr>
+          <w:lang w:val="en-US"/>
+        </w:rPr>
+        <w:t xml:space="preserve"> 5 </w:t>
+      </w:r>
+      <w:proofErr w:type="spellStart"/>
+      <w:r>
+        <w:rPr>
+          <w:lang w:val="en-US"/>
+        </w:rPr>
+        <w:t>minuti</w:t>
+      </w:r>
+      <w:proofErr w:type="spellEnd"/>
+    </w:p>
+    <w:p>
+      <w:pPr>
+        <w:rPr>
+          <w:lang w:val="en-US"/>
+        </w:rPr>
+      </w:pPr>
+      <w:proofErr w:type="spellStart"/>
+      <w:r>
+        <w:rPr>
+          <w:lang w:val="en-US"/>
+        </w:rPr>
+        <w:t>Qualora</w:t>
+      </w:r>
+      <w:proofErr w:type="spellEnd"/>
+      <w:r>
+        <w:rPr>
+          <w:lang w:val="en-US"/>
+        </w:rPr>
+        <w:t xml:space="preserve"> non </w:t>
+      </w:r>
+      <w:proofErr w:type="spellStart"/>
+      <w:r>
+        <w:rPr>
+          <w:lang w:val="en-US"/>
+        </w:rPr>
+        <w:t>parcheggiassi</w:t>
+      </w:r>
+      <w:proofErr w:type="spellEnd"/>
+      <w:r>
+        <w:rPr>
+          <w:lang w:val="en-US"/>
+        </w:rPr>
+        <w:t xml:space="preserve"> in </w:t>
+      </w:r>
+      <w:proofErr w:type="spellStart"/>
+      <w:r>
+        <w:rPr>
+          <w:lang w:val="en-US"/>
+        </w:rPr>
+        <w:t>una</w:t>
+      </w:r>
+      <w:proofErr w:type="spellEnd"/>
+      <w:r>
+        <w:rPr>
+          <w:lang w:val="en-US"/>
+        </w:rPr>
+        <w:t xml:space="preserve"> safe area non </w:t>
+      </w:r>
+      <w:proofErr w:type="spellStart"/>
+      <w:r>
+        <w:rPr>
+          <w:lang w:val="en-US"/>
+        </w:rPr>
+        <w:t>potrei</w:t>
+      </w:r>
+      <w:proofErr w:type="spellEnd"/>
+      <w:r>
+        <w:rPr>
+          <w:lang w:val="en-US"/>
+        </w:rPr>
+        <w:t xml:space="preserve"> </w:t>
+      </w:r>
+      <w:proofErr w:type="spellStart"/>
+      <w:r>
+        <w:rPr>
+          <w:lang w:val="en-US"/>
+        </w:rPr>
+        <w:t>terminare</w:t>
+      </w:r>
+      <w:proofErr w:type="spellEnd"/>
+      <w:r>
+        <w:rPr>
+          <w:lang w:val="en-US"/>
+        </w:rPr>
+        <w:t xml:space="preserve"> </w:t>
+      </w:r>
+      <w:proofErr w:type="spellStart"/>
+      <w:r>
+        <w:rPr>
+          <w:lang w:val="en-US"/>
+        </w:rPr>
+        <w:t>il</w:t>
+      </w:r>
+      <w:proofErr w:type="spellEnd"/>
+      <w:r>
+        <w:rPr>
+          <w:lang w:val="en-US"/>
+        </w:rPr>
+        <w:t xml:space="preserve"> </w:t>
+      </w:r>
+      <w:proofErr w:type="spellStart"/>
+      <w:r>
+        <w:rPr>
+          <w:lang w:val="en-US"/>
+        </w:rPr>
+        <w:t>noleggio</w:t>
+      </w:r>
+      <w:proofErr w:type="spellEnd"/>
+    </w:p>
+    <w:p>
+      <w:pPr>
+        <w:rPr>
+          <w:lang w:val="en-US"/>
+        </w:rPr>
+      </w:pPr>
+      <w:proofErr w:type="spellStart"/>
+      <w:r>
+        <w:rPr>
+          <w:lang w:val="en-US"/>
+        </w:rPr>
+        <w:lastRenderedPageBreak/>
+        <w:t>Abbiamo</w:t>
+      </w:r>
+      <w:proofErr w:type="spellEnd"/>
+      <w:r>
+        <w:rPr>
+          <w:lang w:val="en-US"/>
+        </w:rPr>
+        <w:t xml:space="preserve"> </w:t>
+      </w:r>
+      <w:proofErr w:type="spellStart"/>
+      <w:r>
+        <w:rPr>
+          <w:lang w:val="en-US"/>
+        </w:rPr>
+        <w:t>prestabilito</w:t>
+      </w:r>
+      <w:proofErr w:type="spellEnd"/>
+      <w:r>
+        <w:rPr>
+          <w:lang w:val="en-US"/>
+        </w:rPr>
+        <w:t xml:space="preserve"> le </w:t>
+      </w:r>
+      <w:proofErr w:type="spellStart"/>
+      <w:r>
+        <w:rPr>
+          <w:lang w:val="en-US"/>
+        </w:rPr>
+        <w:t>aree</w:t>
+      </w:r>
+      <w:proofErr w:type="spellEnd"/>
+      <w:r>
+        <w:rPr>
+          <w:lang w:val="en-US"/>
+        </w:rPr>
+        <w:t xml:space="preserve"> di </w:t>
+      </w:r>
+      <w:proofErr w:type="spellStart"/>
+      <w:r>
+        <w:rPr>
+          <w:lang w:val="en-US"/>
+        </w:rPr>
+        <w:t>sosta</w:t>
+      </w:r>
+      <w:proofErr w:type="spellEnd"/>
     </w:p>
     <w:p>
       <w:pPr>
@@ -321,316 +2981,356 @@
           <w:u w:val="single"/>
           <w:lang w:val="en-US"/>
         </w:rPr>
-        <w:t>Non-functional</w:t>
-      </w:r>
-    </w:p>
-    <w:p>
-      <w:pPr>
-        <w:rPr>
-          <w:lang w:val="en-US"/>
-        </w:rPr>
-      </w:pPr>
-      <w:r>
-        <w:rPr>
-          <w:lang w:val="en-US"/>
-        </w:rPr>
-        <w:t>L’utente viene notificato della spesa</w:t>
-      </w:r>
-      <w:r>
-        <w:rPr>
-          <w:lang w:val="en-US"/>
-        </w:rPr>
-        <w:t xml:space="preserve"> attraverso uno schermo</w:t>
-      </w:r>
-    </w:p>
-    <w:p>
-      <w:pPr>
-        <w:rPr>
-          <w:lang w:val="en-US"/>
-        </w:rPr>
-      </w:pPr>
-    </w:p>
-    <w:p>
-      <w:pPr>
-        <w:rPr>
-          <w:lang w:val="en-US"/>
-        </w:rPr>
-      </w:pPr>
-    </w:p>
-    <w:p>
-      <w:pPr>
-        <w:rPr>
-          <w:lang w:val="en-US"/>
-        </w:rPr>
-      </w:pPr>
-    </w:p>
-    <w:p>
-      <w:pPr>
+        <w:t xml:space="preserve">Non </w:t>
+      </w:r>
+      <w:proofErr w:type="spellStart"/>
+      <w:r>
         <w:rPr>
           <w:u w:val="single"/>
           <w:lang w:val="en-US"/>
         </w:rPr>
-      </w:pPr>
-      <w:r>
+        <w:t>importantissime</w:t>
+      </w:r>
+      <w:proofErr w:type="spellEnd"/>
+    </w:p>
+    <w:p>
+      <w:pPr>
+        <w:rPr>
+          <w:lang w:val="en-US"/>
+        </w:rPr>
+      </w:pPr>
+      <w:r>
+        <w:rPr>
+          <w:lang w:val="en-US"/>
+        </w:rPr>
+        <w:t xml:space="preserve">Uno o </w:t>
+      </w:r>
+      <w:proofErr w:type="spellStart"/>
+      <w:r>
+        <w:rPr>
+          <w:lang w:val="en-US"/>
+        </w:rPr>
+        <w:t>più</w:t>
+      </w:r>
+      <w:proofErr w:type="spellEnd"/>
+      <w:r>
+        <w:rPr>
+          <w:lang w:val="en-US"/>
+        </w:rPr>
+        <w:t xml:space="preserve"> tipi di </w:t>
+      </w:r>
+      <w:proofErr w:type="spellStart"/>
+      <w:r>
+        <w:rPr>
+          <w:lang w:val="en-US"/>
+        </w:rPr>
+        <w:t>macchina</w:t>
+      </w:r>
+      <w:proofErr w:type="spellEnd"/>
+    </w:p>
+    <w:p>
+      <w:pPr>
+        <w:rPr>
+          <w:lang w:val="en-US"/>
+        </w:rPr>
+      </w:pPr>
+    </w:p>
+    <w:p>
+      <w:pPr>
         <w:rPr>
           <w:u w:val="single"/>
           <w:lang w:val="en-US"/>
         </w:rPr>
-        <w:t>Domain Assumption</w:t>
-      </w:r>
-    </w:p>
-    <w:p>
-      <w:pPr>
-        <w:rPr>
-          <w:lang w:val="en-US"/>
-        </w:rPr>
-      </w:pPr>
-      <w:r>
-        <w:rPr>
-          <w:lang w:val="en-US"/>
-        </w:rPr>
-        <w:t>Abbiamo un modo per verificare la validita della patente</w:t>
-      </w:r>
-    </w:p>
-    <w:p>
-      <w:pPr>
-        <w:rPr>
-          <w:lang w:val="en-US"/>
-        </w:rPr>
-      </w:pPr>
-      <w:r>
-        <w:rPr>
-          <w:lang w:val="en-US"/>
-        </w:rPr>
-        <w:t>Abbiamo un modo per localizzare macchina e utente</w:t>
-      </w:r>
-    </w:p>
-    <w:p>
-      <w:pPr>
-        <w:rPr>
-          <w:lang w:val="en-US"/>
-        </w:rPr>
-      </w:pPr>
-      <w:r>
-        <w:rPr>
-          <w:lang w:val="en-US"/>
-        </w:rPr>
-        <w:t>Abbiamo un modo per aprire la macchina a distanza</w:t>
-      </w:r>
-    </w:p>
-    <w:p>
-      <w:pPr>
-        <w:rPr>
-          <w:lang w:val="en-US"/>
-        </w:rPr>
-      </w:pPr>
-      <w:r>
-        <w:rPr>
-          <w:lang w:val="en-US"/>
-        </w:rPr>
-        <w:t>Sappiamo rilevare quando la macchina è accesa/spenta (n.b: compatta in un’unica assunzione)</w:t>
-      </w:r>
-    </w:p>
-    <w:p>
-      <w:pPr>
-        <w:rPr>
-          <w:lang w:val="en-US"/>
-        </w:rPr>
-      </w:pPr>
-      <w:r>
-        <w:rPr>
-          <w:lang w:val="en-US"/>
-        </w:rPr>
-        <w:t>Abbiamo un modo per contare i passeggeri</w:t>
-      </w:r>
-    </w:p>
-    <w:p>
-      <w:pPr>
-        <w:rPr>
-          <w:lang w:val="en-US"/>
-        </w:rPr>
-      </w:pPr>
-      <w:r>
-        <w:rPr>
-          <w:lang w:val="en-US"/>
-        </w:rPr>
-        <w:t xml:space="preserve">Abbiamo un </w:t>
-      </w:r>
-      <w:r>
-        <w:rPr>
-          <w:lang w:val="en-US"/>
-        </w:rPr>
-        <w:t xml:space="preserve">modo per ricaricare le </w:t>
-      </w:r>
-      <w:r>
-        <w:rPr>
-          <w:lang w:val="en-US"/>
-        </w:rPr>
-        <w:t>machine</w:t>
-      </w:r>
-    </w:p>
-    <w:p>
-      <w:pPr>
-        <w:rPr>
-          <w:lang w:val="en-US"/>
-        </w:rPr>
-      </w:pPr>
-      <w:r>
-        <w:rPr>
-          <w:lang w:val="en-US"/>
-        </w:rPr>
-        <w:t>External system to interact with for the payment</w:t>
-      </w:r>
-      <w:r>
-        <w:rPr>
-          <w:lang w:val="en-US"/>
-        </w:rPr>
-        <w:t xml:space="preserve"> (Bisogna definire come si interagisce )</w:t>
-      </w:r>
-    </w:p>
-    <w:p>
-      <w:pPr>
-        <w:rPr>
-          <w:lang w:val="en-US"/>
-        </w:rPr>
-      </w:pPr>
-      <w:r>
-        <w:rPr>
-          <w:lang w:val="en-US"/>
-        </w:rPr>
-        <w:t>2=&gt; refering on the full charge</w:t>
-      </w:r>
-    </w:p>
-    <w:p>
-      <w:pPr>
-        <w:rPr>
-          <w:lang w:val="en-US"/>
-        </w:rPr>
-      </w:pPr>
-      <w:r>
-        <w:rPr>
-          <w:lang w:val="en-US"/>
-        </w:rPr>
-        <w:t>Who rent is responsible for what happen</w:t>
-      </w:r>
-    </w:p>
-    <w:p>
-      <w:pPr>
-        <w:rPr>
-          <w:lang w:val="en-US"/>
-        </w:rPr>
-      </w:pPr>
-      <w:r>
-        <w:rPr>
-          <w:lang w:val="en-US"/>
-        </w:rPr>
-        <w:t>Quando si spegne la macchina finisce il noleggio</w:t>
-      </w:r>
-      <w:r>
-        <w:rPr>
-          <w:lang w:val="en-US"/>
-        </w:rPr>
-        <w:t xml:space="preserve"> se dentro una safe area</w:t>
-      </w:r>
-    </w:p>
-    <w:p>
-      <w:pPr>
-        <w:rPr>
-          <w:lang w:val="en-US"/>
-        </w:rPr>
-      </w:pPr>
-      <w:r>
-        <w:rPr>
-          <w:lang w:val="en-US"/>
-        </w:rPr>
-        <w:t xml:space="preserve">L’utente </w:t>
-      </w:r>
-      <w:r>
-        <w:rPr>
-          <w:lang w:val="en-US"/>
-        </w:rPr>
-        <w:t>carica</w:t>
-      </w:r>
-      <w:r>
-        <w:rPr>
-          <w:lang w:val="en-US"/>
-        </w:rPr>
-        <w:t xml:space="preserve"> la macchina entro 5 minuti</w:t>
-      </w:r>
-    </w:p>
-    <w:p>
-      <w:pPr>
-        <w:rPr>
-          <w:lang w:val="en-US"/>
-        </w:rPr>
-      </w:pPr>
-      <w:r>
-        <w:rPr>
-          <w:lang w:val="en-US"/>
-        </w:rPr>
-        <w:t>Qualora non parcheggiassi in una safe area non potrei terminare il noleggio</w:t>
-      </w:r>
-    </w:p>
-    <w:p>
-      <w:pPr>
-        <w:rPr>
-          <w:lang w:val="en-US"/>
-        </w:rPr>
-      </w:pPr>
-      <w:r>
-        <w:rPr>
-          <w:lang w:val="en-US"/>
-        </w:rPr>
-        <w:t>Abbiamo prestabilito le aree di sosta</w:t>
-      </w:r>
-    </w:p>
-    <w:p>
-      <w:pPr>
-        <w:rPr>
-          <w:lang w:val="en-US"/>
-        </w:rPr>
-      </w:pPr>
-    </w:p>
-    <w:p>
-      <w:pPr>
-        <w:rPr>
-          <w:lang w:val="en-US"/>
-        </w:rPr>
-      </w:pPr>
-    </w:p>
-    <w:p>
-      <w:pPr>
+      </w:pPr>
+      <w:proofErr w:type="spellStart"/>
+      <w:r>
         <w:rPr>
           <w:u w:val="single"/>
           <w:lang w:val="en-US"/>
         </w:rPr>
-      </w:pPr>
+        <w:t>Definisci</w:t>
+      </w:r>
+      <w:proofErr w:type="spellEnd"/>
       <w:r>
         <w:rPr>
           <w:u w:val="single"/>
           <w:lang w:val="en-US"/>
         </w:rPr>
-        <w:t xml:space="preserve">Non </w:t>
-      </w:r>
+        <w:t xml:space="preserve"> </w:t>
+      </w:r>
+      <w:proofErr w:type="spellStart"/>
       <w:r>
         <w:rPr>
           <w:u w:val="single"/>
           <w:lang w:val="en-US"/>
         </w:rPr>
-        <w:t>importantissime</w:t>
-      </w:r>
-    </w:p>
-    <w:p>
-      <w:pPr>
-        <w:rPr>
-          <w:lang w:val="en-US"/>
-        </w:rPr>
-      </w:pPr>
-      <w:r>
-        <w:rPr>
-          <w:lang w:val="en-US"/>
-        </w:rPr>
-        <w:t>Uno o più tipi di macchina</w:t>
+        <w:t>tu</w:t>
+      </w:r>
+      <w:proofErr w:type="spellEnd"/>
+    </w:p>
+    <w:p>
+      <w:pPr>
+        <w:rPr>
+          <w:lang w:val="en-US"/>
+        </w:rPr>
+      </w:pPr>
+      <w:proofErr w:type="spellStart"/>
+      <w:r>
+        <w:rPr>
+          <w:lang w:val="en-US"/>
+        </w:rPr>
+        <w:t>Cos’è</w:t>
+      </w:r>
+      <w:proofErr w:type="spellEnd"/>
+      <w:r>
+        <w:rPr>
+          <w:lang w:val="en-US"/>
+        </w:rPr>
+        <w:t xml:space="preserve"> </w:t>
+      </w:r>
+      <w:proofErr w:type="spellStart"/>
+      <w:r>
+        <w:rPr>
+          <w:lang w:val="en-US"/>
+        </w:rPr>
+        <w:t>una</w:t>
+      </w:r>
+      <w:proofErr w:type="spellEnd"/>
+      <w:r>
+        <w:rPr>
+          <w:lang w:val="en-US"/>
+        </w:rPr>
+        <w:t xml:space="preserve"> safe area</w:t>
+      </w:r>
+    </w:p>
+    <w:p>
+      <w:pPr>
+        <w:rPr>
+          <w:lang w:val="en-US"/>
+        </w:rPr>
+      </w:pPr>
+      <w:r>
+        <w:rPr>
+          <w:lang w:val="en-US"/>
+        </w:rPr>
+        <w:t xml:space="preserve">Cosa </w:t>
+      </w:r>
+      <w:proofErr w:type="spellStart"/>
+      <w:r>
+        <w:rPr>
+          <w:lang w:val="en-US"/>
+        </w:rPr>
+        <w:t>succede</w:t>
+      </w:r>
+      <w:proofErr w:type="spellEnd"/>
+      <w:r>
+        <w:rPr>
+          <w:lang w:val="en-US"/>
+        </w:rPr>
+        <w:t xml:space="preserve"> se non mi </w:t>
+      </w:r>
+      <w:proofErr w:type="spellStart"/>
+      <w:r>
+        <w:rPr>
+          <w:lang w:val="en-US"/>
+        </w:rPr>
+        <w:t>parcheggio</w:t>
+      </w:r>
+      <w:proofErr w:type="spellEnd"/>
+      <w:r>
+        <w:rPr>
+          <w:lang w:val="en-US"/>
+        </w:rPr>
+        <w:t xml:space="preserve"> in </w:t>
+      </w:r>
+      <w:proofErr w:type="spellStart"/>
+      <w:r>
+        <w:rPr>
+          <w:lang w:val="en-US"/>
+        </w:rPr>
+        <w:t>una</w:t>
+      </w:r>
+      <w:proofErr w:type="spellEnd"/>
+      <w:r>
+        <w:rPr>
+          <w:lang w:val="en-US"/>
+        </w:rPr>
+        <w:t xml:space="preserve"> safe area</w:t>
+      </w:r>
+    </w:p>
+    <w:p>
+      <w:pPr>
+        <w:rPr>
+          <w:lang w:val="en-US"/>
+        </w:rPr>
+      </w:pPr>
+      <w:r>
+        <w:rPr>
+          <w:lang w:val="en-US"/>
+        </w:rPr>
+        <w:t xml:space="preserve">Cosa </w:t>
+      </w:r>
+      <w:proofErr w:type="spellStart"/>
+      <w:r>
+        <w:rPr>
+          <w:lang w:val="en-US"/>
+        </w:rPr>
+        <w:t>succede</w:t>
+      </w:r>
+      <w:proofErr w:type="spellEnd"/>
+      <w:r>
+        <w:rPr>
+          <w:lang w:val="en-US"/>
+        </w:rPr>
+        <w:t xml:space="preserve"> in </w:t>
+      </w:r>
+      <w:proofErr w:type="spellStart"/>
+      <w:r>
+        <w:rPr>
+          <w:lang w:val="en-US"/>
+        </w:rPr>
+        <w:t>caso</w:t>
+      </w:r>
+      <w:proofErr w:type="spellEnd"/>
+      <w:r>
+        <w:rPr>
+          <w:lang w:val="en-US"/>
+        </w:rPr>
+        <w:t xml:space="preserve"> di </w:t>
+      </w:r>
+      <w:proofErr w:type="spellStart"/>
+      <w:r>
+        <w:rPr>
+          <w:lang w:val="en-US"/>
+        </w:rPr>
+        <w:t>incidente</w:t>
+      </w:r>
+      <w:proofErr w:type="spellEnd"/>
+      <w:r>
+        <w:rPr>
+          <w:lang w:val="en-US"/>
+        </w:rPr>
+        <w:t xml:space="preserve">, </w:t>
+      </w:r>
+      <w:proofErr w:type="spellStart"/>
+      <w:r>
+        <w:rPr>
+          <w:lang w:val="en-US"/>
+        </w:rPr>
+        <w:t>posso</w:t>
+      </w:r>
+      <w:proofErr w:type="spellEnd"/>
+      <w:r>
+        <w:rPr>
+          <w:lang w:val="en-US"/>
+        </w:rPr>
+        <w:t xml:space="preserve"> </w:t>
+      </w:r>
+      <w:proofErr w:type="spellStart"/>
+      <w:r>
+        <w:rPr>
+          <w:lang w:val="en-US"/>
+        </w:rPr>
+        <w:t>esserci</w:t>
+      </w:r>
+      <w:proofErr w:type="spellEnd"/>
+      <w:r>
+        <w:rPr>
+          <w:lang w:val="en-US"/>
+        </w:rPr>
+        <w:t xml:space="preserve"> </w:t>
+      </w:r>
+      <w:proofErr w:type="spellStart"/>
+      <w:r>
+        <w:rPr>
+          <w:lang w:val="en-US"/>
+        </w:rPr>
+        <w:t>incidenti</w:t>
+      </w:r>
+      <w:proofErr w:type="spellEnd"/>
+    </w:p>
+    <w:p>
+      <w:pPr>
+        <w:rPr>
+          <w:lang w:val="en-US"/>
+        </w:rPr>
+      </w:pPr>
+      <w:proofErr w:type="spellStart"/>
+      <w:r>
+        <w:rPr>
+          <w:lang w:val="en-US"/>
+        </w:rPr>
+        <w:t>Sconti</w:t>
+      </w:r>
+      <w:proofErr w:type="spellEnd"/>
+      <w:r>
+        <w:rPr>
+          <w:lang w:val="en-US"/>
+        </w:rPr>
+        <w:t xml:space="preserve"> </w:t>
+      </w:r>
+      <w:proofErr w:type="spellStart"/>
+      <w:r>
+        <w:rPr>
+          <w:lang w:val="en-US"/>
+        </w:rPr>
+        <w:t>comulativi</w:t>
+      </w:r>
+      <w:proofErr w:type="spellEnd"/>
+      <w:r>
+        <w:rPr>
+          <w:lang w:val="en-US"/>
+        </w:rPr>
+        <w:t xml:space="preserve"> e </w:t>
+      </w:r>
+      <w:proofErr w:type="spellStart"/>
+      <w:r>
+        <w:rPr>
+          <w:lang w:val="en-US"/>
+        </w:rPr>
+        <w:t>nel</w:t>
+      </w:r>
+      <w:proofErr w:type="spellEnd"/>
+      <w:r>
+        <w:rPr>
+          <w:lang w:val="en-US"/>
+        </w:rPr>
+        <w:t xml:space="preserve"> </w:t>
+      </w:r>
+      <w:proofErr w:type="spellStart"/>
+      <w:r>
+        <w:rPr>
+          <w:lang w:val="en-US"/>
+        </w:rPr>
+        <w:t>caso</w:t>
+      </w:r>
+      <w:proofErr w:type="spellEnd"/>
+      <w:r>
+        <w:rPr>
+          <w:lang w:val="en-US"/>
+        </w:rPr>
+        <w:t xml:space="preserve"> del no quale </w:t>
+      </w:r>
+      <w:proofErr w:type="spellStart"/>
+      <w:r>
+        <w:rPr>
+          <w:lang w:val="en-US"/>
+        </w:rPr>
+        <w:t>applicare</w:t>
+      </w:r>
+      <w:proofErr w:type="spellEnd"/>
+    </w:p>
+    <w:p>
+      <w:pPr>
+        <w:rPr>
+          <w:lang w:val="en-US"/>
+        </w:rPr>
+      </w:pPr>
+      <w:r>
+        <w:rPr>
+          <w:lang w:val="en-US"/>
+        </w:rPr>
+        <w:t>Limit the time of one ride</w:t>
       </w:r>
     </w:p>
     <w:p>
@@ -652,106 +3352,12 @@
           <w:u w:val="single"/>
           <w:lang w:val="en-US"/>
         </w:rPr>
-        <w:lastRenderedPageBreak/>
-        <w:t>Definisci tu</w:t>
-      </w:r>
-    </w:p>
-    <w:p>
-      <w:pPr>
-        <w:rPr>
-          <w:lang w:val="en-US"/>
-        </w:rPr>
-      </w:pPr>
-      <w:r>
-        <w:rPr>
-          <w:lang w:val="en-US"/>
-        </w:rPr>
-        <w:t>Cos’è una safe area</w:t>
-      </w:r>
-    </w:p>
-    <w:p>
-      <w:pPr>
-        <w:rPr>
-          <w:lang w:val="en-US"/>
-        </w:rPr>
-      </w:pPr>
-      <w:r>
-        <w:rPr>
-          <w:lang w:val="en-US"/>
-        </w:rPr>
-        <w:t>Cosa succede se non mi parcheggio in una safe area</w:t>
-      </w:r>
-    </w:p>
-    <w:p>
-      <w:pPr>
-        <w:rPr>
-          <w:lang w:val="en-US"/>
-        </w:rPr>
-      </w:pPr>
-      <w:r>
-        <w:rPr>
-          <w:lang w:val="en-US"/>
-        </w:rPr>
-        <w:t>Cosa succede in caso di incidente</w:t>
-      </w:r>
-      <w:r>
-        <w:rPr>
-          <w:lang w:val="en-US"/>
-        </w:rPr>
-        <w:t>, posso esserci incidenti</w:t>
-      </w:r>
-    </w:p>
-    <w:p>
-      <w:pPr>
-        <w:rPr>
-          <w:lang w:val="en-US"/>
-        </w:rPr>
-      </w:pPr>
-      <w:r>
-        <w:rPr>
-          <w:lang w:val="en-US"/>
-        </w:rPr>
-        <w:t>Sconti comulativi e nel caso del no quale applicare</w:t>
-      </w:r>
-    </w:p>
-    <w:p>
-      <w:pPr>
-        <w:rPr>
-          <w:lang w:val="en-US"/>
-        </w:rPr>
-      </w:pPr>
-      <w:r>
-        <w:rPr>
-          <w:lang w:val="en-US"/>
-        </w:rPr>
-        <w:t>Limit the time of one ride</w:t>
-      </w:r>
-    </w:p>
-    <w:p>
-      <w:pPr>
-        <w:rPr>
-          <w:lang w:val="en-US"/>
-        </w:rPr>
-      </w:pPr>
-    </w:p>
-    <w:p>
-      <w:pPr>
-        <w:rPr>
-          <w:u w:val="single"/>
-          <w:lang w:val="en-US"/>
-        </w:rPr>
-      </w:pPr>
-      <w:r>
-        <w:rPr>
-          <w:u w:val="single"/>
-          <w:lang w:val="en-US"/>
-        </w:rPr>
         <w:t>Vocabulary</w:t>
       </w:r>
     </w:p>
     <w:p>
       <w:pPr>
-        <w:pStyle w:val="Paragrafoelenco"/>
+        <w:pStyle w:val="ListParagraph"/>
         <w:numPr>
           <w:ilvl w:val="0"/>
           <w:numId w:val="3"/>
@@ -775,7 +3381,7 @@
     </w:p>
     <w:p>
       <w:pPr>
-        <w:pStyle w:val="Paragrafoelenco"/>
+        <w:pStyle w:val="ListParagraph"/>
         <w:numPr>
           <w:ilvl w:val="0"/>
           <w:numId w:val="3"/>
@@ -805,7 +3411,7 @@
     </w:p>
     <w:p>
       <w:pPr>
-        <w:pStyle w:val="Paragrafoelenco"/>
+        <w:pStyle w:val="ListParagraph"/>
         <w:numPr>
           <w:ilvl w:val="0"/>
           <w:numId w:val="3"/>
@@ -829,7 +3435,7 @@
     </w:p>
     <w:p>
       <w:pPr>
-        <w:pStyle w:val="Paragrafoelenco"/>
+        <w:pStyle w:val="ListParagraph"/>
         <w:numPr>
           <w:ilvl w:val="0"/>
           <w:numId w:val="3"/>
@@ -847,7 +3453,7 @@
     </w:p>
     <w:p>
       <w:pPr>
-        <w:pStyle w:val="Paragrafoelenco"/>
+        <w:pStyle w:val="ListParagraph"/>
         <w:numPr>
           <w:ilvl w:val="0"/>
           <w:numId w:val="3"/>
@@ -925,7 +3531,7 @@
     </w:p>
     <w:p>
       <w:pPr>
-        <w:pStyle w:val="Paragrafoelenco"/>
+        <w:pStyle w:val="ListParagraph"/>
         <w:numPr>
           <w:ilvl w:val="0"/>
           <w:numId w:val="3"/>
@@ -937,7 +3543,7 @@
     </w:p>
     <w:p>
       <w:pPr>
-        <w:pStyle w:val="Paragrafoelenco"/>
+        <w:pStyle w:val="ListParagraph"/>
         <w:numPr>
           <w:ilvl w:val="0"/>
           <w:numId w:val="3"/>
@@ -972,7 +3578,7 @@
     </w:p>
     <w:p>
       <w:pPr>
-        <w:pStyle w:val="Paragrafoelenco"/>
+        <w:pStyle w:val="ListParagraph"/>
         <w:widowControl w:val="0"/>
         <w:numPr>
           <w:ilvl w:val="0"/>
@@ -1220,7 +3826,25 @@
           <w:color w:val="000000"/>
           <w:lang w:val="en-US"/>
         </w:rPr>
-        <w:t xml:space="preserve">If a car is not pickedOup within one hour from the reservation, the system tags the car as available again, and the reservation expires; the user pays a fee of 1 EUR. </w:t>
+        <w:t xml:space="preserve">If a car is not </w:t>
+      </w:r>
+      <w:proofErr w:type="spellStart"/>
+      <w:r>
+        <w:rPr>
+          <w:rFonts w:cs="Times"/>
+          <w:color w:val="000000"/>
+          <w:lang w:val="en-US"/>
+        </w:rPr>
+        <w:t>pickedOup</w:t>
+      </w:r>
+      <w:proofErr w:type="spellEnd"/>
+      <w:r>
+        <w:rPr>
+          <w:rFonts w:cs="Times"/>
+          <w:color w:val="000000"/>
+          <w:lang w:val="en-US"/>
+        </w:rPr>
+        <w:t xml:space="preserve"> within one hour from the reservation, the system tags the car as available again, and the reservation expires; the user pays a fee of 1 EUR. </w:t>
       </w:r>
       <w:r>
         <w:rPr>
@@ -1442,7 +4066,16 @@
           <w:color w:val="000000"/>
           <w:lang w:val="en-US"/>
         </w:rPr>
-        <w:t xml:space="preserve">The system stops charging the user as soon as the car is parked in a safe area and the user exits the car; at this point, the system locks the car automatically. </w:t>
+        <w:t xml:space="preserve">The system stops charging the user as soon as the car is parked in a safe area and the </w:t>
+      </w:r>
+      <w:r>
+        <w:rPr>
+          <w:rFonts w:cs="Times"/>
+          <w:color w:val="000000"/>
+          <w:lang w:val="en-US"/>
+        </w:rPr>
+        <w:lastRenderedPageBreak/>
+        <w:t xml:space="preserve">user exits the car; at this point, the system locks the car automatically. </w:t>
       </w:r>
       <w:r>
         <w:rPr>
@@ -1516,7 +4149,25 @@
           <w:color w:val="000000"/>
           <w:lang w:val="en-US"/>
         </w:rPr>
-        <w:t xml:space="preserve">The set of safe areas for parking cars is preOdefined by the management system. </w:t>
+        <w:t xml:space="preserve">The set of safe areas for parking cars is </w:t>
+      </w:r>
+      <w:proofErr w:type="spellStart"/>
+      <w:r>
+        <w:rPr>
+          <w:rFonts w:cs="Times"/>
+          <w:color w:val="000000"/>
+          <w:lang w:val="en-US"/>
+        </w:rPr>
+        <w:t>preOdefined</w:t>
+      </w:r>
+      <w:proofErr w:type="spellEnd"/>
+      <w:r>
+        <w:rPr>
+          <w:rFonts w:cs="Times"/>
+          <w:color w:val="000000"/>
+          <w:lang w:val="en-US"/>
+        </w:rPr>
+        <w:t xml:space="preserve"> by the management system. </w:t>
       </w:r>
       <w:r>
         <w:rPr>
@@ -1546,8 +4197,8 @@
 </file>
 
 <file path=word/numbering.xml><?xml version="1.0" encoding="utf-8"?>
-<w:numbering xmlns:wpc="http://schemas.microsoft.com/office/word/2010/wordprocessingCanvas" xmlns:cx="http://schemas.microsoft.com/office/drawing/2014/chartex" xmlns:cx1="http://schemas.microsoft.com/office/drawing/2015/9/8/chartex" xmlns:cx2="http://schemas.microsoft.com/office/drawing/2015/10/21/chartex" xmlns:cx3="http://schemas.microsoft.com/office/drawing/2016/5/9/chartex" xmlns:cx4="http://schemas.microsoft.com/office/drawing/2016/5/10/chartex" xmlns:cx5="http://schemas.microsoft.com/office/drawing/2016/5/11/chartex" xmlns:mc="http://schemas.openxmlformats.org/markup-compatibility/2006" xmlns:o="urn:schemas-microsoft-com:office:office" xmlns:r="http://schemas.openxmlformats.org/officeDocument/2006/relationships" xmlns:m="http://schemas.openxmlformats.org/officeDocument/2006/math" xmlns:v="urn:schemas-microsoft-com:vml" xmlns:wp14="http://schemas.microsoft.com/office/word/2010/wordprocessingDrawing" xmlns:wp="http://schemas.openxmlformats.org/drawingml/2006/wordprocessingDrawing" xmlns:w10="urn:schemas-microsoft-com:office:word" xmlns:w="http://schemas.openxmlformats.org/wordprocessingml/2006/main" xmlns:w14="http://schemas.microsoft.com/office/word/2010/wordml" xmlns:w15="http://schemas.microsoft.com/office/word/2012/wordml" xmlns:w16se="http://schemas.microsoft.com/office/word/2015/wordml/symex" xmlns:wpg="http://schemas.microsoft.com/office/word/2010/wordprocessingGroup" xmlns:wpi="http://schemas.microsoft.com/office/word/2010/wordprocessingInk" xmlns:wne="http://schemas.microsoft.com/office/word/2006/wordml" xmlns:wps="http://schemas.microsoft.com/office/word/2010/wordprocessingShape" mc:Ignorable="w14 w15 w16se wp14">
-  <w:abstractNum w:abstractNumId="0" w15:restartNumberingAfterBreak="0">
+<w:numbering xmlns:wpc="http://schemas.microsoft.com/office/word/2010/wordprocessingCanvas" xmlns:mo="http://schemas.microsoft.com/office/mac/office/2008/main" xmlns:mc="http://schemas.openxmlformats.org/markup-compatibility/2006" xmlns:mv="urn:schemas-microsoft-com:mac:vml" xmlns:o="urn:schemas-microsoft-com:office:office" xmlns:r="http://schemas.openxmlformats.org/officeDocument/2006/relationships" xmlns:m="http://schemas.openxmlformats.org/officeDocument/2006/math" xmlns:v="urn:schemas-microsoft-com:vml" xmlns:wp14="http://schemas.microsoft.com/office/word/2010/wordprocessingDrawing" xmlns:wp="http://schemas.openxmlformats.org/drawingml/2006/wordprocessingDrawing" xmlns:w10="urn:schemas-microsoft-com:office:word" xmlns:w="http://schemas.openxmlformats.org/wordprocessingml/2006/main" xmlns:w14="http://schemas.microsoft.com/office/word/2010/wordml" xmlns:w15="http://schemas.microsoft.com/office/word/2012/wordml" xmlns:wpg="http://schemas.microsoft.com/office/word/2010/wordprocessingGroup" xmlns:wpi="http://schemas.microsoft.com/office/word/2010/wordprocessingInk" xmlns:wne="http://schemas.microsoft.com/office/word/2006/wordml" xmlns:wps="http://schemas.microsoft.com/office/word/2010/wordprocessingShape" mc:Ignorable="w14 w15 wp14">
+  <w:abstractNum w:abstractNumId="0">
     <w:nsid w:val="00000001"/>
     <w:multiLevelType w:val="hybridMultilevel"/>
     <w:tmpl w:val="00000001"/>
@@ -1601,7 +4252,7 @@
       <w:lvlJc w:val="left"/>
     </w:lvl>
   </w:abstractNum>
-  <w:abstractNum w:abstractNumId="1" w15:restartNumberingAfterBreak="0">
+  <w:abstractNum w:abstractNumId="1">
     <w:nsid w:val="19020792"/>
     <w:multiLevelType w:val="hybridMultilevel"/>
     <w:tmpl w:val="25B6F95E"/>
@@ -1711,7 +4362,7 @@
       </w:rPr>
     </w:lvl>
   </w:abstractNum>
-  <w:abstractNum w:abstractNumId="2" w15:restartNumberingAfterBreak="0">
+  <w:abstractNum w:abstractNumId="2">
     <w:nsid w:val="191D20F4"/>
     <w:multiLevelType w:val="hybridMultilevel"/>
     <w:tmpl w:val="D296529A"/>
@@ -1824,7 +4475,7 @@
       </w:rPr>
     </w:lvl>
   </w:abstractNum>
-  <w:abstractNum w:abstractNumId="3" w15:restartNumberingAfterBreak="0">
+  <w:abstractNum w:abstractNumId="3">
     <w:nsid w:val="2AEA052B"/>
     <w:multiLevelType w:val="hybridMultilevel"/>
     <w:tmpl w:val="E67A51CA"/>
@@ -1953,7 +4604,7 @@
 </file>
 
 <file path=word/styles.xml><?xml version="1.0" encoding="utf-8"?>
-<w:styles xmlns:mc="http://schemas.openxmlformats.org/markup-compatibility/2006" xmlns:r="http://schemas.openxmlformats.org/officeDocument/2006/relationships" xmlns:w="http://schemas.openxmlformats.org/wordprocessingml/2006/main" xmlns:w14="http://schemas.microsoft.com/office/word/2010/wordml" xmlns:w15="http://schemas.microsoft.com/office/word/2012/wordml" xmlns:w16se="http://schemas.microsoft.com/office/word/2015/wordml/symex" mc:Ignorable="w14 w15 w16se">
+<w:styles xmlns:mc="http://schemas.openxmlformats.org/markup-compatibility/2006" xmlns:r="http://schemas.openxmlformats.org/officeDocument/2006/relationships" xmlns:w="http://schemas.openxmlformats.org/wordprocessingml/2006/main" xmlns:w14="http://schemas.microsoft.com/office/word/2010/wordml" xmlns:w15="http://schemas.microsoft.com/office/word/2012/wordml" mc:Ignorable="w14 w15">
   <w:docDefaults>
     <w:rPrDefault>
       <w:rPr>
@@ -1965,7 +4616,7 @@
     </w:rPrDefault>
     <w:pPrDefault/>
   </w:docDefaults>
-  <w:latentStyles w:defLockedState="0" w:defUIPriority="99" w:defSemiHidden="0" w:defUnhideWhenUsed="0" w:defQFormat="0" w:count="374">
+  <w:latentStyles w:defLockedState="0" w:defUIPriority="99" w:defSemiHidden="0" w:defUnhideWhenUsed="0" w:defQFormat="0" w:count="382">
     <w:lsdException w:name="Normal" w:uiPriority="0" w:qFormat="1"/>
     <w:lsdException w:name="heading 1" w:uiPriority="9" w:qFormat="1"/>
     <w:lsdException w:name="heading 2" w:semiHidden="1" w:uiPriority="9" w:unhideWhenUsed="1" w:qFormat="1"/>
@@ -2340,17 +4991,17 @@
     <w:lsdException w:name="Mention" w:semiHidden="1" w:unhideWhenUsed="1"/>
     <w:lsdException w:name="Smart Hyperlink" w:semiHidden="1" w:unhideWhenUsed="1"/>
   </w:latentStyles>
-  <w:style w:type="paragraph" w:default="1" w:styleId="Normale">
+  <w:style w:type="paragraph" w:default="1" w:styleId="Normal">
     <w:name w:val="Normal"/>
     <w:qFormat/>
   </w:style>
-  <w:style w:type="character" w:default="1" w:styleId="Carpredefinitoparagrafo">
+  <w:style w:type="character" w:default="1" w:styleId="DefaultParagraphFont">
     <w:name w:val="Default Paragraph Font"/>
     <w:uiPriority w:val="1"/>
     <w:semiHidden/>
     <w:unhideWhenUsed/>
   </w:style>
-  <w:style w:type="table" w:default="1" w:styleId="Tabellanormale">
+  <w:style w:type="table" w:default="1" w:styleId="TableNormal">
     <w:name w:val="Normal Table"/>
     <w:uiPriority w:val="99"/>
     <w:semiHidden/>
@@ -2365,15 +5016,15 @@
       </w:tblCellMar>
     </w:tblPr>
   </w:style>
-  <w:style w:type="numbering" w:default="1" w:styleId="Nessunelenco">
+  <w:style w:type="numbering" w:default="1" w:styleId="NoList">
     <w:name w:val="No List"/>
     <w:uiPriority w:val="99"/>
     <w:semiHidden/>
     <w:unhideWhenUsed/>
   </w:style>
-  <w:style w:type="paragraph" w:styleId="Paragrafoelenco">
+  <w:style w:type="paragraph" w:styleId="ListParagraph">
     <w:name w:val="List Paragraph"/>
-    <w:basedOn w:val="Normale"/>
+    <w:basedOn w:val="Normal"/>
     <w:uiPriority w:val="1"/>
     <w:qFormat/>
     <w:rsid w:val="00EB2AC9"/>
@@ -2382,12 +5033,13 @@
       <w:contextualSpacing/>
     </w:pPr>
   </w:style>
-  <w:style w:type="table" w:styleId="Grigliatabella">
+  <w:style w:type="table" w:styleId="TableGrid">
     <w:name w:val="Table Grid"/>
-    <w:basedOn w:val="Tabellanormale"/>
+    <w:basedOn w:val="TableNormal"/>
     <w:uiPriority w:val="39"/>
     <w:rsid w:val="00F530AA"/>
     <w:tblPr>
+      <w:tblInd w:w="0" w:type="dxa"/>
       <w:tblBorders>
         <w:top w:val="single" w:sz="4" w:space="0" w:color="auto"/>
         <w:left w:val="single" w:sz="4" w:space="0" w:color="auto"/>
@@ -2396,6 +5048,12 @@
         <w:insideH w:val="single" w:sz="4" w:space="0" w:color="auto"/>
         <w:insideV w:val="single" w:sz="4" w:space="0" w:color="auto"/>
       </w:tblBorders>
+      <w:tblCellMar>
+        <w:top w:w="0" w:type="dxa"/>
+        <w:left w:w="108" w:type="dxa"/>
+        <w:bottom w:w="0" w:type="dxa"/>
+        <w:right w:w="108" w:type="dxa"/>
+      </w:tblCellMar>
     </w:tblPr>
   </w:style>
 </w:styles>
@@ -2667,7 +5325,7 @@
 </file>
 
 <file path=customXml/itemProps1.xml><?xml version="1.0" encoding="utf-8"?>
-<ds:datastoreItem xmlns:ds="http://schemas.openxmlformats.org/officeDocument/2006/customXml" ds:itemID="{DF3D2355-3DA1-48C1-B6FD-F7A537633F9B}">
+<ds:datastoreItem xmlns:ds="http://schemas.openxmlformats.org/officeDocument/2006/customXml" ds:itemID="{47F3D2D9-B581-C64F-8932-66EA3EFEB46A}">
   <ds:schemaRefs>
     <ds:schemaRef ds:uri="http://schemas.openxmlformats.org/officeDocument/2006/bibliography"/>
   </ds:schemaRefs>

</xml_diff>

<commit_message>
Added use case and scenario, Edit UML and Use case diagram
</commit_message>
<xml_diff>
--- a/RASD/LabRequirement.docx
+++ b/RASD/LabRequirement.docx
@@ -19,6 +19,7 @@
     </w:p>
     <w:p>
       <w:pPr>
+        <w:ind w:firstLine="720"/>
         <w:rPr>
           <w:lang w:val="en-US"/>
         </w:rPr>
@@ -130,6 +131,7 @@
     </w:p>
     <w:p>
       <w:pPr>
+        <w:ind w:firstLine="720"/>
         <w:rPr>
           <w:lang w:val="en-US"/>
         </w:rPr>
@@ -235,6 +237,7 @@
     </w:p>
     <w:p>
       <w:pPr>
+        <w:ind w:firstLine="720"/>
         <w:rPr>
           <w:lang w:val="en-US"/>
         </w:rPr>
@@ -346,6 +349,7 @@
     </w:p>
     <w:p>
       <w:pPr>
+        <w:ind w:firstLine="720"/>
         <w:rPr>
           <w:lang w:val="en-US"/>
         </w:rPr>
@@ -472,7 +476,9 @@
     </w:p>
     <w:p>
       <w:pPr>
-        <w:rPr>
+        <w:ind w:firstLine="720"/>
+        <w:rPr>
+          <w:strike/>
           <w:lang w:val="en-US"/>
         </w:rPr>
       </w:pPr>
@@ -662,11 +668,19 @@
         <w:rPr>
           <w:lang w:val="en-US"/>
         </w:rPr>
-        <w:t xml:space="preserve">” e </w:t>
-      </w:r>
-      <w:proofErr w:type="spellStart"/>
-      <w:r>
-        <w:rPr>
+        <w:t xml:space="preserve">” </w:t>
+      </w:r>
+      <w:r>
+        <w:rPr>
+          <w:strike/>
+          <w:lang w:val="en-US"/>
+        </w:rPr>
+        <w:t xml:space="preserve">e </w:t>
+      </w:r>
+      <w:proofErr w:type="spellStart"/>
+      <w:r>
+        <w:rPr>
+          <w:strike/>
           <w:lang w:val="en-US"/>
         </w:rPr>
         <w:t>inizia</w:t>
@@ -674,13 +688,15 @@
       <w:proofErr w:type="spellEnd"/>
       <w:r>
         <w:rPr>
-          <w:lang w:val="en-US"/>
-        </w:rPr>
-        <w:t xml:space="preserve"> </w:t>
-      </w:r>
-      <w:proofErr w:type="spellStart"/>
-      <w:r>
-        <w:rPr>
+          <w:strike/>
+          <w:lang w:val="en-US"/>
+        </w:rPr>
+        <w:t xml:space="preserve"> </w:t>
+      </w:r>
+      <w:proofErr w:type="spellStart"/>
+      <w:r>
+        <w:rPr>
+          <w:strike/>
           <w:lang w:val="en-US"/>
         </w:rPr>
         <w:t>ad</w:t>
@@ -688,13 +704,15 @@
       <w:proofErr w:type="spellEnd"/>
       <w:r>
         <w:rPr>
-          <w:lang w:val="en-US"/>
-        </w:rPr>
-        <w:t xml:space="preserve"> </w:t>
-      </w:r>
-      <w:proofErr w:type="spellStart"/>
-      <w:r>
-        <w:rPr>
+          <w:strike/>
+          <w:lang w:val="en-US"/>
+        </w:rPr>
+        <w:t xml:space="preserve"> </w:t>
+      </w:r>
+      <w:proofErr w:type="spellStart"/>
+      <w:r>
+        <w:rPr>
+          <w:strike/>
           <w:lang w:val="en-US"/>
         </w:rPr>
         <w:t>addebitare</w:t>
@@ -702,13 +720,15 @@
       <w:proofErr w:type="spellEnd"/>
       <w:r>
         <w:rPr>
-          <w:lang w:val="en-US"/>
-        </w:rPr>
-        <w:t xml:space="preserve"> </w:t>
-      </w:r>
-      <w:proofErr w:type="spellStart"/>
-      <w:r>
-        <w:rPr>
+          <w:strike/>
+          <w:lang w:val="en-US"/>
+        </w:rPr>
+        <w:t xml:space="preserve"> </w:t>
+      </w:r>
+      <w:proofErr w:type="spellStart"/>
+      <w:r>
+        <w:rPr>
+          <w:strike/>
           <w:lang w:val="en-US"/>
         </w:rPr>
         <w:t>all’utente</w:t>
@@ -716,13 +736,15 @@
       <w:proofErr w:type="spellEnd"/>
       <w:r>
         <w:rPr>
-          <w:lang w:val="en-US"/>
-        </w:rPr>
-        <w:t xml:space="preserve"> </w:t>
-      </w:r>
-      <w:proofErr w:type="spellStart"/>
-      <w:r>
-        <w:rPr>
+          <w:strike/>
+          <w:lang w:val="en-US"/>
+        </w:rPr>
+        <w:t xml:space="preserve"> </w:t>
+      </w:r>
+      <w:proofErr w:type="spellStart"/>
+      <w:r>
+        <w:rPr>
+          <w:strike/>
           <w:lang w:val="en-US"/>
         </w:rPr>
         <w:t>una</w:t>
@@ -730,13 +752,15 @@
       <w:proofErr w:type="spellEnd"/>
       <w:r>
         <w:rPr>
-          <w:lang w:val="en-US"/>
-        </w:rPr>
-        <w:t xml:space="preserve"> </w:t>
-      </w:r>
-      <w:proofErr w:type="spellStart"/>
-      <w:r>
-        <w:rPr>
+          <w:strike/>
+          <w:lang w:val="en-US"/>
+        </w:rPr>
+        <w:t xml:space="preserve"> </w:t>
+      </w:r>
+      <w:proofErr w:type="spellStart"/>
+      <w:r>
+        <w:rPr>
+          <w:strike/>
           <w:lang w:val="en-US"/>
         </w:rPr>
         <w:t>certa</w:t>
@@ -744,13 +768,15 @@
       <w:proofErr w:type="spellEnd"/>
       <w:r>
         <w:rPr>
-          <w:lang w:val="en-US"/>
-        </w:rPr>
-        <w:t xml:space="preserve"> </w:t>
-      </w:r>
-      <w:proofErr w:type="spellStart"/>
-      <w:r>
-        <w:rPr>
+          <w:strike/>
+          <w:lang w:val="en-US"/>
+        </w:rPr>
+        <w:t xml:space="preserve"> </w:t>
+      </w:r>
+      <w:proofErr w:type="spellStart"/>
+      <w:r>
+        <w:rPr>
+          <w:strike/>
           <w:lang w:val="en-US"/>
         </w:rPr>
         <w:t>somma</w:t>
@@ -758,12 +784,14 @@
       <w:proofErr w:type="spellEnd"/>
       <w:r>
         <w:rPr>
+          <w:strike/>
           <w:lang w:val="en-US"/>
         </w:rPr>
         <w:t xml:space="preserve"> per </w:t>
       </w:r>
       <w:r>
         <w:rPr>
+          <w:strike/>
           <w:lang w:val="en-US"/>
         </w:rPr>
         <w:t>minute</w:t>
@@ -771,6 +799,7 @@
     </w:p>
     <w:p>
       <w:pPr>
+        <w:ind w:firstLine="720"/>
         <w:rPr>
           <w:lang w:val="en-US"/>
         </w:rPr>
@@ -800,6 +829,170 @@
         <w:rPr>
           <w:lang w:val="en-US"/>
         </w:rPr>
+        <w:t>deve</w:t>
+      </w:r>
+      <w:proofErr w:type="spellEnd"/>
+      <w:r>
+        <w:rPr>
+          <w:lang w:val="en-US"/>
+        </w:rPr>
+        <w:t xml:space="preserve"> </w:t>
+      </w:r>
+      <w:proofErr w:type="spellStart"/>
+      <w:r>
+        <w:rPr>
+          <w:lang w:val="en-US"/>
+        </w:rPr>
+        <w:t>essere</w:t>
+      </w:r>
+      <w:proofErr w:type="spellEnd"/>
+      <w:r>
+        <w:rPr>
+          <w:lang w:val="en-US"/>
+        </w:rPr>
+        <w:t xml:space="preserve"> </w:t>
+      </w:r>
+      <w:proofErr w:type="spellStart"/>
+      <w:r>
+        <w:rPr>
+          <w:lang w:val="en-US"/>
+        </w:rPr>
+        <w:t>libera</w:t>
+      </w:r>
+      <w:proofErr w:type="spellEnd"/>
+      <w:r>
+        <w:rPr>
+          <w:lang w:val="en-US"/>
+        </w:rPr>
+        <w:t xml:space="preserve"> per </w:t>
+      </w:r>
+      <w:proofErr w:type="spellStart"/>
+      <w:r>
+        <w:rPr>
+          <w:lang w:val="en-US"/>
+        </w:rPr>
+        <w:t>essere</w:t>
+      </w:r>
+      <w:proofErr w:type="spellEnd"/>
+      <w:r>
+        <w:rPr>
+          <w:lang w:val="en-US"/>
+        </w:rPr>
+        <w:t xml:space="preserve"> </w:t>
+      </w:r>
+      <w:proofErr w:type="spellStart"/>
+      <w:r>
+        <w:rPr>
+          <w:lang w:val="en-US"/>
+        </w:rPr>
+        <w:t>prenotata</w:t>
+      </w:r>
+      <w:proofErr w:type="spellEnd"/>
+    </w:p>
+    <w:p>
+      <w:pPr>
+        <w:ind w:firstLine="720"/>
+        <w:rPr>
+          <w:lang w:val="en-US"/>
+        </w:rPr>
+      </w:pPr>
+      <w:proofErr w:type="spellStart"/>
+      <w:r>
+        <w:rPr>
+          <w:lang w:val="en-US"/>
+        </w:rPr>
+        <w:t>Ogni</w:t>
+      </w:r>
+      <w:proofErr w:type="spellEnd"/>
+      <w:r>
+        <w:rPr>
+          <w:lang w:val="en-US"/>
+        </w:rPr>
+        <w:t xml:space="preserve"> </w:t>
+      </w:r>
+      <w:proofErr w:type="spellStart"/>
+      <w:r>
+        <w:rPr>
+          <w:lang w:val="en-US"/>
+        </w:rPr>
+        <w:t>macchina</w:t>
+      </w:r>
+      <w:proofErr w:type="spellEnd"/>
+      <w:r>
+        <w:rPr>
+          <w:lang w:val="en-US"/>
+        </w:rPr>
+        <w:t xml:space="preserve"> ha </w:t>
+      </w:r>
+      <w:proofErr w:type="spellStart"/>
+      <w:r>
+        <w:rPr>
+          <w:lang w:val="en-US"/>
+        </w:rPr>
+        <w:t>una</w:t>
+      </w:r>
+      <w:proofErr w:type="spellEnd"/>
+      <w:r>
+        <w:rPr>
+          <w:lang w:val="en-US"/>
+        </w:rPr>
+        <w:t xml:space="preserve"> </w:t>
+      </w:r>
+      <w:proofErr w:type="spellStart"/>
+      <w:r>
+        <w:rPr>
+          <w:lang w:val="en-US"/>
+        </w:rPr>
+        <w:t>posizione</w:t>
+      </w:r>
+      <w:proofErr w:type="spellEnd"/>
+      <w:r>
+        <w:rPr>
+          <w:lang w:val="en-US"/>
+        </w:rPr>
+        <w:t xml:space="preserve"> </w:t>
+      </w:r>
+      <w:proofErr w:type="spellStart"/>
+      <w:r>
+        <w:rPr>
+          <w:lang w:val="en-US"/>
+        </w:rPr>
+        <w:t>definita</w:t>
+      </w:r>
+      <w:proofErr w:type="spellEnd"/>
+    </w:p>
+    <w:p>
+      <w:pPr>
+        <w:ind w:firstLine="720"/>
+        <w:rPr>
+          <w:lang w:val="en-US"/>
+        </w:rPr>
+      </w:pPr>
+      <w:r>
+        <w:rPr>
+          <w:lang w:val="en-US"/>
+        </w:rPr>
+        <w:t xml:space="preserve">Una </w:t>
+      </w:r>
+      <w:proofErr w:type="spellStart"/>
+      <w:r>
+        <w:rPr>
+          <w:lang w:val="en-US"/>
+        </w:rPr>
+        <w:t>macchina</w:t>
+      </w:r>
+      <w:proofErr w:type="spellEnd"/>
+      <w:r>
+        <w:rPr>
+          <w:lang w:val="en-US"/>
+        </w:rPr>
+        <w:t xml:space="preserve"> </w:t>
+      </w:r>
+      <w:proofErr w:type="spellStart"/>
+      <w:r>
+        <w:rPr>
+          <w:lang w:val="en-US"/>
+        </w:rPr>
         <w:t>può</w:t>
       </w:r>
       <w:proofErr w:type="spellEnd"/>
@@ -814,6 +1007,420 @@
         <w:rPr>
           <w:lang w:val="en-US"/>
         </w:rPr>
+        <w:t>rimanere</w:t>
+      </w:r>
+      <w:proofErr w:type="spellEnd"/>
+      <w:r>
+        <w:rPr>
+          <w:lang w:val="en-US"/>
+        </w:rPr>
+        <w:t xml:space="preserve"> </w:t>
+      </w:r>
+      <w:proofErr w:type="spellStart"/>
+      <w:r>
+        <w:rPr>
+          <w:lang w:val="en-US"/>
+        </w:rPr>
+        <w:t>prenotata</w:t>
+      </w:r>
+      <w:proofErr w:type="spellEnd"/>
+      <w:r>
+        <w:rPr>
+          <w:lang w:val="en-US"/>
+        </w:rPr>
+        <w:t xml:space="preserve"> per al </w:t>
+      </w:r>
+      <w:proofErr w:type="spellStart"/>
+      <w:r>
+        <w:rPr>
+          <w:lang w:val="en-US"/>
+        </w:rPr>
+        <w:t>massimo</w:t>
+      </w:r>
+      <w:proofErr w:type="spellEnd"/>
+      <w:r>
+        <w:rPr>
+          <w:lang w:val="en-US"/>
+        </w:rPr>
+        <w:t xml:space="preserve"> un </w:t>
+      </w:r>
+      <w:proofErr w:type="spellStart"/>
+      <w:r>
+        <w:rPr>
+          <w:lang w:val="en-US"/>
+        </w:rPr>
+        <w:t>ora</w:t>
+      </w:r>
+      <w:proofErr w:type="spellEnd"/>
+      <w:r>
+        <w:rPr>
+          <w:lang w:val="en-US"/>
+        </w:rPr>
+        <w:t xml:space="preserve">, se non è </w:t>
+      </w:r>
+      <w:proofErr w:type="spellStart"/>
+      <w:r>
+        <w:rPr>
+          <w:lang w:val="en-US"/>
+        </w:rPr>
+        <w:t>presa</w:t>
+      </w:r>
+      <w:proofErr w:type="spellEnd"/>
+      <w:r>
+        <w:rPr>
+          <w:lang w:val="en-US"/>
+        </w:rPr>
+        <w:t xml:space="preserve"> </w:t>
+      </w:r>
+      <w:proofErr w:type="spellStart"/>
+      <w:r>
+        <w:rPr>
+          <w:lang w:val="en-US"/>
+        </w:rPr>
+        <w:t>ritorna</w:t>
+      </w:r>
+      <w:proofErr w:type="spellEnd"/>
+      <w:r>
+        <w:rPr>
+          <w:lang w:val="en-US"/>
+        </w:rPr>
+        <w:t xml:space="preserve"> </w:t>
+      </w:r>
+      <w:proofErr w:type="spellStart"/>
+      <w:r>
+        <w:rPr>
+          <w:lang w:val="en-US"/>
+        </w:rPr>
+        <w:t>libera</w:t>
+      </w:r>
+      <w:proofErr w:type="spellEnd"/>
+    </w:p>
+    <w:p>
+      <w:pPr>
+        <w:ind w:firstLine="720"/>
+        <w:rPr>
+          <w:lang w:val="en-US"/>
+        </w:rPr>
+      </w:pPr>
+      <w:r>
+        <w:rPr>
+          <w:lang w:val="en-US"/>
+        </w:rPr>
+        <w:t xml:space="preserve">Un </w:t>
+      </w:r>
+      <w:proofErr w:type="spellStart"/>
+      <w:r>
+        <w:rPr>
+          <w:lang w:val="en-US"/>
+        </w:rPr>
+        <w:t>utente</w:t>
+      </w:r>
+      <w:proofErr w:type="spellEnd"/>
+      <w:r>
+        <w:rPr>
+          <w:lang w:val="en-US"/>
+        </w:rPr>
+        <w:t xml:space="preserve"> è in </w:t>
+      </w:r>
+      <w:proofErr w:type="spellStart"/>
+      <w:r>
+        <w:rPr>
+          <w:lang w:val="en-US"/>
+        </w:rPr>
+        <w:t>grado</w:t>
+      </w:r>
+      <w:proofErr w:type="spellEnd"/>
+      <w:r>
+        <w:rPr>
+          <w:lang w:val="en-US"/>
+        </w:rPr>
+        <w:t xml:space="preserve"> di </w:t>
+      </w:r>
+      <w:proofErr w:type="spellStart"/>
+      <w:r>
+        <w:rPr>
+          <w:lang w:val="en-US"/>
+        </w:rPr>
+        <w:t>aprire</w:t>
+      </w:r>
+      <w:proofErr w:type="spellEnd"/>
+      <w:r>
+        <w:rPr>
+          <w:lang w:val="en-US"/>
+        </w:rPr>
+        <w:t xml:space="preserve"> la </w:t>
+      </w:r>
+      <w:proofErr w:type="spellStart"/>
+      <w:r>
+        <w:rPr>
+          <w:lang w:val="en-US"/>
+        </w:rPr>
+        <w:t>macchina</w:t>
+      </w:r>
+      <w:proofErr w:type="spellEnd"/>
+      <w:r>
+        <w:rPr>
+          <w:lang w:val="en-US"/>
+        </w:rPr>
+        <w:t xml:space="preserve"> </w:t>
+      </w:r>
+      <w:proofErr w:type="spellStart"/>
+      <w:r>
+        <w:rPr>
+          <w:lang w:val="en-US"/>
+        </w:rPr>
+        <w:t>quando</w:t>
+      </w:r>
+      <w:proofErr w:type="spellEnd"/>
+      <w:r>
+        <w:rPr>
+          <w:lang w:val="en-US"/>
+        </w:rPr>
+        <w:t xml:space="preserve"> </w:t>
+      </w:r>
+      <w:proofErr w:type="spellStart"/>
+      <w:r>
+        <w:rPr>
+          <w:lang w:val="en-US"/>
+        </w:rPr>
+        <w:t>si</w:t>
+      </w:r>
+      <w:proofErr w:type="spellEnd"/>
+      <w:r>
+        <w:rPr>
+          <w:lang w:val="en-US"/>
+        </w:rPr>
+        <w:t xml:space="preserve"> </w:t>
+      </w:r>
+      <w:proofErr w:type="spellStart"/>
+      <w:r>
+        <w:rPr>
+          <w:lang w:val="en-US"/>
+        </w:rPr>
+        <w:t>trova</w:t>
+      </w:r>
+      <w:proofErr w:type="spellEnd"/>
+      <w:r>
+        <w:rPr>
+          <w:lang w:val="en-US"/>
+        </w:rPr>
+        <w:t xml:space="preserve"> ad </w:t>
+      </w:r>
+      <w:proofErr w:type="spellStart"/>
+      <w:r>
+        <w:rPr>
+          <w:lang w:val="en-US"/>
+        </w:rPr>
+        <w:t>una</w:t>
+      </w:r>
+      <w:proofErr w:type="spellEnd"/>
+      <w:r>
+        <w:rPr>
+          <w:lang w:val="en-US"/>
+        </w:rPr>
+        <w:t xml:space="preserve"> </w:t>
+      </w:r>
+      <w:proofErr w:type="spellStart"/>
+      <w:r>
+        <w:rPr>
+          <w:lang w:val="en-US"/>
+        </w:rPr>
+        <w:t>certa</w:t>
+      </w:r>
+      <w:proofErr w:type="spellEnd"/>
+      <w:r>
+        <w:rPr>
+          <w:lang w:val="en-US"/>
+        </w:rPr>
+        <w:t xml:space="preserve"> </w:t>
+      </w:r>
+      <w:proofErr w:type="spellStart"/>
+      <w:r>
+        <w:rPr>
+          <w:lang w:val="en-US"/>
+        </w:rPr>
+        <w:t>distanza</w:t>
+      </w:r>
+      <w:proofErr w:type="spellEnd"/>
+      <w:r>
+        <w:rPr>
+          <w:lang w:val="en-US"/>
+        </w:rPr>
+        <w:t xml:space="preserve"> da </w:t>
+      </w:r>
+      <w:proofErr w:type="spellStart"/>
+      <w:r>
+        <w:rPr>
+          <w:lang w:val="en-US"/>
+        </w:rPr>
+        <w:t>essa</w:t>
+      </w:r>
+      <w:proofErr w:type="spellEnd"/>
+    </w:p>
+    <w:p>
+      <w:pPr>
+        <w:rPr>
+          <w:lang w:val="en-US"/>
+        </w:rPr>
+      </w:pPr>
+      <w:r>
+        <w:rPr>
+          <w:lang w:val="en-US"/>
+        </w:rPr>
+        <w:tab/>
+      </w:r>
+      <w:proofErr w:type="spellStart"/>
+      <w:r>
+        <w:rPr>
+          <w:lang w:val="en-US"/>
+        </w:rPr>
+        <w:t>Ogni</w:t>
+      </w:r>
+      <w:proofErr w:type="spellEnd"/>
+      <w:r>
+        <w:rPr>
+          <w:lang w:val="en-US"/>
+        </w:rPr>
+        <w:t xml:space="preserve"> </w:t>
+      </w:r>
+      <w:proofErr w:type="spellStart"/>
+      <w:r>
+        <w:rPr>
+          <w:lang w:val="en-US"/>
+        </w:rPr>
+        <w:t>utente</w:t>
+      </w:r>
+      <w:proofErr w:type="spellEnd"/>
+      <w:r>
+        <w:rPr>
+          <w:lang w:val="en-US"/>
+        </w:rPr>
+        <w:t xml:space="preserve"> </w:t>
+      </w:r>
+      <w:proofErr w:type="spellStart"/>
+      <w:r>
+        <w:rPr>
+          <w:lang w:val="en-US"/>
+        </w:rPr>
+        <w:t>può</w:t>
+      </w:r>
+      <w:proofErr w:type="spellEnd"/>
+      <w:r>
+        <w:rPr>
+          <w:lang w:val="en-US"/>
+        </w:rPr>
+        <w:t xml:space="preserve"> </w:t>
+      </w:r>
+      <w:proofErr w:type="spellStart"/>
+      <w:r>
+        <w:rPr>
+          <w:lang w:val="en-US"/>
+        </w:rPr>
+        <w:t>prenotare</w:t>
+      </w:r>
+      <w:proofErr w:type="spellEnd"/>
+      <w:r>
+        <w:rPr>
+          <w:lang w:val="en-US"/>
+        </w:rPr>
+        <w:t xml:space="preserve"> </w:t>
+      </w:r>
+      <w:proofErr w:type="spellStart"/>
+      <w:r>
+        <w:rPr>
+          <w:lang w:val="en-US"/>
+        </w:rPr>
+        <w:t>una</w:t>
+      </w:r>
+      <w:proofErr w:type="spellEnd"/>
+      <w:r>
+        <w:rPr>
+          <w:lang w:val="en-US"/>
+        </w:rPr>
+        <w:t xml:space="preserve"> sola </w:t>
+      </w:r>
+      <w:proofErr w:type="spellStart"/>
+      <w:r>
+        <w:rPr>
+          <w:lang w:val="en-US"/>
+        </w:rPr>
+        <w:t>macchina</w:t>
+      </w:r>
+      <w:proofErr w:type="spellEnd"/>
+      <w:r>
+        <w:rPr>
+          <w:lang w:val="en-US"/>
+        </w:rPr>
+        <w:t xml:space="preserve"> per </w:t>
+      </w:r>
+      <w:proofErr w:type="spellStart"/>
+      <w:r>
+        <w:rPr>
+          <w:lang w:val="en-US"/>
+        </w:rPr>
+        <w:t>volta</w:t>
+      </w:r>
+      <w:proofErr w:type="spellEnd"/>
+    </w:p>
+    <w:p>
+      <w:pPr>
+        <w:rPr>
+          <w:lang w:val="en-US"/>
+        </w:rPr>
+      </w:pPr>
+    </w:p>
+    <w:p>
+      <w:pPr>
+        <w:rPr>
+          <w:lang w:val="en-US"/>
+        </w:rPr>
+      </w:pPr>
+    </w:p>
+    <w:p>
+      <w:pPr>
+        <w:rPr>
+          <w:lang w:val="en-US"/>
+        </w:rPr>
+      </w:pPr>
+      <w:r>
+        <w:rPr>
+          <w:lang w:val="en-US"/>
+        </w:rPr>
+        <w:t xml:space="preserve">Una </w:t>
+      </w:r>
+      <w:proofErr w:type="spellStart"/>
+      <w:r>
+        <w:rPr>
+          <w:lang w:val="en-US"/>
+        </w:rPr>
+        <w:t>macchina</w:t>
+      </w:r>
+      <w:proofErr w:type="spellEnd"/>
+      <w:r>
+        <w:rPr>
+          <w:lang w:val="en-US"/>
+        </w:rPr>
+        <w:t xml:space="preserve"> </w:t>
+      </w:r>
+      <w:proofErr w:type="spellStart"/>
+      <w:r>
+        <w:rPr>
+          <w:lang w:val="en-US"/>
+        </w:rPr>
+        <w:t>può</w:t>
+      </w:r>
+      <w:proofErr w:type="spellEnd"/>
+      <w:r>
+        <w:rPr>
+          <w:lang w:val="en-US"/>
+        </w:rPr>
+        <w:t xml:space="preserve"> </w:t>
+      </w:r>
+      <w:proofErr w:type="spellStart"/>
+      <w:r>
+        <w:rPr>
+          <w:lang w:val="en-US"/>
+        </w:rPr>
         <w:t>spegnersi</w:t>
       </w:r>
       <w:proofErr w:type="spellEnd"/>
@@ -863,12 +1470,14 @@
     <w:p>
       <w:pPr>
         <w:rPr>
-          <w:lang w:val="en-US"/>
-        </w:rPr>
-      </w:pPr>
-      <w:proofErr w:type="spellStart"/>
-      <w:r>
-        <w:rPr>
+          <w:u w:val="single"/>
+          <w:lang w:val="en-US"/>
+        </w:rPr>
+      </w:pPr>
+      <w:proofErr w:type="spellStart"/>
+      <w:r>
+        <w:rPr>
+          <w:u w:val="single"/>
           <w:lang w:val="en-US"/>
         </w:rPr>
         <w:t>Ogni</w:t>
@@ -876,9 +1485,627 @@
       <w:proofErr w:type="spellEnd"/>
       <w:r>
         <w:rPr>
-          <w:lang w:val="en-US"/>
-        </w:rPr>
-        <w:t xml:space="preserve"> </w:t>
+          <w:u w:val="single"/>
+          <w:lang w:val="en-US"/>
+        </w:rPr>
+        <w:t xml:space="preserve"> </w:t>
+      </w:r>
+      <w:proofErr w:type="spellStart"/>
+      <w:r>
+        <w:rPr>
+          <w:u w:val="single"/>
+          <w:lang w:val="en-US"/>
+        </w:rPr>
+        <w:t>utente</w:t>
+      </w:r>
+      <w:proofErr w:type="spellEnd"/>
+      <w:r>
+        <w:rPr>
+          <w:u w:val="single"/>
+          <w:lang w:val="en-US"/>
+        </w:rPr>
+        <w:t xml:space="preserve"> ha </w:t>
+      </w:r>
+      <w:proofErr w:type="spellStart"/>
+      <w:r>
+        <w:rPr>
+          <w:u w:val="single"/>
+          <w:lang w:val="en-US"/>
+        </w:rPr>
+        <w:t>una</w:t>
+      </w:r>
+      <w:proofErr w:type="spellEnd"/>
+      <w:r>
+        <w:rPr>
+          <w:u w:val="single"/>
+          <w:lang w:val="en-US"/>
+        </w:rPr>
+        <w:t xml:space="preserve"> </w:t>
+      </w:r>
+      <w:proofErr w:type="spellStart"/>
+      <w:r>
+        <w:rPr>
+          <w:u w:val="single"/>
+          <w:lang w:val="en-US"/>
+        </w:rPr>
+        <w:t>posizione</w:t>
+      </w:r>
+      <w:proofErr w:type="spellEnd"/>
+      <w:r>
+        <w:rPr>
+          <w:u w:val="single"/>
+          <w:lang w:val="en-US"/>
+        </w:rPr>
+        <w:t xml:space="preserve"> </w:t>
+      </w:r>
+      <w:proofErr w:type="spellStart"/>
+      <w:r>
+        <w:rPr>
+          <w:u w:val="single"/>
+          <w:lang w:val="en-US"/>
+        </w:rPr>
+        <w:t>definita</w:t>
+      </w:r>
+      <w:proofErr w:type="spellEnd"/>
+    </w:p>
+    <w:p>
+      <w:pPr>
+        <w:rPr>
+          <w:lang w:val="en-US"/>
+        </w:rPr>
+      </w:pPr>
+    </w:p>
+    <w:p>
+      <w:pPr>
+        <w:rPr>
+          <w:lang w:val="en-US"/>
+        </w:rPr>
+      </w:pPr>
+      <w:r>
+        <w:rPr>
+          <w:lang w:val="en-US"/>
+        </w:rPr>
+        <w:t xml:space="preserve">Un solo </w:t>
+      </w:r>
+      <w:proofErr w:type="spellStart"/>
+      <w:r>
+        <w:rPr>
+          <w:lang w:val="en-US"/>
+        </w:rPr>
+        <w:t>sconto</w:t>
+      </w:r>
+      <w:proofErr w:type="spellEnd"/>
+      <w:r>
+        <w:rPr>
+          <w:lang w:val="en-US"/>
+        </w:rPr>
+        <w:t xml:space="preserve"> è </w:t>
+      </w:r>
+      <w:proofErr w:type="spellStart"/>
+      <w:r>
+        <w:rPr>
+          <w:lang w:val="en-US"/>
+        </w:rPr>
+        <w:t>applicato</w:t>
+      </w:r>
+      <w:proofErr w:type="spellEnd"/>
+      <w:r>
+        <w:rPr>
+          <w:lang w:val="en-US"/>
+        </w:rPr>
+        <w:t xml:space="preserve"> al </w:t>
+      </w:r>
+      <w:proofErr w:type="spellStart"/>
+      <w:r>
+        <w:rPr>
+          <w:lang w:val="en-US"/>
+        </w:rPr>
+        <w:t>pagamento</w:t>
+      </w:r>
+      <w:proofErr w:type="spellEnd"/>
+      <w:r>
+        <w:rPr>
+          <w:lang w:val="en-US"/>
+        </w:rPr>
+        <w:t xml:space="preserve"> finale </w:t>
+      </w:r>
+      <w:proofErr w:type="spellStart"/>
+      <w:r>
+        <w:rPr>
+          <w:lang w:val="en-US"/>
+        </w:rPr>
+        <w:t>corrispondente</w:t>
+      </w:r>
+      <w:proofErr w:type="spellEnd"/>
+      <w:r>
+        <w:rPr>
+          <w:lang w:val="en-US"/>
+        </w:rPr>
+        <w:t xml:space="preserve"> </w:t>
+      </w:r>
+      <w:proofErr w:type="spellStart"/>
+      <w:r>
+        <w:rPr>
+          <w:lang w:val="en-US"/>
+        </w:rPr>
+        <w:t>allo</w:t>
+      </w:r>
+      <w:proofErr w:type="spellEnd"/>
+      <w:r>
+        <w:rPr>
+          <w:lang w:val="en-US"/>
+        </w:rPr>
+        <w:t xml:space="preserve"> </w:t>
+      </w:r>
+      <w:proofErr w:type="spellStart"/>
+      <w:r>
+        <w:rPr>
+          <w:lang w:val="en-US"/>
+        </w:rPr>
+        <w:t>sconto</w:t>
+      </w:r>
+      <w:proofErr w:type="spellEnd"/>
+      <w:r>
+        <w:rPr>
+          <w:lang w:val="en-US"/>
+        </w:rPr>
+        <w:t xml:space="preserve"> </w:t>
+      </w:r>
+      <w:proofErr w:type="spellStart"/>
+      <w:r>
+        <w:rPr>
+          <w:lang w:val="en-US"/>
+        </w:rPr>
+        <w:t>maggiore</w:t>
+      </w:r>
+      <w:proofErr w:type="spellEnd"/>
+      <w:r>
+        <w:rPr>
+          <w:lang w:val="en-US"/>
+        </w:rPr>
+        <w:t xml:space="preserve"> per </w:t>
+      </w:r>
+      <w:proofErr w:type="spellStart"/>
+      <w:r>
+        <w:rPr>
+          <w:lang w:val="en-US"/>
+        </w:rPr>
+        <w:t>l’utente</w:t>
+      </w:r>
+      <w:proofErr w:type="spellEnd"/>
+    </w:p>
+    <w:p>
+      <w:bookmarkStart w:id="0" w:name="_GoBack"/>
+      <w:r>
+        <w:t>If the system detects the user took at least two other passengers onto the car, the system applies a discount of 10% on the last ride.</w:t>
+      </w:r>
+    </w:p>
+    <w:p>
+      <w:pPr>
+        <w:rPr>
+          <w:lang w:val="en-US"/>
+        </w:rPr>
+      </w:pPr>
+    </w:p>
+    <w:p>
+      <w:r>
+        <w:t>If a car is left with no more than 50% of the battery empty, the system applies a discount of 20% on the last ride.</w:t>
+      </w:r>
+    </w:p>
+    <w:p>
+      <w:pPr>
+        <w:rPr>
+          <w:lang w:val="en-US"/>
+        </w:rPr>
+      </w:pPr>
+    </w:p>
+    <w:p>
+      <w:r>
+        <w:t>If a car is left at special parking areas where they can be recharged and the user takes care of plugging the car into the power grid, the system applies a discount of 30% on the last</w:t>
+      </w:r>
+      <w:r>
+        <w:rPr>
+          <w:spacing w:val="-6"/>
+        </w:rPr>
+        <w:t xml:space="preserve"> </w:t>
+      </w:r>
+      <w:r>
+        <w:t>ride.</w:t>
+      </w:r>
+    </w:p>
+    <w:p>
+      <w:pPr>
+        <w:rPr>
+          <w:lang w:val="en-US"/>
+        </w:rPr>
+      </w:pPr>
+    </w:p>
+    <w:p>
+      <w:pPr>
+        <w:rPr>
+          <w:lang w:val="en-US"/>
+        </w:rPr>
+      </w:pPr>
+      <w:r>
+        <w:t xml:space="preserve">If a car is left at more than 3 KM from the nearest power grid station or with more than 80% of the battery empty, the system charges 30% more on the last ride to compensate for the cost required </w:t>
+      </w:r>
+      <w:proofErr w:type="gramStart"/>
+      <w:r>
+        <w:t>to</w:t>
+      </w:r>
+      <w:proofErr w:type="gramEnd"/>
+      <w:r>
+        <w:t xml:space="preserve"> r</w:t>
+      </w:r>
+      <w:r>
+        <w:rPr>
+          <w:spacing w:val="-1"/>
+        </w:rPr>
+        <w:t>e</w:t>
+      </w:r>
+      <w:r>
+        <w:rPr>
+          <w:w w:val="33"/>
+        </w:rPr>
+        <w:t>-­‐</w:t>
+      </w:r>
+      <w:r>
+        <w:t>charge the car o</w:t>
+      </w:r>
+      <w:r>
+        <w:rPr>
+          <w:spacing w:val="-1"/>
+        </w:rPr>
+        <w:t>n</w:t>
+      </w:r>
+      <w:r>
+        <w:rPr>
+          <w:w w:val="33"/>
+        </w:rPr>
+        <w:t>-­‐</w:t>
+      </w:r>
+      <w:r>
+        <w:t>site.</w:t>
+      </w:r>
+    </w:p>
+    <w:bookmarkEnd w:id="0"/>
+    <w:p>
+      <w:pPr>
+        <w:rPr>
+          <w:lang w:val="en-US"/>
+        </w:rPr>
+      </w:pPr>
+    </w:p>
+    <w:p>
+      <w:pPr>
+        <w:rPr>
+          <w:lang w:val="en-US"/>
+        </w:rPr>
+      </w:pPr>
+    </w:p>
+    <w:p>
+      <w:pPr>
+        <w:rPr>
+          <w:lang w:val="en-US"/>
+        </w:rPr>
+      </w:pPr>
+    </w:p>
+    <w:p>
+      <w:pPr>
+        <w:rPr>
+          <w:u w:val="single"/>
+          <w:lang w:val="en-US"/>
+        </w:rPr>
+      </w:pPr>
+      <w:r>
+        <w:rPr>
+          <w:u w:val="single"/>
+          <w:lang w:val="en-US"/>
+        </w:rPr>
+        <w:t>Non-functional</w:t>
+      </w:r>
+    </w:p>
+    <w:p>
+      <w:pPr>
+        <w:rPr>
+          <w:lang w:val="en-US"/>
+        </w:rPr>
+      </w:pPr>
+      <w:proofErr w:type="spellStart"/>
+      <w:r>
+        <w:rPr>
+          <w:lang w:val="en-US"/>
+        </w:rPr>
+        <w:t>L’utente</w:t>
+      </w:r>
+      <w:proofErr w:type="spellEnd"/>
+      <w:r>
+        <w:rPr>
+          <w:lang w:val="en-US"/>
+        </w:rPr>
+        <w:t xml:space="preserve"> </w:t>
+      </w:r>
+      <w:proofErr w:type="spellStart"/>
+      <w:r>
+        <w:rPr>
+          <w:lang w:val="en-US"/>
+        </w:rPr>
+        <w:t>viene</w:t>
+      </w:r>
+      <w:proofErr w:type="spellEnd"/>
+      <w:r>
+        <w:rPr>
+          <w:lang w:val="en-US"/>
+        </w:rPr>
+        <w:t xml:space="preserve"> </w:t>
+      </w:r>
+      <w:proofErr w:type="spellStart"/>
+      <w:r>
+        <w:rPr>
+          <w:lang w:val="en-US"/>
+        </w:rPr>
+        <w:t>notificato</w:t>
+      </w:r>
+      <w:proofErr w:type="spellEnd"/>
+      <w:r>
+        <w:rPr>
+          <w:lang w:val="en-US"/>
+        </w:rPr>
+        <w:t xml:space="preserve"> </w:t>
+      </w:r>
+      <w:proofErr w:type="spellStart"/>
+      <w:r>
+        <w:rPr>
+          <w:lang w:val="en-US"/>
+        </w:rPr>
+        <w:t>della</w:t>
+      </w:r>
+      <w:proofErr w:type="spellEnd"/>
+      <w:r>
+        <w:rPr>
+          <w:lang w:val="en-US"/>
+        </w:rPr>
+        <w:t xml:space="preserve"> </w:t>
+      </w:r>
+      <w:proofErr w:type="spellStart"/>
+      <w:r>
+        <w:rPr>
+          <w:lang w:val="en-US"/>
+        </w:rPr>
+        <w:t>spesa</w:t>
+      </w:r>
+      <w:proofErr w:type="spellEnd"/>
+      <w:r>
+        <w:rPr>
+          <w:lang w:val="en-US"/>
+        </w:rPr>
+        <w:t xml:space="preserve"> </w:t>
+      </w:r>
+      <w:proofErr w:type="spellStart"/>
+      <w:r>
+        <w:rPr>
+          <w:lang w:val="en-US"/>
+        </w:rPr>
+        <w:t>attraverso</w:t>
+      </w:r>
+      <w:proofErr w:type="spellEnd"/>
+      <w:r>
+        <w:rPr>
+          <w:lang w:val="en-US"/>
+        </w:rPr>
+        <w:t xml:space="preserve"> </w:t>
+      </w:r>
+      <w:proofErr w:type="spellStart"/>
+      <w:r>
+        <w:rPr>
+          <w:lang w:val="en-US"/>
+        </w:rPr>
+        <w:t>uno</w:t>
+      </w:r>
+      <w:proofErr w:type="spellEnd"/>
+      <w:r>
+        <w:rPr>
+          <w:lang w:val="en-US"/>
+        </w:rPr>
+        <w:t xml:space="preserve"> </w:t>
+      </w:r>
+      <w:proofErr w:type="spellStart"/>
+      <w:r>
+        <w:rPr>
+          <w:lang w:val="en-US"/>
+        </w:rPr>
+        <w:t>schermo</w:t>
+      </w:r>
+      <w:proofErr w:type="spellEnd"/>
+    </w:p>
+    <w:p>
+      <w:pPr>
+        <w:rPr>
+          <w:lang w:val="en-US"/>
+        </w:rPr>
+      </w:pPr>
+    </w:p>
+    <w:p>
+      <w:pPr>
+        <w:rPr>
+          <w:lang w:val="en-US"/>
+        </w:rPr>
+      </w:pPr>
+    </w:p>
+    <w:p>
+      <w:pPr>
+        <w:rPr>
+          <w:lang w:val="en-US"/>
+        </w:rPr>
+      </w:pPr>
+    </w:p>
+    <w:p>
+      <w:pPr>
+        <w:rPr>
+          <w:u w:val="single"/>
+          <w:lang w:val="en-US"/>
+        </w:rPr>
+      </w:pPr>
+      <w:r>
+        <w:rPr>
+          <w:u w:val="single"/>
+          <w:lang w:val="en-US"/>
+        </w:rPr>
+        <w:t>Domain Assumption</w:t>
+      </w:r>
+    </w:p>
+    <w:p>
+      <w:pPr>
+        <w:rPr>
+          <w:lang w:val="en-US"/>
+        </w:rPr>
+      </w:pPr>
+      <w:r>
+        <w:rPr>
+          <w:lang w:val="en-US"/>
+        </w:rPr>
+        <w:t xml:space="preserve">Il cellular </w:t>
+      </w:r>
+      <w:proofErr w:type="spellStart"/>
+      <w:r>
+        <w:rPr>
+          <w:lang w:val="en-US"/>
+        </w:rPr>
+        <w:t>deve</w:t>
+      </w:r>
+      <w:proofErr w:type="spellEnd"/>
+      <w:r>
+        <w:rPr>
+          <w:lang w:val="en-US"/>
+        </w:rPr>
+        <w:t xml:space="preserve"> </w:t>
+      </w:r>
+      <w:proofErr w:type="spellStart"/>
+      <w:r>
+        <w:rPr>
+          <w:lang w:val="en-US"/>
+        </w:rPr>
+        <w:t>avere</w:t>
+      </w:r>
+      <w:proofErr w:type="spellEnd"/>
+      <w:r>
+        <w:rPr>
+          <w:lang w:val="en-US"/>
+        </w:rPr>
+        <w:t xml:space="preserve"> </w:t>
+      </w:r>
+      <w:proofErr w:type="spellStart"/>
+      <w:r>
+        <w:rPr>
+          <w:lang w:val="en-US"/>
+        </w:rPr>
+        <w:t>una</w:t>
+      </w:r>
+      <w:proofErr w:type="spellEnd"/>
+      <w:r>
+        <w:rPr>
+          <w:lang w:val="en-US"/>
+        </w:rPr>
+        <w:t xml:space="preserve"> </w:t>
+      </w:r>
+      <w:proofErr w:type="spellStart"/>
+      <w:r>
+        <w:rPr>
+          <w:lang w:val="en-US"/>
+        </w:rPr>
+        <w:t>fotocamera</w:t>
+      </w:r>
+      <w:proofErr w:type="spellEnd"/>
+    </w:p>
+    <w:p>
+      <w:pPr>
+        <w:rPr>
+          <w:lang w:val="en-US"/>
+        </w:rPr>
+      </w:pPr>
+      <w:proofErr w:type="spellStart"/>
+      <w:r>
+        <w:rPr>
+          <w:lang w:val="en-US"/>
+        </w:rPr>
+        <w:t>Assumiamo</w:t>
+      </w:r>
+      <w:proofErr w:type="spellEnd"/>
+      <w:r>
+        <w:rPr>
+          <w:lang w:val="en-US"/>
+        </w:rPr>
+        <w:t xml:space="preserve"> </w:t>
+      </w:r>
+      <w:proofErr w:type="spellStart"/>
+      <w:r>
+        <w:rPr>
+          <w:lang w:val="en-US"/>
+        </w:rPr>
+        <w:t>che</w:t>
+      </w:r>
+      <w:proofErr w:type="spellEnd"/>
+      <w:r>
+        <w:rPr>
+          <w:lang w:val="en-US"/>
+        </w:rPr>
+        <w:t xml:space="preserve"> </w:t>
+      </w:r>
+      <w:proofErr w:type="spellStart"/>
+      <w:r>
+        <w:rPr>
+          <w:lang w:val="en-US"/>
+        </w:rPr>
+        <w:t>sia</w:t>
+      </w:r>
+      <w:proofErr w:type="spellEnd"/>
+      <w:r>
+        <w:rPr>
+          <w:lang w:val="en-US"/>
+        </w:rPr>
+        <w:t xml:space="preserve"> </w:t>
+      </w:r>
+      <w:proofErr w:type="spellStart"/>
+      <w:r>
+        <w:rPr>
+          <w:lang w:val="en-US"/>
+        </w:rPr>
+        <w:t>effettivamente</w:t>
+      </w:r>
+      <w:proofErr w:type="spellEnd"/>
+      <w:r>
+        <w:rPr>
+          <w:lang w:val="en-US"/>
+        </w:rPr>
+        <w:t xml:space="preserve"> </w:t>
+      </w:r>
+      <w:proofErr w:type="spellStart"/>
+      <w:r>
+        <w:rPr>
+          <w:lang w:val="en-US"/>
+        </w:rPr>
+        <w:t>l’utente</w:t>
+      </w:r>
+      <w:proofErr w:type="spellEnd"/>
+      <w:r>
+        <w:rPr>
+          <w:lang w:val="en-US"/>
+        </w:rPr>
+        <w:t xml:space="preserve"> a </w:t>
+      </w:r>
+      <w:proofErr w:type="spellStart"/>
+      <w:r>
+        <w:rPr>
+          <w:lang w:val="en-US"/>
+        </w:rPr>
+        <w:t>salire</w:t>
+      </w:r>
+      <w:proofErr w:type="spellEnd"/>
+      <w:r>
+        <w:rPr>
+          <w:lang w:val="en-US"/>
+        </w:rPr>
+        <w:t xml:space="preserve"> in </w:t>
       </w:r>
       <w:proofErr w:type="spellStart"/>
       <w:r>
@@ -892,7 +2119,900 @@
         <w:rPr>
           <w:lang w:val="en-US"/>
         </w:rPr>
-        <w:t xml:space="preserve"> ha </w:t>
+        <w:t>.</w:t>
+      </w:r>
+    </w:p>
+    <w:p>
+      <w:pPr>
+        <w:rPr>
+          <w:lang w:val="en-US"/>
+        </w:rPr>
+      </w:pPr>
+      <w:proofErr w:type="spellStart"/>
+      <w:r>
+        <w:rPr>
+          <w:lang w:val="en-US"/>
+        </w:rPr>
+        <w:t>Abbiamo</w:t>
+      </w:r>
+      <w:proofErr w:type="spellEnd"/>
+      <w:r>
+        <w:rPr>
+          <w:lang w:val="en-US"/>
+        </w:rPr>
+        <w:t xml:space="preserve"> un </w:t>
+      </w:r>
+      <w:proofErr w:type="spellStart"/>
+      <w:r>
+        <w:rPr>
+          <w:lang w:val="en-US"/>
+        </w:rPr>
+        <w:t>modo</w:t>
+      </w:r>
+      <w:proofErr w:type="spellEnd"/>
+      <w:r>
+        <w:rPr>
+          <w:lang w:val="en-US"/>
+        </w:rPr>
+        <w:t xml:space="preserve"> per </w:t>
+      </w:r>
+      <w:proofErr w:type="spellStart"/>
+      <w:r>
+        <w:rPr>
+          <w:lang w:val="en-US"/>
+        </w:rPr>
+        <w:t>verificare</w:t>
+      </w:r>
+      <w:proofErr w:type="spellEnd"/>
+      <w:r>
+        <w:rPr>
+          <w:lang w:val="en-US"/>
+        </w:rPr>
+        <w:t xml:space="preserve"> la </w:t>
+      </w:r>
+      <w:proofErr w:type="spellStart"/>
+      <w:r>
+        <w:rPr>
+          <w:lang w:val="en-US"/>
+        </w:rPr>
+        <w:t>validita</w:t>
+      </w:r>
+      <w:proofErr w:type="spellEnd"/>
+      <w:r>
+        <w:rPr>
+          <w:lang w:val="en-US"/>
+        </w:rPr>
+        <w:t xml:space="preserve"> di un </w:t>
+      </w:r>
+      <w:proofErr w:type="spellStart"/>
+      <w:r>
+        <w:rPr>
+          <w:lang w:val="en-US"/>
+        </w:rPr>
+        <w:t>pagamento</w:t>
+      </w:r>
+      <w:proofErr w:type="spellEnd"/>
+    </w:p>
+    <w:p>
+      <w:pPr>
+        <w:rPr>
+          <w:lang w:val="en-US"/>
+        </w:rPr>
+      </w:pPr>
+      <w:proofErr w:type="spellStart"/>
+      <w:r>
+        <w:rPr>
+          <w:lang w:val="en-US"/>
+        </w:rPr>
+        <w:t>Abbiamo</w:t>
+      </w:r>
+      <w:proofErr w:type="spellEnd"/>
+      <w:r>
+        <w:rPr>
+          <w:lang w:val="en-US"/>
+        </w:rPr>
+        <w:t xml:space="preserve"> un </w:t>
+      </w:r>
+      <w:proofErr w:type="spellStart"/>
+      <w:r>
+        <w:rPr>
+          <w:lang w:val="en-US"/>
+        </w:rPr>
+        <w:t>modo</w:t>
+      </w:r>
+      <w:proofErr w:type="spellEnd"/>
+      <w:r>
+        <w:rPr>
+          <w:lang w:val="en-US"/>
+        </w:rPr>
+        <w:t xml:space="preserve"> per </w:t>
+      </w:r>
+      <w:proofErr w:type="spellStart"/>
+      <w:r>
+        <w:rPr>
+          <w:lang w:val="en-US"/>
+        </w:rPr>
+        <w:t>verificare</w:t>
+      </w:r>
+      <w:proofErr w:type="spellEnd"/>
+      <w:r>
+        <w:rPr>
+          <w:lang w:val="en-US"/>
+        </w:rPr>
+        <w:t xml:space="preserve"> un </w:t>
+      </w:r>
+      <w:proofErr w:type="spellStart"/>
+      <w:r>
+        <w:rPr>
+          <w:lang w:val="en-US"/>
+        </w:rPr>
+        <w:t>metodo</w:t>
+      </w:r>
+      <w:proofErr w:type="spellEnd"/>
+      <w:r>
+        <w:rPr>
+          <w:lang w:val="en-US"/>
+        </w:rPr>
+        <w:t xml:space="preserve"> di </w:t>
+      </w:r>
+      <w:proofErr w:type="spellStart"/>
+      <w:r>
+        <w:rPr>
+          <w:lang w:val="en-US"/>
+        </w:rPr>
+        <w:t>pagamento</w:t>
+      </w:r>
+      <w:proofErr w:type="spellEnd"/>
+      <w:r>
+        <w:rPr>
+          <w:lang w:val="en-US"/>
+        </w:rPr>
+        <w:t xml:space="preserve"> </w:t>
+      </w:r>
+      <w:proofErr w:type="spellStart"/>
+      <w:r>
+        <w:rPr>
+          <w:lang w:val="en-US"/>
+        </w:rPr>
+        <w:t>valido</w:t>
+      </w:r>
+      <w:proofErr w:type="spellEnd"/>
+    </w:p>
+    <w:p>
+      <w:pPr>
+        <w:rPr>
+          <w:lang w:val="en-US"/>
+        </w:rPr>
+      </w:pPr>
+      <w:proofErr w:type="spellStart"/>
+      <w:r>
+        <w:rPr>
+          <w:lang w:val="en-US"/>
+        </w:rPr>
+        <w:t>Abbiamo</w:t>
+      </w:r>
+      <w:proofErr w:type="spellEnd"/>
+      <w:r>
+        <w:rPr>
+          <w:lang w:val="en-US"/>
+        </w:rPr>
+        <w:t xml:space="preserve"> un </w:t>
+      </w:r>
+      <w:proofErr w:type="spellStart"/>
+      <w:r>
+        <w:rPr>
+          <w:lang w:val="en-US"/>
+        </w:rPr>
+        <w:t>modo</w:t>
+      </w:r>
+      <w:proofErr w:type="spellEnd"/>
+      <w:r>
+        <w:rPr>
+          <w:lang w:val="en-US"/>
+        </w:rPr>
+        <w:t xml:space="preserve"> per </w:t>
+      </w:r>
+      <w:proofErr w:type="spellStart"/>
+      <w:r>
+        <w:rPr>
+          <w:lang w:val="en-US"/>
+        </w:rPr>
+        <w:t>verificare</w:t>
+      </w:r>
+      <w:proofErr w:type="spellEnd"/>
+      <w:r>
+        <w:rPr>
+          <w:lang w:val="en-US"/>
+        </w:rPr>
+        <w:t xml:space="preserve"> la </w:t>
+      </w:r>
+      <w:proofErr w:type="spellStart"/>
+      <w:r>
+        <w:rPr>
+          <w:lang w:val="en-US"/>
+        </w:rPr>
+        <w:t>validita</w:t>
+      </w:r>
+      <w:proofErr w:type="spellEnd"/>
+      <w:r>
+        <w:rPr>
+          <w:lang w:val="en-US"/>
+        </w:rPr>
+        <w:t xml:space="preserve"> </w:t>
+      </w:r>
+      <w:proofErr w:type="spellStart"/>
+      <w:r>
+        <w:rPr>
+          <w:lang w:val="en-US"/>
+        </w:rPr>
+        <w:t>della</w:t>
+      </w:r>
+      <w:proofErr w:type="spellEnd"/>
+      <w:r>
+        <w:rPr>
+          <w:lang w:val="en-US"/>
+        </w:rPr>
+        <w:t xml:space="preserve"> </w:t>
+      </w:r>
+      <w:proofErr w:type="spellStart"/>
+      <w:r>
+        <w:rPr>
+          <w:lang w:val="en-US"/>
+        </w:rPr>
+        <w:t>patente</w:t>
+      </w:r>
+      <w:proofErr w:type="spellEnd"/>
+    </w:p>
+    <w:p>
+      <w:pPr>
+        <w:rPr>
+          <w:lang w:val="en-US"/>
+        </w:rPr>
+      </w:pPr>
+      <w:proofErr w:type="spellStart"/>
+      <w:r>
+        <w:rPr>
+          <w:lang w:val="en-US"/>
+        </w:rPr>
+        <w:t>Abbiamo</w:t>
+      </w:r>
+      <w:proofErr w:type="spellEnd"/>
+      <w:r>
+        <w:rPr>
+          <w:lang w:val="en-US"/>
+        </w:rPr>
+        <w:t xml:space="preserve"> un </w:t>
+      </w:r>
+      <w:proofErr w:type="spellStart"/>
+      <w:r>
+        <w:rPr>
+          <w:lang w:val="en-US"/>
+        </w:rPr>
+        <w:t>modo</w:t>
+      </w:r>
+      <w:proofErr w:type="spellEnd"/>
+      <w:r>
+        <w:rPr>
+          <w:lang w:val="en-US"/>
+        </w:rPr>
+        <w:t xml:space="preserve"> per </w:t>
+      </w:r>
+      <w:proofErr w:type="spellStart"/>
+      <w:r>
+        <w:rPr>
+          <w:lang w:val="en-US"/>
+        </w:rPr>
+        <w:t>localizzare</w:t>
+      </w:r>
+      <w:proofErr w:type="spellEnd"/>
+      <w:r>
+        <w:rPr>
+          <w:lang w:val="en-US"/>
+        </w:rPr>
+        <w:t xml:space="preserve"> </w:t>
+      </w:r>
+      <w:proofErr w:type="spellStart"/>
+      <w:r>
+        <w:rPr>
+          <w:lang w:val="en-US"/>
+        </w:rPr>
+        <w:t>macchina</w:t>
+      </w:r>
+      <w:proofErr w:type="spellEnd"/>
+      <w:r>
+        <w:rPr>
+          <w:lang w:val="en-US"/>
+        </w:rPr>
+        <w:t xml:space="preserve"> e </w:t>
+      </w:r>
+      <w:proofErr w:type="spellStart"/>
+      <w:r>
+        <w:rPr>
+          <w:lang w:val="en-US"/>
+        </w:rPr>
+        <w:t>utente</w:t>
+      </w:r>
+      <w:proofErr w:type="spellEnd"/>
+    </w:p>
+    <w:p>
+      <w:pPr>
+        <w:rPr>
+          <w:lang w:val="en-US"/>
+        </w:rPr>
+      </w:pPr>
+      <w:proofErr w:type="spellStart"/>
+      <w:r>
+        <w:rPr>
+          <w:lang w:val="en-US"/>
+        </w:rPr>
+        <w:t>Abbiamo</w:t>
+      </w:r>
+      <w:proofErr w:type="spellEnd"/>
+      <w:r>
+        <w:rPr>
+          <w:lang w:val="en-US"/>
+        </w:rPr>
+        <w:t xml:space="preserve"> un </w:t>
+      </w:r>
+      <w:proofErr w:type="spellStart"/>
+      <w:r>
+        <w:rPr>
+          <w:lang w:val="en-US"/>
+        </w:rPr>
+        <w:t>modo</w:t>
+      </w:r>
+      <w:proofErr w:type="spellEnd"/>
+      <w:r>
+        <w:rPr>
+          <w:lang w:val="en-US"/>
+        </w:rPr>
+        <w:t xml:space="preserve"> per </w:t>
+      </w:r>
+      <w:proofErr w:type="spellStart"/>
+      <w:r>
+        <w:rPr>
+          <w:lang w:val="en-US"/>
+        </w:rPr>
+        <w:t>aprire</w:t>
+      </w:r>
+      <w:proofErr w:type="spellEnd"/>
+      <w:r>
+        <w:rPr>
+          <w:lang w:val="en-US"/>
+        </w:rPr>
+        <w:t xml:space="preserve"> la </w:t>
+      </w:r>
+      <w:proofErr w:type="spellStart"/>
+      <w:r>
+        <w:rPr>
+          <w:lang w:val="en-US"/>
+        </w:rPr>
+        <w:t>macchina</w:t>
+      </w:r>
+      <w:proofErr w:type="spellEnd"/>
+      <w:r>
+        <w:rPr>
+          <w:lang w:val="en-US"/>
+        </w:rPr>
+        <w:t xml:space="preserve"> a </w:t>
+      </w:r>
+      <w:proofErr w:type="spellStart"/>
+      <w:r>
+        <w:rPr>
+          <w:lang w:val="en-US"/>
+        </w:rPr>
+        <w:t>distanza</w:t>
+      </w:r>
+      <w:proofErr w:type="spellEnd"/>
+    </w:p>
+    <w:p>
+      <w:pPr>
+        <w:rPr>
+          <w:lang w:val="en-US"/>
+        </w:rPr>
+      </w:pPr>
+      <w:proofErr w:type="spellStart"/>
+      <w:r>
+        <w:rPr>
+          <w:lang w:val="en-US"/>
+        </w:rPr>
+        <w:lastRenderedPageBreak/>
+        <w:t>Sappiamo</w:t>
+      </w:r>
+      <w:proofErr w:type="spellEnd"/>
+      <w:r>
+        <w:rPr>
+          <w:lang w:val="en-US"/>
+        </w:rPr>
+        <w:t xml:space="preserve"> </w:t>
+      </w:r>
+      <w:proofErr w:type="spellStart"/>
+      <w:r>
+        <w:rPr>
+          <w:lang w:val="en-US"/>
+        </w:rPr>
+        <w:t>rilevare</w:t>
+      </w:r>
+      <w:proofErr w:type="spellEnd"/>
+      <w:r>
+        <w:rPr>
+          <w:lang w:val="en-US"/>
+        </w:rPr>
+        <w:t xml:space="preserve"> </w:t>
+      </w:r>
+      <w:proofErr w:type="spellStart"/>
+      <w:r>
+        <w:rPr>
+          <w:lang w:val="en-US"/>
+        </w:rPr>
+        <w:t>quando</w:t>
+      </w:r>
+      <w:proofErr w:type="spellEnd"/>
+      <w:r>
+        <w:rPr>
+          <w:lang w:val="en-US"/>
+        </w:rPr>
+        <w:t xml:space="preserve"> la </w:t>
+      </w:r>
+      <w:proofErr w:type="spellStart"/>
+      <w:r>
+        <w:rPr>
+          <w:lang w:val="en-US"/>
+        </w:rPr>
+        <w:t>macchina</w:t>
+      </w:r>
+      <w:proofErr w:type="spellEnd"/>
+      <w:r>
+        <w:rPr>
+          <w:lang w:val="en-US"/>
+        </w:rPr>
+        <w:t xml:space="preserve"> è </w:t>
+      </w:r>
+      <w:proofErr w:type="spellStart"/>
+      <w:r>
+        <w:rPr>
+          <w:lang w:val="en-US"/>
+        </w:rPr>
+        <w:t>accesa</w:t>
+      </w:r>
+      <w:proofErr w:type="spellEnd"/>
+      <w:r>
+        <w:rPr>
+          <w:lang w:val="en-US"/>
+        </w:rPr>
+        <w:t>/</w:t>
+      </w:r>
+      <w:proofErr w:type="spellStart"/>
+      <w:r>
+        <w:rPr>
+          <w:lang w:val="en-US"/>
+        </w:rPr>
+        <w:t>spenta</w:t>
+      </w:r>
+      <w:proofErr w:type="spellEnd"/>
+      <w:r>
+        <w:rPr>
+          <w:lang w:val="en-US"/>
+        </w:rPr>
+        <w:t xml:space="preserve"> (</w:t>
+      </w:r>
+      <w:proofErr w:type="spellStart"/>
+      <w:r>
+        <w:rPr>
+          <w:lang w:val="en-US"/>
+        </w:rPr>
+        <w:t>n.b</w:t>
+      </w:r>
+      <w:proofErr w:type="spellEnd"/>
+      <w:r>
+        <w:rPr>
+          <w:lang w:val="en-US"/>
+        </w:rPr>
+        <w:t xml:space="preserve">: </w:t>
+      </w:r>
+      <w:proofErr w:type="spellStart"/>
+      <w:r>
+        <w:rPr>
+          <w:lang w:val="en-US"/>
+        </w:rPr>
+        <w:t>compatta</w:t>
+      </w:r>
+      <w:proofErr w:type="spellEnd"/>
+      <w:r>
+        <w:rPr>
+          <w:lang w:val="en-US"/>
+        </w:rPr>
+        <w:t xml:space="preserve"> in </w:t>
+      </w:r>
+      <w:proofErr w:type="spellStart"/>
+      <w:r>
+        <w:rPr>
+          <w:lang w:val="en-US"/>
+        </w:rPr>
+        <w:t>un’unica</w:t>
+      </w:r>
+      <w:proofErr w:type="spellEnd"/>
+      <w:r>
+        <w:rPr>
+          <w:lang w:val="en-US"/>
+        </w:rPr>
+        <w:t xml:space="preserve"> </w:t>
+      </w:r>
+      <w:proofErr w:type="spellStart"/>
+      <w:r>
+        <w:rPr>
+          <w:lang w:val="en-US"/>
+        </w:rPr>
+        <w:t>assunzione</w:t>
+      </w:r>
+      <w:proofErr w:type="spellEnd"/>
+      <w:r>
+        <w:rPr>
+          <w:lang w:val="en-US"/>
+        </w:rPr>
+        <w:t>)</w:t>
+      </w:r>
+    </w:p>
+    <w:p>
+      <w:pPr>
+        <w:rPr>
+          <w:lang w:val="en-US"/>
+        </w:rPr>
+      </w:pPr>
+      <w:proofErr w:type="spellStart"/>
+      <w:r>
+        <w:rPr>
+          <w:lang w:val="en-US"/>
+        </w:rPr>
+        <w:t>Abbiamo</w:t>
+      </w:r>
+      <w:proofErr w:type="spellEnd"/>
+      <w:r>
+        <w:rPr>
+          <w:lang w:val="en-US"/>
+        </w:rPr>
+        <w:t xml:space="preserve"> un </w:t>
+      </w:r>
+      <w:proofErr w:type="spellStart"/>
+      <w:r>
+        <w:rPr>
+          <w:lang w:val="en-US"/>
+        </w:rPr>
+        <w:t>modo</w:t>
+      </w:r>
+      <w:proofErr w:type="spellEnd"/>
+      <w:r>
+        <w:rPr>
+          <w:lang w:val="en-US"/>
+        </w:rPr>
+        <w:t xml:space="preserve"> per </w:t>
+      </w:r>
+      <w:proofErr w:type="spellStart"/>
+      <w:r>
+        <w:rPr>
+          <w:lang w:val="en-US"/>
+        </w:rPr>
+        <w:t>contare</w:t>
+      </w:r>
+      <w:proofErr w:type="spellEnd"/>
+      <w:r>
+        <w:rPr>
+          <w:lang w:val="en-US"/>
+        </w:rPr>
+        <w:t xml:space="preserve"> </w:t>
+      </w:r>
+      <w:proofErr w:type="spellStart"/>
+      <w:r>
+        <w:rPr>
+          <w:lang w:val="en-US"/>
+        </w:rPr>
+        <w:t>i</w:t>
+      </w:r>
+      <w:proofErr w:type="spellEnd"/>
+      <w:r>
+        <w:rPr>
+          <w:lang w:val="en-US"/>
+        </w:rPr>
+        <w:t xml:space="preserve"> </w:t>
+      </w:r>
+      <w:proofErr w:type="spellStart"/>
+      <w:r>
+        <w:rPr>
+          <w:lang w:val="en-US"/>
+        </w:rPr>
+        <w:t>passeggeri</w:t>
+      </w:r>
+      <w:proofErr w:type="spellEnd"/>
+    </w:p>
+    <w:p>
+      <w:pPr>
+        <w:rPr>
+          <w:lang w:val="en-US"/>
+        </w:rPr>
+      </w:pPr>
+      <w:proofErr w:type="spellStart"/>
+      <w:r>
+        <w:rPr>
+          <w:lang w:val="en-US"/>
+        </w:rPr>
+        <w:t>Abbiamo</w:t>
+      </w:r>
+      <w:proofErr w:type="spellEnd"/>
+      <w:r>
+        <w:rPr>
+          <w:lang w:val="en-US"/>
+        </w:rPr>
+        <w:t xml:space="preserve"> un </w:t>
+      </w:r>
+      <w:proofErr w:type="spellStart"/>
+      <w:r>
+        <w:rPr>
+          <w:lang w:val="en-US"/>
+        </w:rPr>
+        <w:t>modo</w:t>
+      </w:r>
+      <w:proofErr w:type="spellEnd"/>
+      <w:r>
+        <w:rPr>
+          <w:lang w:val="en-US"/>
+        </w:rPr>
+        <w:t xml:space="preserve"> per </w:t>
+      </w:r>
+      <w:proofErr w:type="spellStart"/>
+      <w:r>
+        <w:rPr>
+          <w:lang w:val="en-US"/>
+        </w:rPr>
+        <w:t>ricaricare</w:t>
+      </w:r>
+      <w:proofErr w:type="spellEnd"/>
+      <w:r>
+        <w:rPr>
+          <w:lang w:val="en-US"/>
+        </w:rPr>
+        <w:t xml:space="preserve"> le </w:t>
+      </w:r>
+      <w:r>
+        <w:rPr>
+          <w:lang w:val="en-US"/>
+        </w:rPr>
+        <w:t>machine</w:t>
+      </w:r>
+    </w:p>
+    <w:p>
+      <w:pPr>
+        <w:rPr>
+          <w:lang w:val="en-US"/>
+        </w:rPr>
+      </w:pPr>
+      <w:r>
+        <w:rPr>
+          <w:lang w:val="en-US"/>
+        </w:rPr>
+        <w:t>External system to interact with for the payment</w:t>
+      </w:r>
+      <w:r>
+        <w:rPr>
+          <w:lang w:val="en-US"/>
+        </w:rPr>
+        <w:t xml:space="preserve"> (</w:t>
+      </w:r>
+      <w:proofErr w:type="spellStart"/>
+      <w:r>
+        <w:rPr>
+          <w:lang w:val="en-US"/>
+        </w:rPr>
+        <w:t>Bisogna</w:t>
+      </w:r>
+      <w:proofErr w:type="spellEnd"/>
+      <w:r>
+        <w:rPr>
+          <w:lang w:val="en-US"/>
+        </w:rPr>
+        <w:t xml:space="preserve"> </w:t>
+      </w:r>
+      <w:proofErr w:type="spellStart"/>
+      <w:r>
+        <w:rPr>
+          <w:lang w:val="en-US"/>
+        </w:rPr>
+        <w:t>definire</w:t>
+      </w:r>
+      <w:proofErr w:type="spellEnd"/>
+      <w:r>
+        <w:rPr>
+          <w:lang w:val="en-US"/>
+        </w:rPr>
+        <w:t xml:space="preserve"> come </w:t>
+      </w:r>
+      <w:proofErr w:type="spellStart"/>
+      <w:r>
+        <w:rPr>
+          <w:lang w:val="en-US"/>
+        </w:rPr>
+        <w:t>si</w:t>
+      </w:r>
+      <w:proofErr w:type="spellEnd"/>
+      <w:r>
+        <w:rPr>
+          <w:lang w:val="en-US"/>
+        </w:rPr>
+        <w:t xml:space="preserve"> </w:t>
+      </w:r>
+      <w:proofErr w:type="spellStart"/>
+      <w:proofErr w:type="gramStart"/>
+      <w:r>
+        <w:rPr>
+          <w:lang w:val="en-US"/>
+        </w:rPr>
+        <w:t>interagisce</w:t>
+      </w:r>
+      <w:proofErr w:type="spellEnd"/>
+      <w:r>
+        <w:rPr>
+          <w:lang w:val="en-US"/>
+        </w:rPr>
+        <w:t xml:space="preserve"> )</w:t>
+      </w:r>
+      <w:proofErr w:type="gramEnd"/>
+    </w:p>
+    <w:p>
+      <w:pPr>
+        <w:rPr>
+          <w:lang w:val="en-US"/>
+        </w:rPr>
+      </w:pPr>
+      <w:r>
+        <w:rPr>
+          <w:lang w:val="en-US"/>
+        </w:rPr>
+        <w:t xml:space="preserve">2=&gt; </w:t>
+      </w:r>
+      <w:proofErr w:type="spellStart"/>
+      <w:r>
+        <w:rPr>
+          <w:lang w:val="en-US"/>
+        </w:rPr>
+        <w:t>refering</w:t>
+      </w:r>
+      <w:proofErr w:type="spellEnd"/>
+      <w:r>
+        <w:rPr>
+          <w:lang w:val="en-US"/>
+        </w:rPr>
+        <w:t xml:space="preserve"> on the full charge</w:t>
+      </w:r>
+    </w:p>
+    <w:p>
+      <w:pPr>
+        <w:rPr>
+          <w:lang w:val="en-US"/>
+        </w:rPr>
+      </w:pPr>
+      <w:r>
+        <w:rPr>
+          <w:lang w:val="en-US"/>
+        </w:rPr>
+        <w:t>Who rent is responsible for what happen</w:t>
+      </w:r>
+    </w:p>
+    <w:p>
+      <w:pPr>
+        <w:rPr>
+          <w:lang w:val="en-US"/>
+        </w:rPr>
+      </w:pPr>
+      <w:proofErr w:type="spellStart"/>
+      <w:r>
+        <w:rPr>
+          <w:lang w:val="en-US"/>
+        </w:rPr>
+        <w:t>Quando</w:t>
+      </w:r>
+      <w:proofErr w:type="spellEnd"/>
+      <w:r>
+        <w:rPr>
+          <w:lang w:val="en-US"/>
+        </w:rPr>
+        <w:t xml:space="preserve"> </w:t>
+      </w:r>
+      <w:proofErr w:type="spellStart"/>
+      <w:r>
+        <w:rPr>
+          <w:lang w:val="en-US"/>
+        </w:rPr>
+        <w:t>si</w:t>
+      </w:r>
+      <w:proofErr w:type="spellEnd"/>
+      <w:r>
+        <w:rPr>
+          <w:lang w:val="en-US"/>
+        </w:rPr>
+        <w:t xml:space="preserve"> </w:t>
+      </w:r>
+      <w:proofErr w:type="spellStart"/>
+      <w:r>
+        <w:rPr>
+          <w:lang w:val="en-US"/>
+        </w:rPr>
+        <w:t>spegne</w:t>
+      </w:r>
+      <w:proofErr w:type="spellEnd"/>
+      <w:r>
+        <w:rPr>
+          <w:lang w:val="en-US"/>
+        </w:rPr>
+        <w:t xml:space="preserve"> la </w:t>
+      </w:r>
+      <w:proofErr w:type="spellStart"/>
+      <w:r>
+        <w:rPr>
+          <w:lang w:val="en-US"/>
+        </w:rPr>
+        <w:t>macchina</w:t>
+      </w:r>
+      <w:proofErr w:type="spellEnd"/>
+      <w:r>
+        <w:rPr>
+          <w:lang w:val="en-US"/>
+        </w:rPr>
+        <w:t xml:space="preserve"> </w:t>
+      </w:r>
+      <w:proofErr w:type="spellStart"/>
+      <w:r>
+        <w:rPr>
+          <w:lang w:val="en-US"/>
+        </w:rPr>
+        <w:t>finisce</w:t>
+      </w:r>
+      <w:proofErr w:type="spellEnd"/>
+      <w:r>
+        <w:rPr>
+          <w:lang w:val="en-US"/>
+        </w:rPr>
+        <w:t xml:space="preserve"> </w:t>
+      </w:r>
+      <w:proofErr w:type="spellStart"/>
+      <w:r>
+        <w:rPr>
+          <w:lang w:val="en-US"/>
+        </w:rPr>
+        <w:t>il</w:t>
+      </w:r>
+      <w:proofErr w:type="spellEnd"/>
+      <w:r>
+        <w:rPr>
+          <w:lang w:val="en-US"/>
+        </w:rPr>
+        <w:t xml:space="preserve"> </w:t>
+      </w:r>
+      <w:proofErr w:type="spellStart"/>
+      <w:r>
+        <w:rPr>
+          <w:lang w:val="en-US"/>
+        </w:rPr>
+        <w:t>noleggio</w:t>
+      </w:r>
+      <w:proofErr w:type="spellEnd"/>
+      <w:r>
+        <w:rPr>
+          <w:lang w:val="en-US"/>
+        </w:rPr>
+        <w:t xml:space="preserve"> se </w:t>
+      </w:r>
+      <w:proofErr w:type="spellStart"/>
+      <w:r>
+        <w:rPr>
+          <w:lang w:val="en-US"/>
+        </w:rPr>
+        <w:t>dentro</w:t>
+      </w:r>
+      <w:proofErr w:type="spellEnd"/>
+      <w:r>
+        <w:rPr>
+          <w:lang w:val="en-US"/>
+        </w:rPr>
+        <w:t xml:space="preserve"> </w:t>
       </w:r>
       <w:proofErr w:type="spellStart"/>
       <w:r>
@@ -906,64 +3026,113 @@
         <w:rPr>
           <w:lang w:val="en-US"/>
         </w:rPr>
-        <w:t xml:space="preserve"> </w:t>
-      </w:r>
-      <w:proofErr w:type="spellStart"/>
-      <w:r>
-        <w:rPr>
-          <w:lang w:val="en-US"/>
-        </w:rPr>
-        <w:t>posizione</w:t>
-      </w:r>
-      <w:proofErr w:type="spellEnd"/>
-      <w:r>
-        <w:rPr>
-          <w:lang w:val="en-US"/>
-        </w:rPr>
-        <w:t xml:space="preserve"> </w:t>
-      </w:r>
-      <w:proofErr w:type="spellStart"/>
-      <w:r>
-        <w:rPr>
-          <w:lang w:val="en-US"/>
-        </w:rPr>
-        <w:t>definita</w:t>
-      </w:r>
-      <w:proofErr w:type="spellEnd"/>
-    </w:p>
-    <w:p>
-      <w:pPr>
-        <w:rPr>
-          <w:lang w:val="en-US"/>
-        </w:rPr>
-      </w:pPr>
-      <w:proofErr w:type="spellStart"/>
-      <w:r>
-        <w:rPr>
-          <w:lang w:val="en-US"/>
-        </w:rPr>
-        <w:t>Ogni</w:t>
-      </w:r>
-      <w:proofErr w:type="spellEnd"/>
-      <w:r>
-        <w:rPr>
-          <w:lang w:val="en-US"/>
-        </w:rPr>
-        <w:t xml:space="preserve"> </w:t>
-      </w:r>
-      <w:proofErr w:type="spellStart"/>
-      <w:r>
-        <w:rPr>
-          <w:lang w:val="en-US"/>
-        </w:rPr>
-        <w:t>utente</w:t>
-      </w:r>
-      <w:proofErr w:type="spellEnd"/>
-      <w:r>
-        <w:rPr>
-          <w:lang w:val="en-US"/>
-        </w:rPr>
-        <w:t xml:space="preserve"> ha </w:t>
+        <w:t xml:space="preserve"> safe area</w:t>
+      </w:r>
+    </w:p>
+    <w:p>
+      <w:pPr>
+        <w:rPr>
+          <w:lang w:val="en-US"/>
+        </w:rPr>
+      </w:pPr>
+      <w:proofErr w:type="spellStart"/>
+      <w:r>
+        <w:rPr>
+          <w:lang w:val="en-US"/>
+        </w:rPr>
+        <w:t>L’utente</w:t>
+      </w:r>
+      <w:proofErr w:type="spellEnd"/>
+      <w:r>
+        <w:rPr>
+          <w:lang w:val="en-US"/>
+        </w:rPr>
+        <w:t xml:space="preserve"> </w:t>
+      </w:r>
+      <w:proofErr w:type="spellStart"/>
+      <w:r>
+        <w:rPr>
+          <w:lang w:val="en-US"/>
+        </w:rPr>
+        <w:t>carica</w:t>
+      </w:r>
+      <w:proofErr w:type="spellEnd"/>
+      <w:r>
+        <w:rPr>
+          <w:lang w:val="en-US"/>
+        </w:rPr>
+        <w:t xml:space="preserve"> la </w:t>
+      </w:r>
+      <w:proofErr w:type="spellStart"/>
+      <w:r>
+        <w:rPr>
+          <w:lang w:val="en-US"/>
+        </w:rPr>
+        <w:t>macchina</w:t>
+      </w:r>
+      <w:proofErr w:type="spellEnd"/>
+      <w:r>
+        <w:rPr>
+          <w:lang w:val="en-US"/>
+        </w:rPr>
+        <w:t xml:space="preserve"> </w:t>
+      </w:r>
+      <w:proofErr w:type="spellStart"/>
+      <w:r>
+        <w:rPr>
+          <w:lang w:val="en-US"/>
+        </w:rPr>
+        <w:t>entro</w:t>
+      </w:r>
+      <w:proofErr w:type="spellEnd"/>
+      <w:r>
+        <w:rPr>
+          <w:lang w:val="en-US"/>
+        </w:rPr>
+        <w:t xml:space="preserve"> 5 </w:t>
+      </w:r>
+      <w:proofErr w:type="spellStart"/>
+      <w:r>
+        <w:rPr>
+          <w:lang w:val="en-US"/>
+        </w:rPr>
+        <w:t>minuti</w:t>
+      </w:r>
+      <w:proofErr w:type="spellEnd"/>
+    </w:p>
+    <w:p>
+      <w:pPr>
+        <w:rPr>
+          <w:lang w:val="en-US"/>
+        </w:rPr>
+      </w:pPr>
+      <w:proofErr w:type="spellStart"/>
+      <w:r>
+        <w:rPr>
+          <w:lang w:val="en-US"/>
+        </w:rPr>
+        <w:t>Qualora</w:t>
+      </w:r>
+      <w:proofErr w:type="spellEnd"/>
+      <w:r>
+        <w:rPr>
+          <w:lang w:val="en-US"/>
+        </w:rPr>
+        <w:t xml:space="preserve"> non </w:t>
+      </w:r>
+      <w:proofErr w:type="spellStart"/>
+      <w:r>
+        <w:rPr>
+          <w:lang w:val="en-US"/>
+        </w:rPr>
+        <w:t>parcheggiassi</w:t>
+      </w:r>
+      <w:proofErr w:type="spellEnd"/>
+      <w:r>
+        <w:rPr>
+          <w:lang w:val="en-US"/>
+        </w:rPr>
+        <w:t xml:space="preserve"> in </w:t>
       </w:r>
       <w:proofErr w:type="spellStart"/>
       <w:r>
@@ -977,1691 +3146,28 @@
         <w:rPr>
           <w:lang w:val="en-US"/>
         </w:rPr>
-        <w:t xml:space="preserve"> </w:t>
-      </w:r>
-      <w:proofErr w:type="spellStart"/>
-      <w:r>
-        <w:rPr>
-          <w:lang w:val="en-US"/>
-        </w:rPr>
-        <w:t>posizione</w:t>
-      </w:r>
-      <w:proofErr w:type="spellEnd"/>
-      <w:r>
-        <w:rPr>
-          <w:lang w:val="en-US"/>
-        </w:rPr>
-        <w:t xml:space="preserve"> </w:t>
-      </w:r>
-      <w:proofErr w:type="spellStart"/>
-      <w:r>
-        <w:rPr>
-          <w:lang w:val="en-US"/>
-        </w:rPr>
-        <w:t>definita</w:t>
-      </w:r>
-      <w:proofErr w:type="spellEnd"/>
-    </w:p>
-    <w:p>
-      <w:pPr>
-        <w:rPr>
-          <w:lang w:val="en-US"/>
-        </w:rPr>
-      </w:pPr>
-      <w:proofErr w:type="spellStart"/>
-      <w:r>
-        <w:rPr>
-          <w:lang w:val="en-US"/>
-        </w:rPr>
-        <w:t>Ogni</w:t>
-      </w:r>
-      <w:proofErr w:type="spellEnd"/>
-      <w:r>
-        <w:rPr>
-          <w:lang w:val="en-US"/>
-        </w:rPr>
-        <w:t xml:space="preserve"> </w:t>
-      </w:r>
-      <w:proofErr w:type="spellStart"/>
-      <w:r>
-        <w:rPr>
-          <w:lang w:val="en-US"/>
-        </w:rPr>
-        <w:t>utente</w:t>
-      </w:r>
-      <w:proofErr w:type="spellEnd"/>
-      <w:r>
-        <w:rPr>
-          <w:lang w:val="en-US"/>
-        </w:rPr>
-        <w:t xml:space="preserve"> </w:t>
-      </w:r>
-      <w:proofErr w:type="spellStart"/>
-      <w:r>
-        <w:rPr>
-          <w:lang w:val="en-US"/>
-        </w:rPr>
-        <w:t>può</w:t>
-      </w:r>
-      <w:proofErr w:type="spellEnd"/>
-      <w:r>
-        <w:rPr>
-          <w:lang w:val="en-US"/>
-        </w:rPr>
-        <w:t xml:space="preserve"> </w:t>
-      </w:r>
-      <w:proofErr w:type="spellStart"/>
-      <w:r>
-        <w:rPr>
-          <w:lang w:val="en-US"/>
-        </w:rPr>
-        <w:t>prenotare</w:t>
-      </w:r>
-      <w:proofErr w:type="spellEnd"/>
-      <w:r>
-        <w:rPr>
-          <w:lang w:val="en-US"/>
-        </w:rPr>
-        <w:t xml:space="preserve"> </w:t>
-      </w:r>
-      <w:proofErr w:type="spellStart"/>
-      <w:r>
-        <w:rPr>
-          <w:lang w:val="en-US"/>
-        </w:rPr>
-        <w:t>una</w:t>
-      </w:r>
-      <w:proofErr w:type="spellEnd"/>
-      <w:r>
-        <w:rPr>
-          <w:lang w:val="en-US"/>
-        </w:rPr>
-        <w:t xml:space="preserve"> sola </w:t>
-      </w:r>
-      <w:proofErr w:type="spellStart"/>
-      <w:r>
-        <w:rPr>
-          <w:lang w:val="en-US"/>
-        </w:rPr>
-        <w:t>macchina</w:t>
-      </w:r>
-      <w:proofErr w:type="spellEnd"/>
-      <w:r>
-        <w:rPr>
-          <w:lang w:val="en-US"/>
-        </w:rPr>
-        <w:t xml:space="preserve"> per </w:t>
-      </w:r>
-      <w:proofErr w:type="spellStart"/>
-      <w:r>
-        <w:rPr>
-          <w:lang w:val="en-US"/>
-        </w:rPr>
-        <w:t>volta</w:t>
-      </w:r>
-      <w:proofErr w:type="spellEnd"/>
-    </w:p>
-    <w:p>
-      <w:pPr>
-        <w:rPr>
-          <w:lang w:val="en-US"/>
-        </w:rPr>
-      </w:pPr>
-      <w:r>
-        <w:rPr>
-          <w:lang w:val="en-US"/>
-        </w:rPr>
-        <w:t xml:space="preserve">Una </w:t>
-      </w:r>
-      <w:proofErr w:type="spellStart"/>
-      <w:r>
-        <w:rPr>
-          <w:lang w:val="en-US"/>
-        </w:rPr>
-        <w:t>macchina</w:t>
-      </w:r>
-      <w:proofErr w:type="spellEnd"/>
-      <w:r>
-        <w:rPr>
-          <w:lang w:val="en-US"/>
-        </w:rPr>
-        <w:t xml:space="preserve"> </w:t>
-      </w:r>
-      <w:proofErr w:type="spellStart"/>
-      <w:r>
-        <w:rPr>
-          <w:lang w:val="en-US"/>
-        </w:rPr>
-        <w:t>deve</w:t>
-      </w:r>
-      <w:proofErr w:type="spellEnd"/>
-      <w:r>
-        <w:rPr>
-          <w:lang w:val="en-US"/>
-        </w:rPr>
-        <w:t xml:space="preserve"> </w:t>
-      </w:r>
-      <w:proofErr w:type="spellStart"/>
-      <w:r>
-        <w:rPr>
-          <w:lang w:val="en-US"/>
-        </w:rPr>
-        <w:t>essere</w:t>
-      </w:r>
-      <w:proofErr w:type="spellEnd"/>
-      <w:r>
-        <w:rPr>
-          <w:lang w:val="en-US"/>
-        </w:rPr>
-        <w:t xml:space="preserve"> </w:t>
-      </w:r>
-      <w:proofErr w:type="spellStart"/>
-      <w:r>
-        <w:rPr>
-          <w:lang w:val="en-US"/>
-        </w:rPr>
-        <w:t>libera</w:t>
-      </w:r>
-      <w:proofErr w:type="spellEnd"/>
-      <w:r>
-        <w:rPr>
-          <w:lang w:val="en-US"/>
-        </w:rPr>
-        <w:t xml:space="preserve"> per </w:t>
-      </w:r>
-      <w:proofErr w:type="spellStart"/>
-      <w:r>
-        <w:rPr>
-          <w:lang w:val="en-US"/>
-        </w:rPr>
-        <w:t>essere</w:t>
-      </w:r>
-      <w:proofErr w:type="spellEnd"/>
-      <w:r>
-        <w:rPr>
-          <w:lang w:val="en-US"/>
-        </w:rPr>
-        <w:t xml:space="preserve"> </w:t>
-      </w:r>
-      <w:proofErr w:type="spellStart"/>
-      <w:r>
-        <w:rPr>
-          <w:lang w:val="en-US"/>
-        </w:rPr>
-        <w:t>prenotata</w:t>
-      </w:r>
-      <w:proofErr w:type="spellEnd"/>
-    </w:p>
-    <w:p>
-      <w:pPr>
-        <w:rPr>
-          <w:lang w:val="en-US"/>
-        </w:rPr>
-      </w:pPr>
-      <w:r>
-        <w:rPr>
-          <w:lang w:val="en-US"/>
-        </w:rPr>
-        <w:t xml:space="preserve">Una </w:t>
-      </w:r>
-      <w:proofErr w:type="spellStart"/>
-      <w:r>
-        <w:rPr>
-          <w:lang w:val="en-US"/>
-        </w:rPr>
-        <w:t>macchina</w:t>
-      </w:r>
-      <w:proofErr w:type="spellEnd"/>
-      <w:r>
-        <w:rPr>
-          <w:lang w:val="en-US"/>
-        </w:rPr>
-        <w:t xml:space="preserve"> </w:t>
-      </w:r>
-      <w:proofErr w:type="spellStart"/>
-      <w:r>
-        <w:rPr>
-          <w:lang w:val="en-US"/>
-        </w:rPr>
-        <w:t>può</w:t>
-      </w:r>
-      <w:proofErr w:type="spellEnd"/>
-      <w:r>
-        <w:rPr>
-          <w:lang w:val="en-US"/>
-        </w:rPr>
-        <w:t xml:space="preserve"> </w:t>
-      </w:r>
-      <w:proofErr w:type="spellStart"/>
-      <w:r>
-        <w:rPr>
-          <w:lang w:val="en-US"/>
-        </w:rPr>
-        <w:t>rimanere</w:t>
-      </w:r>
-      <w:proofErr w:type="spellEnd"/>
-      <w:r>
-        <w:rPr>
-          <w:lang w:val="en-US"/>
-        </w:rPr>
-        <w:t xml:space="preserve"> </w:t>
-      </w:r>
-      <w:proofErr w:type="spellStart"/>
-      <w:r>
-        <w:rPr>
-          <w:lang w:val="en-US"/>
-        </w:rPr>
-        <w:t>prenotata</w:t>
-      </w:r>
-      <w:proofErr w:type="spellEnd"/>
-      <w:r>
-        <w:rPr>
-          <w:lang w:val="en-US"/>
-        </w:rPr>
-        <w:t xml:space="preserve"> per al </w:t>
-      </w:r>
-      <w:proofErr w:type="spellStart"/>
-      <w:r>
-        <w:rPr>
-          <w:lang w:val="en-US"/>
-        </w:rPr>
-        <w:t>massimo</w:t>
-      </w:r>
-      <w:proofErr w:type="spellEnd"/>
-      <w:r>
-        <w:rPr>
-          <w:lang w:val="en-US"/>
-        </w:rPr>
-        <w:t xml:space="preserve"> un </w:t>
-      </w:r>
-      <w:proofErr w:type="spellStart"/>
-      <w:r>
-        <w:rPr>
-          <w:lang w:val="en-US"/>
-        </w:rPr>
-        <w:t>ora</w:t>
-      </w:r>
-      <w:proofErr w:type="spellEnd"/>
-      <w:r>
-        <w:rPr>
-          <w:lang w:val="en-US"/>
-        </w:rPr>
-        <w:t>, se non è</w:t>
-      </w:r>
-      <w:r>
-        <w:rPr>
-          <w:lang w:val="en-US"/>
-        </w:rPr>
-        <w:t xml:space="preserve"> </w:t>
-      </w:r>
-      <w:proofErr w:type="spellStart"/>
-      <w:r>
-        <w:rPr>
-          <w:lang w:val="en-US"/>
-        </w:rPr>
-        <w:t>presa</w:t>
-      </w:r>
-      <w:proofErr w:type="spellEnd"/>
-      <w:r>
-        <w:rPr>
-          <w:lang w:val="en-US"/>
-        </w:rPr>
-        <w:t xml:space="preserve"> </w:t>
-      </w:r>
-      <w:proofErr w:type="spellStart"/>
-      <w:r>
-        <w:rPr>
-          <w:lang w:val="en-US"/>
-        </w:rPr>
-        <w:t>ritorna</w:t>
-      </w:r>
-      <w:proofErr w:type="spellEnd"/>
-      <w:r>
-        <w:rPr>
-          <w:lang w:val="en-US"/>
-        </w:rPr>
-        <w:t xml:space="preserve"> </w:t>
-      </w:r>
-      <w:proofErr w:type="spellStart"/>
-      <w:r>
-        <w:rPr>
-          <w:lang w:val="en-US"/>
-        </w:rPr>
-        <w:t>libera</w:t>
-      </w:r>
-      <w:proofErr w:type="spellEnd"/>
-    </w:p>
-    <w:p>
-      <w:pPr>
-        <w:rPr>
-          <w:lang w:val="en-US"/>
-        </w:rPr>
-      </w:pPr>
-      <w:r>
-        <w:rPr>
-          <w:lang w:val="en-US"/>
-        </w:rPr>
-        <w:t xml:space="preserve">Un </w:t>
-      </w:r>
-      <w:proofErr w:type="spellStart"/>
-      <w:r>
-        <w:rPr>
-          <w:lang w:val="en-US"/>
-        </w:rPr>
-        <w:t>utente</w:t>
-      </w:r>
-      <w:proofErr w:type="spellEnd"/>
-      <w:r>
-        <w:rPr>
-          <w:lang w:val="en-US"/>
-        </w:rPr>
-        <w:t xml:space="preserve"> è in </w:t>
-      </w:r>
-      <w:proofErr w:type="spellStart"/>
-      <w:r>
-        <w:rPr>
-          <w:lang w:val="en-US"/>
-        </w:rPr>
-        <w:t>grado</w:t>
-      </w:r>
-      <w:proofErr w:type="spellEnd"/>
-      <w:r>
-        <w:rPr>
-          <w:lang w:val="en-US"/>
-        </w:rPr>
-        <w:t xml:space="preserve"> di </w:t>
-      </w:r>
-      <w:proofErr w:type="spellStart"/>
-      <w:r>
-        <w:rPr>
-          <w:lang w:val="en-US"/>
-        </w:rPr>
-        <w:t>aprire</w:t>
-      </w:r>
-      <w:proofErr w:type="spellEnd"/>
-      <w:r>
-        <w:rPr>
-          <w:lang w:val="en-US"/>
-        </w:rPr>
-        <w:t xml:space="preserve"> la </w:t>
-      </w:r>
-      <w:proofErr w:type="spellStart"/>
-      <w:r>
-        <w:rPr>
-          <w:lang w:val="en-US"/>
-        </w:rPr>
-        <w:t>macchina</w:t>
-      </w:r>
-      <w:proofErr w:type="spellEnd"/>
-      <w:r>
-        <w:rPr>
-          <w:lang w:val="en-US"/>
-        </w:rPr>
-        <w:t xml:space="preserve"> </w:t>
-      </w:r>
-      <w:proofErr w:type="spellStart"/>
-      <w:r>
-        <w:rPr>
-          <w:lang w:val="en-US"/>
-        </w:rPr>
-        <w:t>quando</w:t>
-      </w:r>
-      <w:proofErr w:type="spellEnd"/>
-      <w:r>
-        <w:rPr>
-          <w:lang w:val="en-US"/>
-        </w:rPr>
-        <w:t xml:space="preserve"> </w:t>
-      </w:r>
-      <w:proofErr w:type="spellStart"/>
-      <w:r>
-        <w:rPr>
-          <w:lang w:val="en-US"/>
-        </w:rPr>
-        <w:t>si</w:t>
-      </w:r>
-      <w:proofErr w:type="spellEnd"/>
-      <w:r>
-        <w:rPr>
-          <w:lang w:val="en-US"/>
-        </w:rPr>
-        <w:t xml:space="preserve"> </w:t>
-      </w:r>
-      <w:proofErr w:type="spellStart"/>
-      <w:r>
-        <w:rPr>
-          <w:lang w:val="en-US"/>
-        </w:rPr>
-        <w:t>trova</w:t>
-      </w:r>
-      <w:proofErr w:type="spellEnd"/>
-      <w:r>
-        <w:rPr>
-          <w:lang w:val="en-US"/>
-        </w:rPr>
-        <w:t xml:space="preserve"> ad </w:t>
-      </w:r>
-      <w:proofErr w:type="spellStart"/>
-      <w:r>
-        <w:rPr>
-          <w:lang w:val="en-US"/>
-        </w:rPr>
-        <w:t>una</w:t>
-      </w:r>
-      <w:proofErr w:type="spellEnd"/>
-      <w:r>
-        <w:rPr>
-          <w:lang w:val="en-US"/>
-        </w:rPr>
-        <w:t xml:space="preserve"> </w:t>
-      </w:r>
-      <w:proofErr w:type="spellStart"/>
-      <w:r>
-        <w:rPr>
-          <w:lang w:val="en-US"/>
-        </w:rPr>
-        <w:t>certa</w:t>
-      </w:r>
-      <w:proofErr w:type="spellEnd"/>
-      <w:r>
-        <w:rPr>
-          <w:lang w:val="en-US"/>
-        </w:rPr>
-        <w:t xml:space="preserve"> </w:t>
-      </w:r>
-      <w:proofErr w:type="spellStart"/>
-      <w:r>
-        <w:rPr>
-          <w:lang w:val="en-US"/>
-        </w:rPr>
-        <w:t>distanza</w:t>
-      </w:r>
-      <w:proofErr w:type="spellEnd"/>
-      <w:r>
-        <w:rPr>
-          <w:lang w:val="en-US"/>
-        </w:rPr>
-        <w:t xml:space="preserve"> da </w:t>
-      </w:r>
-      <w:proofErr w:type="spellStart"/>
-      <w:r>
-        <w:rPr>
-          <w:lang w:val="en-US"/>
-        </w:rPr>
-        <w:t>essa</w:t>
-      </w:r>
-      <w:proofErr w:type="spellEnd"/>
-    </w:p>
-    <w:p>
-      <w:pPr>
-        <w:rPr>
-          <w:lang w:val="en-US"/>
-        </w:rPr>
-      </w:pPr>
-      <w:r>
-        <w:t>If the system detects the user took at least two other passengers onto the car, the system applies a discount of 10% on the last ride.</w:t>
-      </w:r>
-    </w:p>
-    <w:p>
-      <w:pPr>
-        <w:rPr>
-          <w:lang w:val="en-US"/>
-        </w:rPr>
-      </w:pPr>
-      <w:r>
-        <w:t>If a car is left with no more than 50% of the battery empty, the system applies a discount of 20% on the last ride.</w:t>
-      </w:r>
-    </w:p>
-    <w:p>
-      <w:pPr>
-        <w:rPr>
-          <w:lang w:val="en-US"/>
-        </w:rPr>
-      </w:pPr>
-      <w:r>
-        <w:t>If a car is left at special parking areas where they can be recharged and the user takes care of plugging the car into the power grid, the system applies a discount of 30% on the last</w:t>
-      </w:r>
-      <w:r>
-        <w:rPr>
-          <w:spacing w:val="-6"/>
-        </w:rPr>
-        <w:t xml:space="preserve"> </w:t>
-      </w:r>
-      <w:r>
-        <w:t>ride.</w:t>
-      </w:r>
-    </w:p>
-    <w:p>
-      <w:pPr>
-        <w:rPr>
-          <w:lang w:val="en-US"/>
-        </w:rPr>
-      </w:pPr>
-      <w:r>
-        <w:t xml:space="preserve">If a car is left at more than 3 KM from the nearest power grid station or with more than 80% of the battery empty, the system charges 30% more on the last ride to compensate for the cost required </w:t>
-      </w:r>
-      <w:proofErr w:type="gramStart"/>
-      <w:r>
-        <w:t>to</w:t>
-      </w:r>
-      <w:proofErr w:type="gramEnd"/>
-      <w:r>
-        <w:t xml:space="preserve"> r</w:t>
-      </w:r>
-      <w:r>
-        <w:rPr>
-          <w:spacing w:val="-1"/>
-        </w:rPr>
-        <w:t>e</w:t>
-      </w:r>
-      <w:r>
-        <w:rPr>
-          <w:w w:val="33"/>
-        </w:rPr>
-        <w:t>-­‐</w:t>
-      </w:r>
-      <w:r>
-        <w:t>charge the car o</w:t>
-      </w:r>
-      <w:r>
-        <w:rPr>
-          <w:spacing w:val="-1"/>
-        </w:rPr>
-        <w:t>n</w:t>
-      </w:r>
-      <w:r>
-        <w:rPr>
-          <w:w w:val="33"/>
-        </w:rPr>
-        <w:t>-­‐</w:t>
-      </w:r>
-      <w:r>
-        <w:t>site.</w:t>
-      </w:r>
-    </w:p>
-    <w:p>
-      <w:pPr>
-        <w:rPr>
-          <w:lang w:val="en-US"/>
-        </w:rPr>
-      </w:pPr>
-    </w:p>
-    <w:p>
-      <w:pPr>
-        <w:rPr>
-          <w:lang w:val="en-US"/>
-        </w:rPr>
-      </w:pPr>
-    </w:p>
-    <w:p>
-      <w:pPr>
-        <w:rPr>
-          <w:lang w:val="en-US"/>
-        </w:rPr>
-      </w:pPr>
-    </w:p>
-    <w:p>
-      <w:pPr>
-        <w:rPr>
-          <w:u w:val="single"/>
-          <w:lang w:val="en-US"/>
-        </w:rPr>
-      </w:pPr>
-      <w:r>
-        <w:rPr>
-          <w:u w:val="single"/>
-          <w:lang w:val="en-US"/>
-        </w:rPr>
-        <w:t>Non-functional</w:t>
-      </w:r>
-    </w:p>
-    <w:p>
-      <w:pPr>
-        <w:rPr>
-          <w:lang w:val="en-US"/>
-        </w:rPr>
-      </w:pPr>
-      <w:proofErr w:type="spellStart"/>
-      <w:r>
-        <w:rPr>
-          <w:lang w:val="en-US"/>
-        </w:rPr>
-        <w:t>L’utente</w:t>
-      </w:r>
-      <w:proofErr w:type="spellEnd"/>
-      <w:r>
-        <w:rPr>
-          <w:lang w:val="en-US"/>
-        </w:rPr>
-        <w:t xml:space="preserve"> </w:t>
-      </w:r>
-      <w:proofErr w:type="spellStart"/>
-      <w:r>
-        <w:rPr>
-          <w:lang w:val="en-US"/>
-        </w:rPr>
-        <w:t>viene</w:t>
-      </w:r>
-      <w:proofErr w:type="spellEnd"/>
-      <w:r>
-        <w:rPr>
-          <w:lang w:val="en-US"/>
-        </w:rPr>
-        <w:t xml:space="preserve"> </w:t>
-      </w:r>
-      <w:proofErr w:type="spellStart"/>
-      <w:r>
-        <w:rPr>
-          <w:lang w:val="en-US"/>
-        </w:rPr>
-        <w:t>notificato</w:t>
-      </w:r>
-      <w:proofErr w:type="spellEnd"/>
-      <w:r>
-        <w:rPr>
-          <w:lang w:val="en-US"/>
-        </w:rPr>
-        <w:t xml:space="preserve"> </w:t>
-      </w:r>
-      <w:proofErr w:type="spellStart"/>
-      <w:r>
-        <w:rPr>
-          <w:lang w:val="en-US"/>
-        </w:rPr>
-        <w:t>della</w:t>
-      </w:r>
-      <w:proofErr w:type="spellEnd"/>
-      <w:r>
-        <w:rPr>
-          <w:lang w:val="en-US"/>
-        </w:rPr>
-        <w:t xml:space="preserve"> </w:t>
-      </w:r>
-      <w:proofErr w:type="spellStart"/>
-      <w:r>
-        <w:rPr>
-          <w:lang w:val="en-US"/>
-        </w:rPr>
-        <w:t>spesa</w:t>
-      </w:r>
-      <w:proofErr w:type="spellEnd"/>
-      <w:r>
-        <w:rPr>
-          <w:lang w:val="en-US"/>
-        </w:rPr>
-        <w:t xml:space="preserve"> </w:t>
-      </w:r>
-      <w:proofErr w:type="spellStart"/>
-      <w:r>
-        <w:rPr>
-          <w:lang w:val="en-US"/>
-        </w:rPr>
-        <w:t>attraverso</w:t>
-      </w:r>
-      <w:proofErr w:type="spellEnd"/>
-      <w:r>
-        <w:rPr>
-          <w:lang w:val="en-US"/>
-        </w:rPr>
-        <w:t xml:space="preserve"> </w:t>
-      </w:r>
-      <w:proofErr w:type="spellStart"/>
-      <w:r>
-        <w:rPr>
-          <w:lang w:val="en-US"/>
-        </w:rPr>
-        <w:t>uno</w:t>
-      </w:r>
-      <w:proofErr w:type="spellEnd"/>
-      <w:r>
-        <w:rPr>
-          <w:lang w:val="en-US"/>
-        </w:rPr>
-        <w:t xml:space="preserve"> </w:t>
-      </w:r>
-      <w:proofErr w:type="spellStart"/>
-      <w:r>
-        <w:rPr>
-          <w:lang w:val="en-US"/>
-        </w:rPr>
-        <w:t>schermo</w:t>
-      </w:r>
-      <w:proofErr w:type="spellEnd"/>
-    </w:p>
-    <w:p>
-      <w:pPr>
-        <w:rPr>
-          <w:lang w:val="en-US"/>
-        </w:rPr>
-      </w:pPr>
-    </w:p>
-    <w:p>
-      <w:pPr>
-        <w:rPr>
-          <w:lang w:val="en-US"/>
-        </w:rPr>
-      </w:pPr>
-    </w:p>
-    <w:p>
-      <w:pPr>
-        <w:rPr>
-          <w:lang w:val="en-US"/>
-        </w:rPr>
-      </w:pPr>
-    </w:p>
-    <w:p>
-      <w:pPr>
-        <w:rPr>
-          <w:u w:val="single"/>
-          <w:lang w:val="en-US"/>
-        </w:rPr>
-      </w:pPr>
-      <w:r>
-        <w:rPr>
-          <w:u w:val="single"/>
-          <w:lang w:val="en-US"/>
-        </w:rPr>
-        <w:t>Domain Assumption</w:t>
-      </w:r>
-    </w:p>
-    <w:p>
-      <w:pPr>
-        <w:rPr>
-          <w:lang w:val="en-US"/>
-        </w:rPr>
-      </w:pPr>
-      <w:r>
-        <w:rPr>
-          <w:lang w:val="en-US"/>
-        </w:rPr>
-        <w:t xml:space="preserve">Il cellular </w:t>
-      </w:r>
-      <w:proofErr w:type="spellStart"/>
-      <w:r>
-        <w:rPr>
-          <w:lang w:val="en-US"/>
-        </w:rPr>
-        <w:t>deve</w:t>
-      </w:r>
-      <w:proofErr w:type="spellEnd"/>
-      <w:r>
-        <w:rPr>
-          <w:lang w:val="en-US"/>
-        </w:rPr>
-        <w:t xml:space="preserve"> </w:t>
-      </w:r>
-      <w:proofErr w:type="spellStart"/>
-      <w:r>
-        <w:rPr>
-          <w:lang w:val="en-US"/>
-        </w:rPr>
-        <w:t>avere</w:t>
-      </w:r>
-      <w:proofErr w:type="spellEnd"/>
-      <w:r>
-        <w:rPr>
-          <w:lang w:val="en-US"/>
-        </w:rPr>
-        <w:t xml:space="preserve"> </w:t>
-      </w:r>
-      <w:proofErr w:type="spellStart"/>
-      <w:r>
-        <w:rPr>
-          <w:lang w:val="en-US"/>
-        </w:rPr>
-        <w:t>una</w:t>
-      </w:r>
-      <w:proofErr w:type="spellEnd"/>
-      <w:r>
-        <w:rPr>
-          <w:lang w:val="en-US"/>
-        </w:rPr>
-        <w:t xml:space="preserve"> fotocamera</w:t>
-      </w:r>
-      <w:bookmarkStart w:id="0" w:name="_GoBack"/>
-      <w:bookmarkEnd w:id="0"/>
-    </w:p>
-    <w:p>
-      <w:pPr>
-        <w:rPr>
-          <w:lang w:val="en-US"/>
-        </w:rPr>
-      </w:pPr>
-      <w:proofErr w:type="spellStart"/>
-      <w:r>
-        <w:rPr>
-          <w:lang w:val="en-US"/>
-        </w:rPr>
-        <w:t>Abbiamo</w:t>
-      </w:r>
-      <w:proofErr w:type="spellEnd"/>
-      <w:r>
-        <w:rPr>
-          <w:lang w:val="en-US"/>
-        </w:rPr>
-        <w:t xml:space="preserve"> un </w:t>
-      </w:r>
-      <w:proofErr w:type="spellStart"/>
-      <w:r>
-        <w:rPr>
-          <w:lang w:val="en-US"/>
-        </w:rPr>
-        <w:t>modo</w:t>
-      </w:r>
-      <w:proofErr w:type="spellEnd"/>
-      <w:r>
-        <w:rPr>
-          <w:lang w:val="en-US"/>
-        </w:rPr>
-        <w:t xml:space="preserve"> per </w:t>
-      </w:r>
-      <w:proofErr w:type="spellStart"/>
-      <w:r>
-        <w:rPr>
-          <w:lang w:val="en-US"/>
-        </w:rPr>
-        <w:t>verificare</w:t>
-      </w:r>
-      <w:proofErr w:type="spellEnd"/>
-      <w:r>
-        <w:rPr>
-          <w:lang w:val="en-US"/>
-        </w:rPr>
-        <w:t xml:space="preserve"> la </w:t>
-      </w:r>
-      <w:proofErr w:type="spellStart"/>
-      <w:r>
-        <w:rPr>
-          <w:lang w:val="en-US"/>
-        </w:rPr>
-        <w:t>validita</w:t>
-      </w:r>
-      <w:proofErr w:type="spellEnd"/>
-      <w:r>
-        <w:rPr>
-          <w:lang w:val="en-US"/>
-        </w:rPr>
-        <w:t xml:space="preserve"> di un </w:t>
-      </w:r>
-      <w:proofErr w:type="spellStart"/>
-      <w:r>
-        <w:rPr>
-          <w:lang w:val="en-US"/>
-        </w:rPr>
-        <w:t>pagamento</w:t>
-      </w:r>
-      <w:proofErr w:type="spellEnd"/>
-    </w:p>
-    <w:p>
-      <w:pPr>
-        <w:rPr>
-          <w:lang w:val="en-US"/>
-        </w:rPr>
-      </w:pPr>
-      <w:proofErr w:type="spellStart"/>
-      <w:r>
-        <w:rPr>
-          <w:lang w:val="en-US"/>
-        </w:rPr>
-        <w:t>Abbiamo</w:t>
-      </w:r>
-      <w:proofErr w:type="spellEnd"/>
-      <w:r>
-        <w:rPr>
-          <w:lang w:val="en-US"/>
-        </w:rPr>
-        <w:t xml:space="preserve"> un </w:t>
-      </w:r>
-      <w:proofErr w:type="spellStart"/>
-      <w:r>
-        <w:rPr>
-          <w:lang w:val="en-US"/>
-        </w:rPr>
-        <w:t>modo</w:t>
-      </w:r>
-      <w:proofErr w:type="spellEnd"/>
-      <w:r>
-        <w:rPr>
-          <w:lang w:val="en-US"/>
-        </w:rPr>
-        <w:t xml:space="preserve"> per </w:t>
-      </w:r>
-      <w:proofErr w:type="spellStart"/>
-      <w:r>
-        <w:rPr>
-          <w:lang w:val="en-US"/>
-        </w:rPr>
-        <w:t>verificare</w:t>
-      </w:r>
-      <w:proofErr w:type="spellEnd"/>
-      <w:r>
-        <w:rPr>
-          <w:lang w:val="en-US"/>
-        </w:rPr>
-        <w:t xml:space="preserve"> un </w:t>
-      </w:r>
-      <w:proofErr w:type="spellStart"/>
-      <w:r>
-        <w:rPr>
-          <w:lang w:val="en-US"/>
-        </w:rPr>
-        <w:t>metodo</w:t>
-      </w:r>
-      <w:proofErr w:type="spellEnd"/>
-      <w:r>
-        <w:rPr>
-          <w:lang w:val="en-US"/>
-        </w:rPr>
-        <w:t xml:space="preserve"> di </w:t>
-      </w:r>
-      <w:proofErr w:type="spellStart"/>
-      <w:r>
-        <w:rPr>
-          <w:lang w:val="en-US"/>
-        </w:rPr>
-        <w:t>pagamento</w:t>
-      </w:r>
-      <w:proofErr w:type="spellEnd"/>
-      <w:r>
-        <w:rPr>
-          <w:lang w:val="en-US"/>
-        </w:rPr>
-        <w:t xml:space="preserve"> </w:t>
-      </w:r>
-      <w:proofErr w:type="spellStart"/>
-      <w:r>
-        <w:rPr>
-          <w:lang w:val="en-US"/>
-        </w:rPr>
-        <w:t>valido</w:t>
-      </w:r>
-      <w:proofErr w:type="spellEnd"/>
-    </w:p>
-    <w:p>
-      <w:pPr>
-        <w:rPr>
-          <w:lang w:val="en-US"/>
-        </w:rPr>
-      </w:pPr>
-      <w:proofErr w:type="spellStart"/>
-      <w:r>
-        <w:rPr>
-          <w:lang w:val="en-US"/>
-        </w:rPr>
-        <w:t>Abbiamo</w:t>
-      </w:r>
-      <w:proofErr w:type="spellEnd"/>
-      <w:r>
-        <w:rPr>
-          <w:lang w:val="en-US"/>
-        </w:rPr>
-        <w:t xml:space="preserve"> un </w:t>
-      </w:r>
-      <w:proofErr w:type="spellStart"/>
-      <w:r>
-        <w:rPr>
-          <w:lang w:val="en-US"/>
-        </w:rPr>
-        <w:t>modo</w:t>
-      </w:r>
-      <w:proofErr w:type="spellEnd"/>
-      <w:r>
-        <w:rPr>
-          <w:lang w:val="en-US"/>
-        </w:rPr>
-        <w:t xml:space="preserve"> per </w:t>
-      </w:r>
-      <w:proofErr w:type="spellStart"/>
-      <w:r>
-        <w:rPr>
-          <w:lang w:val="en-US"/>
-        </w:rPr>
-        <w:t>verificare</w:t>
-      </w:r>
-      <w:proofErr w:type="spellEnd"/>
-      <w:r>
-        <w:rPr>
-          <w:lang w:val="en-US"/>
-        </w:rPr>
-        <w:t xml:space="preserve"> la </w:t>
-      </w:r>
-      <w:proofErr w:type="spellStart"/>
-      <w:r>
-        <w:rPr>
-          <w:lang w:val="en-US"/>
-        </w:rPr>
-        <w:t>validita</w:t>
-      </w:r>
-      <w:proofErr w:type="spellEnd"/>
-      <w:r>
-        <w:rPr>
-          <w:lang w:val="en-US"/>
-        </w:rPr>
-        <w:t xml:space="preserve"> </w:t>
-      </w:r>
-      <w:proofErr w:type="spellStart"/>
-      <w:r>
-        <w:rPr>
-          <w:lang w:val="en-US"/>
-        </w:rPr>
-        <w:t>della</w:t>
-      </w:r>
-      <w:proofErr w:type="spellEnd"/>
-      <w:r>
-        <w:rPr>
-          <w:lang w:val="en-US"/>
-        </w:rPr>
-        <w:t xml:space="preserve"> </w:t>
-      </w:r>
-      <w:proofErr w:type="spellStart"/>
-      <w:r>
-        <w:rPr>
-          <w:lang w:val="en-US"/>
-        </w:rPr>
-        <w:t>patente</w:t>
-      </w:r>
-      <w:proofErr w:type="spellEnd"/>
-    </w:p>
-    <w:p>
-      <w:pPr>
-        <w:rPr>
-          <w:lang w:val="en-US"/>
-        </w:rPr>
-      </w:pPr>
-      <w:proofErr w:type="spellStart"/>
-      <w:r>
-        <w:rPr>
-          <w:lang w:val="en-US"/>
-        </w:rPr>
-        <w:t>Abbiamo</w:t>
-      </w:r>
-      <w:proofErr w:type="spellEnd"/>
-      <w:r>
-        <w:rPr>
-          <w:lang w:val="en-US"/>
-        </w:rPr>
-        <w:t xml:space="preserve"> un </w:t>
-      </w:r>
-      <w:proofErr w:type="spellStart"/>
-      <w:r>
-        <w:rPr>
-          <w:lang w:val="en-US"/>
-        </w:rPr>
-        <w:t>modo</w:t>
-      </w:r>
-      <w:proofErr w:type="spellEnd"/>
-      <w:r>
-        <w:rPr>
-          <w:lang w:val="en-US"/>
-        </w:rPr>
-        <w:t xml:space="preserve"> per </w:t>
-      </w:r>
-      <w:proofErr w:type="spellStart"/>
-      <w:r>
-        <w:rPr>
-          <w:lang w:val="en-US"/>
-        </w:rPr>
-        <w:t>localizzare</w:t>
-      </w:r>
-      <w:proofErr w:type="spellEnd"/>
-      <w:r>
-        <w:rPr>
-          <w:lang w:val="en-US"/>
-        </w:rPr>
-        <w:t xml:space="preserve"> </w:t>
-      </w:r>
-      <w:proofErr w:type="spellStart"/>
-      <w:r>
-        <w:rPr>
-          <w:lang w:val="en-US"/>
-        </w:rPr>
-        <w:t>macchina</w:t>
-      </w:r>
-      <w:proofErr w:type="spellEnd"/>
-      <w:r>
-        <w:rPr>
-          <w:lang w:val="en-US"/>
-        </w:rPr>
-        <w:t xml:space="preserve"> e </w:t>
-      </w:r>
-      <w:proofErr w:type="spellStart"/>
-      <w:r>
-        <w:rPr>
-          <w:lang w:val="en-US"/>
-        </w:rPr>
-        <w:t>utente</w:t>
-      </w:r>
-      <w:proofErr w:type="spellEnd"/>
-    </w:p>
-    <w:p>
-      <w:pPr>
-        <w:rPr>
-          <w:lang w:val="en-US"/>
-        </w:rPr>
-      </w:pPr>
-      <w:proofErr w:type="spellStart"/>
-      <w:r>
-        <w:rPr>
-          <w:lang w:val="en-US"/>
-        </w:rPr>
-        <w:t>Abbiamo</w:t>
-      </w:r>
-      <w:proofErr w:type="spellEnd"/>
-      <w:r>
-        <w:rPr>
-          <w:lang w:val="en-US"/>
-        </w:rPr>
-        <w:t xml:space="preserve"> un </w:t>
-      </w:r>
-      <w:proofErr w:type="spellStart"/>
-      <w:r>
-        <w:rPr>
-          <w:lang w:val="en-US"/>
-        </w:rPr>
-        <w:t>modo</w:t>
-      </w:r>
-      <w:proofErr w:type="spellEnd"/>
-      <w:r>
-        <w:rPr>
-          <w:lang w:val="en-US"/>
-        </w:rPr>
-        <w:t xml:space="preserve"> per </w:t>
-      </w:r>
-      <w:proofErr w:type="spellStart"/>
-      <w:r>
-        <w:rPr>
-          <w:lang w:val="en-US"/>
-        </w:rPr>
-        <w:t>aprire</w:t>
-      </w:r>
-      <w:proofErr w:type="spellEnd"/>
-      <w:r>
-        <w:rPr>
-          <w:lang w:val="en-US"/>
-        </w:rPr>
-        <w:t xml:space="preserve"> la </w:t>
-      </w:r>
-      <w:proofErr w:type="spellStart"/>
-      <w:r>
-        <w:rPr>
-          <w:lang w:val="en-US"/>
-        </w:rPr>
-        <w:t>macchina</w:t>
-      </w:r>
-      <w:proofErr w:type="spellEnd"/>
-      <w:r>
-        <w:rPr>
-          <w:lang w:val="en-US"/>
-        </w:rPr>
-        <w:t xml:space="preserve"> a </w:t>
-      </w:r>
-      <w:proofErr w:type="spellStart"/>
-      <w:r>
-        <w:rPr>
-          <w:lang w:val="en-US"/>
-        </w:rPr>
-        <w:t>distanza</w:t>
-      </w:r>
-      <w:proofErr w:type="spellEnd"/>
-    </w:p>
-    <w:p>
-      <w:pPr>
-        <w:rPr>
-          <w:lang w:val="en-US"/>
-        </w:rPr>
-      </w:pPr>
-      <w:proofErr w:type="spellStart"/>
-      <w:r>
-        <w:rPr>
-          <w:lang w:val="en-US"/>
-        </w:rPr>
-        <w:t>Sappiamo</w:t>
-      </w:r>
-      <w:proofErr w:type="spellEnd"/>
-      <w:r>
-        <w:rPr>
-          <w:lang w:val="en-US"/>
-        </w:rPr>
-        <w:t xml:space="preserve"> </w:t>
-      </w:r>
-      <w:proofErr w:type="spellStart"/>
-      <w:r>
-        <w:rPr>
-          <w:lang w:val="en-US"/>
-        </w:rPr>
-        <w:t>rilevare</w:t>
-      </w:r>
-      <w:proofErr w:type="spellEnd"/>
-      <w:r>
-        <w:rPr>
-          <w:lang w:val="en-US"/>
-        </w:rPr>
-        <w:t xml:space="preserve"> </w:t>
-      </w:r>
-      <w:proofErr w:type="spellStart"/>
-      <w:r>
-        <w:rPr>
-          <w:lang w:val="en-US"/>
-        </w:rPr>
-        <w:t>quando</w:t>
-      </w:r>
-      <w:proofErr w:type="spellEnd"/>
-      <w:r>
-        <w:rPr>
-          <w:lang w:val="en-US"/>
-        </w:rPr>
-        <w:t xml:space="preserve"> la </w:t>
-      </w:r>
-      <w:proofErr w:type="spellStart"/>
-      <w:r>
-        <w:rPr>
-          <w:lang w:val="en-US"/>
-        </w:rPr>
-        <w:t>macchina</w:t>
-      </w:r>
-      <w:proofErr w:type="spellEnd"/>
-      <w:r>
-        <w:rPr>
-          <w:lang w:val="en-US"/>
-        </w:rPr>
-        <w:t xml:space="preserve"> è </w:t>
-      </w:r>
-      <w:proofErr w:type="spellStart"/>
-      <w:r>
-        <w:rPr>
-          <w:lang w:val="en-US"/>
-        </w:rPr>
-        <w:t>accesa</w:t>
-      </w:r>
-      <w:proofErr w:type="spellEnd"/>
-      <w:r>
-        <w:rPr>
-          <w:lang w:val="en-US"/>
-        </w:rPr>
-        <w:t>/</w:t>
-      </w:r>
-      <w:proofErr w:type="spellStart"/>
-      <w:r>
-        <w:rPr>
-          <w:lang w:val="en-US"/>
-        </w:rPr>
-        <w:t>spenta</w:t>
-      </w:r>
-      <w:proofErr w:type="spellEnd"/>
-      <w:r>
-        <w:rPr>
-          <w:lang w:val="en-US"/>
-        </w:rPr>
-        <w:t xml:space="preserve"> (</w:t>
-      </w:r>
-      <w:proofErr w:type="spellStart"/>
-      <w:r>
-        <w:rPr>
-          <w:lang w:val="en-US"/>
-        </w:rPr>
-        <w:t>n.b</w:t>
-      </w:r>
-      <w:proofErr w:type="spellEnd"/>
-      <w:r>
-        <w:rPr>
-          <w:lang w:val="en-US"/>
-        </w:rPr>
-        <w:t xml:space="preserve">: </w:t>
-      </w:r>
-      <w:proofErr w:type="spellStart"/>
-      <w:r>
-        <w:rPr>
-          <w:lang w:val="en-US"/>
-        </w:rPr>
-        <w:t>compatta</w:t>
-      </w:r>
-      <w:proofErr w:type="spellEnd"/>
-      <w:r>
-        <w:rPr>
-          <w:lang w:val="en-US"/>
-        </w:rPr>
-        <w:t xml:space="preserve"> in </w:t>
-      </w:r>
-      <w:proofErr w:type="spellStart"/>
-      <w:r>
-        <w:rPr>
-          <w:lang w:val="en-US"/>
-        </w:rPr>
-        <w:t>un’unica</w:t>
-      </w:r>
-      <w:proofErr w:type="spellEnd"/>
-      <w:r>
-        <w:rPr>
-          <w:lang w:val="en-US"/>
-        </w:rPr>
-        <w:t xml:space="preserve"> </w:t>
-      </w:r>
-      <w:proofErr w:type="spellStart"/>
-      <w:r>
-        <w:rPr>
-          <w:lang w:val="en-US"/>
-        </w:rPr>
-        <w:t>assunzione</w:t>
-      </w:r>
-      <w:proofErr w:type="spellEnd"/>
-      <w:r>
-        <w:rPr>
-          <w:lang w:val="en-US"/>
-        </w:rPr>
-        <w:t>)</w:t>
-      </w:r>
-    </w:p>
-    <w:p>
-      <w:pPr>
-        <w:rPr>
-          <w:lang w:val="en-US"/>
-        </w:rPr>
-      </w:pPr>
-      <w:proofErr w:type="spellStart"/>
-      <w:r>
-        <w:rPr>
-          <w:lang w:val="en-US"/>
-        </w:rPr>
-        <w:t>Abbiamo</w:t>
-      </w:r>
-      <w:proofErr w:type="spellEnd"/>
-      <w:r>
-        <w:rPr>
-          <w:lang w:val="en-US"/>
-        </w:rPr>
-        <w:t xml:space="preserve"> un </w:t>
-      </w:r>
-      <w:proofErr w:type="spellStart"/>
-      <w:r>
-        <w:rPr>
-          <w:lang w:val="en-US"/>
-        </w:rPr>
-        <w:t>modo</w:t>
-      </w:r>
-      <w:proofErr w:type="spellEnd"/>
-      <w:r>
-        <w:rPr>
-          <w:lang w:val="en-US"/>
-        </w:rPr>
-        <w:t xml:space="preserve"> per </w:t>
-      </w:r>
-      <w:proofErr w:type="spellStart"/>
-      <w:r>
-        <w:rPr>
-          <w:lang w:val="en-US"/>
-        </w:rPr>
-        <w:t>contare</w:t>
-      </w:r>
-      <w:proofErr w:type="spellEnd"/>
-      <w:r>
-        <w:rPr>
-          <w:lang w:val="en-US"/>
-        </w:rPr>
-        <w:t xml:space="preserve"> </w:t>
-      </w:r>
-      <w:proofErr w:type="spellStart"/>
-      <w:r>
-        <w:rPr>
-          <w:lang w:val="en-US"/>
-        </w:rPr>
-        <w:t>i</w:t>
-      </w:r>
-      <w:proofErr w:type="spellEnd"/>
-      <w:r>
-        <w:rPr>
-          <w:lang w:val="en-US"/>
-        </w:rPr>
-        <w:t xml:space="preserve"> </w:t>
-      </w:r>
-      <w:proofErr w:type="spellStart"/>
-      <w:r>
-        <w:rPr>
-          <w:lang w:val="en-US"/>
-        </w:rPr>
-        <w:t>passeggeri</w:t>
-      </w:r>
-      <w:proofErr w:type="spellEnd"/>
-    </w:p>
-    <w:p>
-      <w:pPr>
-        <w:rPr>
-          <w:lang w:val="en-US"/>
-        </w:rPr>
-      </w:pPr>
-      <w:proofErr w:type="spellStart"/>
-      <w:r>
-        <w:rPr>
-          <w:lang w:val="en-US"/>
-        </w:rPr>
-        <w:t>Abbiamo</w:t>
-      </w:r>
-      <w:proofErr w:type="spellEnd"/>
-      <w:r>
-        <w:rPr>
-          <w:lang w:val="en-US"/>
-        </w:rPr>
-        <w:t xml:space="preserve"> un </w:t>
-      </w:r>
-      <w:proofErr w:type="spellStart"/>
-      <w:r>
-        <w:rPr>
-          <w:lang w:val="en-US"/>
-        </w:rPr>
-        <w:t>modo</w:t>
-      </w:r>
-      <w:proofErr w:type="spellEnd"/>
-      <w:r>
-        <w:rPr>
-          <w:lang w:val="en-US"/>
-        </w:rPr>
-        <w:t xml:space="preserve"> per </w:t>
-      </w:r>
-      <w:proofErr w:type="spellStart"/>
-      <w:r>
-        <w:rPr>
-          <w:lang w:val="en-US"/>
-        </w:rPr>
-        <w:t>ricaricare</w:t>
-      </w:r>
-      <w:proofErr w:type="spellEnd"/>
-      <w:r>
-        <w:rPr>
-          <w:lang w:val="en-US"/>
-        </w:rPr>
-        <w:t xml:space="preserve"> le </w:t>
-      </w:r>
-      <w:r>
-        <w:rPr>
-          <w:lang w:val="en-US"/>
-        </w:rPr>
-        <w:t>machine</w:t>
-      </w:r>
-    </w:p>
-    <w:p>
-      <w:pPr>
-        <w:rPr>
-          <w:lang w:val="en-US"/>
-        </w:rPr>
-      </w:pPr>
-      <w:r>
-        <w:rPr>
-          <w:lang w:val="en-US"/>
-        </w:rPr>
-        <w:t>External system to interact with for the payment</w:t>
-      </w:r>
-      <w:r>
-        <w:rPr>
-          <w:lang w:val="en-US"/>
-        </w:rPr>
-        <w:t xml:space="preserve"> (</w:t>
-      </w:r>
-      <w:proofErr w:type="spellStart"/>
-      <w:r>
-        <w:rPr>
-          <w:lang w:val="en-US"/>
-        </w:rPr>
-        <w:t>Bisogna</w:t>
-      </w:r>
-      <w:proofErr w:type="spellEnd"/>
-      <w:r>
-        <w:rPr>
-          <w:lang w:val="en-US"/>
-        </w:rPr>
-        <w:t xml:space="preserve"> </w:t>
-      </w:r>
-      <w:proofErr w:type="spellStart"/>
-      <w:r>
-        <w:rPr>
-          <w:lang w:val="en-US"/>
-        </w:rPr>
-        <w:t>definire</w:t>
-      </w:r>
-      <w:proofErr w:type="spellEnd"/>
-      <w:r>
-        <w:rPr>
-          <w:lang w:val="en-US"/>
-        </w:rPr>
-        <w:t xml:space="preserve"> come </w:t>
-      </w:r>
-      <w:proofErr w:type="spellStart"/>
-      <w:r>
-        <w:rPr>
-          <w:lang w:val="en-US"/>
-        </w:rPr>
-        <w:t>si</w:t>
-      </w:r>
-      <w:proofErr w:type="spellEnd"/>
-      <w:r>
-        <w:rPr>
-          <w:lang w:val="en-US"/>
-        </w:rPr>
-        <w:t xml:space="preserve"> </w:t>
-      </w:r>
-      <w:proofErr w:type="spellStart"/>
-      <w:proofErr w:type="gramStart"/>
-      <w:r>
-        <w:rPr>
-          <w:lang w:val="en-US"/>
-        </w:rPr>
-        <w:t>interagisce</w:t>
-      </w:r>
-      <w:proofErr w:type="spellEnd"/>
-      <w:r>
-        <w:rPr>
-          <w:lang w:val="en-US"/>
-        </w:rPr>
-        <w:t xml:space="preserve"> )</w:t>
-      </w:r>
-      <w:proofErr w:type="gramEnd"/>
-    </w:p>
-    <w:p>
-      <w:pPr>
-        <w:rPr>
-          <w:lang w:val="en-US"/>
-        </w:rPr>
-      </w:pPr>
-      <w:r>
-        <w:rPr>
-          <w:lang w:val="en-US"/>
-        </w:rPr>
-        <w:t xml:space="preserve">2=&gt; </w:t>
-      </w:r>
-      <w:proofErr w:type="spellStart"/>
-      <w:r>
-        <w:rPr>
-          <w:lang w:val="en-US"/>
-        </w:rPr>
-        <w:t>refering</w:t>
-      </w:r>
-      <w:proofErr w:type="spellEnd"/>
-      <w:r>
-        <w:rPr>
-          <w:lang w:val="en-US"/>
-        </w:rPr>
-        <w:t xml:space="preserve"> on the full charge</w:t>
-      </w:r>
-    </w:p>
-    <w:p>
-      <w:pPr>
-        <w:rPr>
-          <w:lang w:val="en-US"/>
-        </w:rPr>
-      </w:pPr>
-      <w:r>
-        <w:rPr>
-          <w:lang w:val="en-US"/>
-        </w:rPr>
-        <w:t>Who rent is responsible for what happen</w:t>
-      </w:r>
-    </w:p>
-    <w:p>
-      <w:pPr>
-        <w:rPr>
-          <w:lang w:val="en-US"/>
-        </w:rPr>
-      </w:pPr>
-      <w:proofErr w:type="spellStart"/>
-      <w:r>
-        <w:rPr>
-          <w:lang w:val="en-US"/>
-        </w:rPr>
-        <w:t>Quando</w:t>
-      </w:r>
-      <w:proofErr w:type="spellEnd"/>
-      <w:r>
-        <w:rPr>
-          <w:lang w:val="en-US"/>
-        </w:rPr>
-        <w:t xml:space="preserve"> </w:t>
-      </w:r>
-      <w:proofErr w:type="spellStart"/>
-      <w:r>
-        <w:rPr>
-          <w:lang w:val="en-US"/>
-        </w:rPr>
-        <w:t>si</w:t>
-      </w:r>
-      <w:proofErr w:type="spellEnd"/>
-      <w:r>
-        <w:rPr>
-          <w:lang w:val="en-US"/>
-        </w:rPr>
-        <w:t xml:space="preserve"> </w:t>
-      </w:r>
-      <w:proofErr w:type="spellStart"/>
-      <w:r>
-        <w:rPr>
-          <w:lang w:val="en-US"/>
-        </w:rPr>
-        <w:t>spegne</w:t>
-      </w:r>
-      <w:proofErr w:type="spellEnd"/>
-      <w:r>
-        <w:rPr>
-          <w:lang w:val="en-US"/>
-        </w:rPr>
-        <w:t xml:space="preserve"> la </w:t>
-      </w:r>
-      <w:proofErr w:type="spellStart"/>
-      <w:r>
-        <w:rPr>
-          <w:lang w:val="en-US"/>
-        </w:rPr>
-        <w:t>macchina</w:t>
-      </w:r>
-      <w:proofErr w:type="spellEnd"/>
-      <w:r>
-        <w:rPr>
-          <w:lang w:val="en-US"/>
-        </w:rPr>
-        <w:t xml:space="preserve"> </w:t>
-      </w:r>
-      <w:proofErr w:type="spellStart"/>
-      <w:r>
-        <w:rPr>
-          <w:lang w:val="en-US"/>
-        </w:rPr>
-        <w:t>finisce</w:t>
+        <w:t xml:space="preserve"> safe area non </w:t>
+      </w:r>
+      <w:proofErr w:type="spellStart"/>
+      <w:r>
+        <w:rPr>
+          <w:lang w:val="en-US"/>
+        </w:rPr>
+        <w:t>potrei</w:t>
+      </w:r>
+      <w:proofErr w:type="spellEnd"/>
+      <w:r>
+        <w:rPr>
+          <w:lang w:val="en-US"/>
+        </w:rPr>
+        <w:t xml:space="preserve"> </w:t>
+      </w:r>
+      <w:proofErr w:type="spellStart"/>
+      <w:r>
+        <w:rPr>
+          <w:lang w:val="en-US"/>
+        </w:rPr>
+        <w:t>terminare</w:t>
       </w:r>
       <w:proofErr w:type="spellEnd"/>
       <w:r>
@@ -2692,223 +3198,18 @@
         <w:t>noleggio</w:t>
       </w:r>
       <w:proofErr w:type="spellEnd"/>
-      <w:r>
-        <w:rPr>
-          <w:lang w:val="en-US"/>
-        </w:rPr>
-        <w:t xml:space="preserve"> se </w:t>
-      </w:r>
-      <w:proofErr w:type="spellStart"/>
-      <w:r>
-        <w:rPr>
-          <w:lang w:val="en-US"/>
-        </w:rPr>
-        <w:t>dentro</w:t>
-      </w:r>
-      <w:proofErr w:type="spellEnd"/>
-      <w:r>
-        <w:rPr>
-          <w:lang w:val="en-US"/>
-        </w:rPr>
-        <w:t xml:space="preserve"> </w:t>
-      </w:r>
-      <w:proofErr w:type="spellStart"/>
-      <w:r>
-        <w:rPr>
-          <w:lang w:val="en-US"/>
-        </w:rPr>
-        <w:t>una</w:t>
-      </w:r>
-      <w:proofErr w:type="spellEnd"/>
-      <w:r>
-        <w:rPr>
-          <w:lang w:val="en-US"/>
-        </w:rPr>
-        <w:t xml:space="preserve"> safe area</w:t>
-      </w:r>
-    </w:p>
-    <w:p>
-      <w:pPr>
-        <w:rPr>
-          <w:lang w:val="en-US"/>
-        </w:rPr>
-      </w:pPr>
-      <w:proofErr w:type="spellStart"/>
-      <w:r>
-        <w:rPr>
-          <w:lang w:val="en-US"/>
-        </w:rPr>
-        <w:t>L’utente</w:t>
-      </w:r>
-      <w:proofErr w:type="spellEnd"/>
-      <w:r>
-        <w:rPr>
-          <w:lang w:val="en-US"/>
-        </w:rPr>
-        <w:t xml:space="preserve"> </w:t>
-      </w:r>
-      <w:proofErr w:type="spellStart"/>
-      <w:r>
-        <w:rPr>
-          <w:lang w:val="en-US"/>
-        </w:rPr>
-        <w:t>carica</w:t>
-      </w:r>
-      <w:proofErr w:type="spellEnd"/>
-      <w:r>
-        <w:rPr>
-          <w:lang w:val="en-US"/>
-        </w:rPr>
-        <w:t xml:space="preserve"> la </w:t>
-      </w:r>
-      <w:proofErr w:type="spellStart"/>
-      <w:r>
-        <w:rPr>
-          <w:lang w:val="en-US"/>
-        </w:rPr>
-        <w:t>macchina</w:t>
-      </w:r>
-      <w:proofErr w:type="spellEnd"/>
-      <w:r>
-        <w:rPr>
-          <w:lang w:val="en-US"/>
-        </w:rPr>
-        <w:t xml:space="preserve"> </w:t>
-      </w:r>
-      <w:proofErr w:type="spellStart"/>
-      <w:r>
-        <w:rPr>
-          <w:lang w:val="en-US"/>
-        </w:rPr>
-        <w:t>entro</w:t>
-      </w:r>
-      <w:proofErr w:type="spellEnd"/>
-      <w:r>
-        <w:rPr>
-          <w:lang w:val="en-US"/>
-        </w:rPr>
-        <w:t xml:space="preserve"> 5 </w:t>
-      </w:r>
-      <w:proofErr w:type="spellStart"/>
-      <w:r>
-        <w:rPr>
-          <w:lang w:val="en-US"/>
-        </w:rPr>
-        <w:t>minuti</w:t>
-      </w:r>
-      <w:proofErr w:type="spellEnd"/>
-    </w:p>
-    <w:p>
-      <w:pPr>
-        <w:rPr>
-          <w:lang w:val="en-US"/>
-        </w:rPr>
-      </w:pPr>
-      <w:proofErr w:type="spellStart"/>
-      <w:r>
-        <w:rPr>
-          <w:lang w:val="en-US"/>
-        </w:rPr>
-        <w:t>Qualora</w:t>
-      </w:r>
-      <w:proofErr w:type="spellEnd"/>
-      <w:r>
-        <w:rPr>
-          <w:lang w:val="en-US"/>
-        </w:rPr>
-        <w:t xml:space="preserve"> non </w:t>
-      </w:r>
-      <w:proofErr w:type="spellStart"/>
-      <w:r>
-        <w:rPr>
-          <w:lang w:val="en-US"/>
-        </w:rPr>
-        <w:t>parcheggiassi</w:t>
-      </w:r>
-      <w:proofErr w:type="spellEnd"/>
-      <w:r>
-        <w:rPr>
-          <w:lang w:val="en-US"/>
-        </w:rPr>
-        <w:t xml:space="preserve"> in </w:t>
-      </w:r>
-      <w:proofErr w:type="spellStart"/>
-      <w:r>
-        <w:rPr>
-          <w:lang w:val="en-US"/>
-        </w:rPr>
-        <w:t>una</w:t>
-      </w:r>
-      <w:proofErr w:type="spellEnd"/>
-      <w:r>
-        <w:rPr>
-          <w:lang w:val="en-US"/>
-        </w:rPr>
-        <w:t xml:space="preserve"> safe area non </w:t>
-      </w:r>
-      <w:proofErr w:type="spellStart"/>
-      <w:r>
-        <w:rPr>
-          <w:lang w:val="en-US"/>
-        </w:rPr>
-        <w:t>potrei</w:t>
-      </w:r>
-      <w:proofErr w:type="spellEnd"/>
-      <w:r>
-        <w:rPr>
-          <w:lang w:val="en-US"/>
-        </w:rPr>
-        <w:t xml:space="preserve"> </w:t>
-      </w:r>
-      <w:proofErr w:type="spellStart"/>
-      <w:r>
-        <w:rPr>
-          <w:lang w:val="en-US"/>
-        </w:rPr>
-        <w:t>terminare</w:t>
-      </w:r>
-      <w:proofErr w:type="spellEnd"/>
-      <w:r>
-        <w:rPr>
-          <w:lang w:val="en-US"/>
-        </w:rPr>
-        <w:t xml:space="preserve"> </w:t>
-      </w:r>
-      <w:proofErr w:type="spellStart"/>
-      <w:r>
-        <w:rPr>
-          <w:lang w:val="en-US"/>
-        </w:rPr>
-        <w:t>il</w:t>
-      </w:r>
-      <w:proofErr w:type="spellEnd"/>
-      <w:r>
-        <w:rPr>
-          <w:lang w:val="en-US"/>
-        </w:rPr>
-        <w:t xml:space="preserve"> </w:t>
-      </w:r>
-      <w:proofErr w:type="spellStart"/>
-      <w:r>
-        <w:rPr>
-          <w:lang w:val="en-US"/>
-        </w:rPr>
-        <w:t>noleggio</w:t>
-      </w:r>
-      <w:proofErr w:type="spellEnd"/>
-    </w:p>
-    <w:p>
-      <w:pPr>
-        <w:rPr>
-          <w:lang w:val="en-US"/>
-        </w:rPr>
-      </w:pPr>
-      <w:proofErr w:type="spellStart"/>
-      <w:r>
-        <w:rPr>
-          <w:lang w:val="en-US"/>
-        </w:rPr>
-        <w:lastRenderedPageBreak/>
+    </w:p>
+    <w:p>
+      <w:pPr>
+        <w:rPr>
+          <w:lang w:val="en-US"/>
+        </w:rPr>
+      </w:pPr>
+      <w:proofErr w:type="spellStart"/>
+      <w:r>
+        <w:rPr>
+          <w:lang w:val="en-US"/>
+        </w:rPr>
         <w:t>Abbiamo</w:t>
       </w:r>
       <w:proofErr w:type="spellEnd"/>
@@ -3885,6 +4186,7 @@
           <w:kern w:val="1"/>
           <w:lang w:val="en-US"/>
         </w:rPr>
+        <w:lastRenderedPageBreak/>
         <w:tab/>
       </w:r>
       <w:r>
@@ -4066,16 +4368,7 @@
           <w:color w:val="000000"/>
           <w:lang w:val="en-US"/>
         </w:rPr>
-        <w:t xml:space="preserve">The system stops charging the user as soon as the car is parked in a safe area and the </w:t>
-      </w:r>
-      <w:r>
-        <w:rPr>
-          <w:rFonts w:cs="Times"/>
-          <w:color w:val="000000"/>
-          <w:lang w:val="en-US"/>
-        </w:rPr>
-        <w:lastRenderedPageBreak/>
-        <w:t xml:space="preserve">user exits the car; at this point, the system locks the car automatically. </w:t>
+        <w:t xml:space="preserve">The system stops charging the user as soon as the car is parked in a safe area and the user exits the car; at this point, the system locks the car automatically. </w:t>
       </w:r>
       <w:r>
         <w:rPr>
@@ -5325,7 +5618,7 @@
 </file>
 
 <file path=customXml/itemProps1.xml><?xml version="1.0" encoding="utf-8"?>
-<ds:datastoreItem xmlns:ds="http://schemas.openxmlformats.org/officeDocument/2006/customXml" ds:itemID="{47F3D2D9-B581-C64F-8932-66EA3EFEB46A}">
+<ds:datastoreItem xmlns:ds="http://schemas.openxmlformats.org/officeDocument/2006/customXml" ds:itemID="{C87B4D4C-B042-1A49-AA9E-8718AED7E536}">
   <ds:schemaRefs>
     <ds:schemaRef ds:uri="http://schemas.openxmlformats.org/officeDocument/2006/bibliography"/>
   </ds:schemaRefs>

</xml_diff>

<commit_message>
Added assumption and functional requirements, redefine image style, changed header and footer
</commit_message>
<xml_diff>
--- a/RASD/LabRequirement.docx
+++ b/RASD/LabRequirement.docx
@@ -1371,22 +1371,44 @@
     </w:p>
     <w:p>
       <w:pPr>
-        <w:rPr>
-          <w:lang w:val="en-US"/>
-        </w:rPr>
-      </w:pPr>
-    </w:p>
-    <w:p>
-      <w:pPr>
-        <w:rPr>
-          <w:lang w:val="en-US"/>
-        </w:rPr>
-      </w:pPr>
-      <w:r>
-        <w:rPr>
-          <w:lang w:val="en-US"/>
-        </w:rPr>
-        <w:t xml:space="preserve">Una </w:t>
+        <w:ind w:firstLine="720"/>
+        <w:rPr>
+          <w:lang w:val="en-US"/>
+        </w:rPr>
+      </w:pPr>
+      <w:r>
+        <w:rPr>
+          <w:lang w:val="en-US"/>
+        </w:rPr>
+        <w:t xml:space="preserve">Il </w:t>
+      </w:r>
+      <w:proofErr w:type="spellStart"/>
+      <w:r>
+        <w:rPr>
+          <w:lang w:val="en-US"/>
+        </w:rPr>
+        <w:t>noleggio</w:t>
+      </w:r>
+      <w:proofErr w:type="spellEnd"/>
+      <w:r>
+        <w:rPr>
+          <w:lang w:val="en-US"/>
+        </w:rPr>
+        <w:t xml:space="preserve"> </w:t>
+      </w:r>
+      <w:proofErr w:type="spellStart"/>
+      <w:r>
+        <w:rPr>
+          <w:lang w:val="en-US"/>
+        </w:rPr>
+        <w:t>termina</w:t>
+      </w:r>
+      <w:proofErr w:type="spellEnd"/>
+      <w:r>
+        <w:rPr>
+          <w:lang w:val="en-US"/>
+        </w:rPr>
+        <w:t xml:space="preserve"> solo se la </w:t>
       </w:r>
       <w:proofErr w:type="spellStart"/>
       <w:r>
@@ -1400,7 +1422,212 @@
         <w:rPr>
           <w:lang w:val="en-US"/>
         </w:rPr>
-        <w:t xml:space="preserve"> </w:t>
+        <w:t xml:space="preserve"> è </w:t>
+      </w:r>
+      <w:proofErr w:type="spellStart"/>
+      <w:r>
+        <w:rPr>
+          <w:lang w:val="en-US"/>
+        </w:rPr>
+        <w:t>spenta</w:t>
+      </w:r>
+      <w:proofErr w:type="spellEnd"/>
+      <w:r>
+        <w:rPr>
+          <w:lang w:val="en-US"/>
+        </w:rPr>
+        <w:t xml:space="preserve"> in </w:t>
+      </w:r>
+      <w:proofErr w:type="spellStart"/>
+      <w:r>
+        <w:rPr>
+          <w:lang w:val="en-US"/>
+        </w:rPr>
+        <w:t>una</w:t>
+      </w:r>
+      <w:proofErr w:type="spellEnd"/>
+      <w:r>
+        <w:rPr>
+          <w:lang w:val="en-US"/>
+        </w:rPr>
+        <w:t xml:space="preserve"> safe area e non </w:t>
+      </w:r>
+      <w:proofErr w:type="spellStart"/>
+      <w:r>
+        <w:rPr>
+          <w:lang w:val="en-US"/>
+        </w:rPr>
+        <w:t>c’è</w:t>
+      </w:r>
+      <w:proofErr w:type="spellEnd"/>
+      <w:r>
+        <w:rPr>
+          <w:lang w:val="en-US"/>
+        </w:rPr>
+        <w:t xml:space="preserve"> </w:t>
+      </w:r>
+      <w:proofErr w:type="spellStart"/>
+      <w:r>
+        <w:rPr>
+          <w:lang w:val="en-US"/>
+        </w:rPr>
+        <w:t>nessuno</w:t>
+      </w:r>
+      <w:proofErr w:type="spellEnd"/>
+      <w:r>
+        <w:rPr>
+          <w:lang w:val="en-US"/>
+        </w:rPr>
+        <w:t xml:space="preserve"> </w:t>
+      </w:r>
+      <w:proofErr w:type="spellStart"/>
+      <w:r>
+        <w:rPr>
+          <w:lang w:val="en-US"/>
+        </w:rPr>
+        <w:t>all’interno</w:t>
+      </w:r>
+      <w:proofErr w:type="spellEnd"/>
+    </w:p>
+    <w:p>
+      <w:pPr>
+        <w:rPr>
+          <w:lang w:val="en-US"/>
+        </w:rPr>
+      </w:pPr>
+    </w:p>
+    <w:p>
+      <w:pPr>
+        <w:ind w:firstLine="720"/>
+        <w:rPr>
+          <w:lang w:val="en-US"/>
+        </w:rPr>
+      </w:pPr>
+      <w:proofErr w:type="spellStart"/>
+      <w:r>
+        <w:rPr>
+          <w:lang w:val="en-US"/>
+        </w:rPr>
+        <w:t>Quando</w:t>
+      </w:r>
+      <w:proofErr w:type="spellEnd"/>
+      <w:r>
+        <w:rPr>
+          <w:lang w:val="en-US"/>
+        </w:rPr>
+        <w:t xml:space="preserve"> </w:t>
+      </w:r>
+      <w:proofErr w:type="spellStart"/>
+      <w:r>
+        <w:rPr>
+          <w:lang w:val="en-US"/>
+        </w:rPr>
+        <w:t>termina</w:t>
+      </w:r>
+      <w:proofErr w:type="spellEnd"/>
+      <w:r>
+        <w:rPr>
+          <w:lang w:val="en-US"/>
+        </w:rPr>
+        <w:t xml:space="preserve"> </w:t>
+      </w:r>
+      <w:proofErr w:type="spellStart"/>
+      <w:r>
+        <w:rPr>
+          <w:lang w:val="en-US"/>
+        </w:rPr>
+        <w:t>il</w:t>
+      </w:r>
+      <w:proofErr w:type="spellEnd"/>
+      <w:r>
+        <w:rPr>
+          <w:lang w:val="en-US"/>
+        </w:rPr>
+        <w:t xml:space="preserve"> </w:t>
+      </w:r>
+      <w:proofErr w:type="spellStart"/>
+      <w:r>
+        <w:rPr>
+          <w:lang w:val="en-US"/>
+        </w:rPr>
+        <w:t>noleggio</w:t>
+      </w:r>
+      <w:proofErr w:type="spellEnd"/>
+      <w:r>
+        <w:rPr>
+          <w:lang w:val="en-US"/>
+        </w:rPr>
+        <w:t xml:space="preserve"> la </w:t>
+      </w:r>
+      <w:proofErr w:type="spellStart"/>
+      <w:r>
+        <w:rPr>
+          <w:lang w:val="en-US"/>
+        </w:rPr>
+        <w:t>macchina</w:t>
+      </w:r>
+      <w:proofErr w:type="spellEnd"/>
+      <w:r>
+        <w:rPr>
+          <w:lang w:val="en-US"/>
+        </w:rPr>
+        <w:t xml:space="preserve"> </w:t>
+      </w:r>
+      <w:proofErr w:type="spellStart"/>
+      <w:r>
+        <w:rPr>
+          <w:lang w:val="en-US"/>
+        </w:rPr>
+        <w:t>si</w:t>
+      </w:r>
+      <w:proofErr w:type="spellEnd"/>
+      <w:r>
+        <w:rPr>
+          <w:lang w:val="en-US"/>
+        </w:rPr>
+        <w:t xml:space="preserve"> </w:t>
+      </w:r>
+      <w:proofErr w:type="spellStart"/>
+      <w:r>
+        <w:rPr>
+          <w:lang w:val="en-US"/>
+        </w:rPr>
+        <w:t>chiude</w:t>
+      </w:r>
+      <w:proofErr w:type="spellEnd"/>
+      <w:r>
+        <w:rPr>
+          <w:lang w:val="en-US"/>
+        </w:rPr>
+        <w:t xml:space="preserve"> </w:t>
+      </w:r>
+      <w:proofErr w:type="spellStart"/>
+      <w:r>
+        <w:rPr>
+          <w:lang w:val="en-US"/>
+        </w:rPr>
+        <w:t>automaticamente</w:t>
+      </w:r>
+      <w:proofErr w:type="spellEnd"/>
+      <w:r>
+        <w:rPr>
+          <w:lang w:val="en-US"/>
+        </w:rPr>
+        <w:t xml:space="preserve">, </w:t>
+      </w:r>
+      <w:proofErr w:type="spellStart"/>
+      <w:r>
+        <w:rPr>
+          <w:lang w:val="en-US"/>
+        </w:rPr>
+        <w:t>altrimenti</w:t>
+      </w:r>
+      <w:proofErr w:type="spellEnd"/>
+      <w:r>
+        <w:rPr>
+          <w:lang w:val="en-US"/>
+        </w:rPr>
+        <w:t xml:space="preserve"> non </w:t>
       </w:r>
       <w:proofErr w:type="spellStart"/>
       <w:r>
@@ -1421,51 +1648,30 @@
         <w:rPr>
           <w:lang w:val="en-US"/>
         </w:rPr>
-        <w:t>spegnersi</w:t>
-      </w:r>
-      <w:proofErr w:type="spellEnd"/>
-      <w:r>
-        <w:rPr>
-          <w:lang w:val="en-US"/>
-        </w:rPr>
-        <w:t xml:space="preserve"> se e solo se </w:t>
-      </w:r>
-      <w:proofErr w:type="spellStart"/>
-      <w:r>
-        <w:rPr>
-          <w:lang w:val="en-US"/>
-        </w:rPr>
-        <w:t>termino</w:t>
-      </w:r>
-      <w:proofErr w:type="spellEnd"/>
-      <w:r>
-        <w:rPr>
-          <w:lang w:val="en-US"/>
-        </w:rPr>
-        <w:t xml:space="preserve"> </w:t>
-      </w:r>
-      <w:proofErr w:type="spellStart"/>
-      <w:r>
-        <w:rPr>
-          <w:lang w:val="en-US"/>
-        </w:rPr>
-        <w:t>il</w:t>
-      </w:r>
-      <w:proofErr w:type="spellEnd"/>
-      <w:r>
-        <w:rPr>
-          <w:lang w:val="en-US"/>
-        </w:rPr>
-        <w:t xml:space="preserve"> </w:t>
-      </w:r>
-      <w:proofErr w:type="spellStart"/>
-      <w:r>
-        <w:rPr>
-          <w:lang w:val="en-US"/>
-        </w:rPr>
-        <w:t>noleggio</w:t>
-      </w:r>
-      <w:proofErr w:type="spellEnd"/>
+        <w:t>essere</w:t>
+      </w:r>
+      <w:proofErr w:type="spellEnd"/>
+      <w:r>
+        <w:rPr>
+          <w:lang w:val="en-US"/>
+        </w:rPr>
+        <w:t xml:space="preserve"> </w:t>
+      </w:r>
+      <w:proofErr w:type="spellStart"/>
+      <w:r>
+        <w:rPr>
+          <w:lang w:val="en-US"/>
+        </w:rPr>
+        <w:t>chiusa</w:t>
+      </w:r>
+      <w:proofErr w:type="spellEnd"/>
+    </w:p>
+    <w:p>
+      <w:pPr>
+        <w:rPr>
+          <w:lang w:val="en-US"/>
+        </w:rPr>
+      </w:pPr>
     </w:p>
     <w:p>
       <w:pPr>
@@ -1561,6 +1767,8 @@
           <w:lang w:val="en-US"/>
         </w:rPr>
       </w:pPr>
+      <w:bookmarkStart w:id="0" w:name="_GoBack"/>
+      <w:bookmarkEnd w:id="0"/>
       <w:r>
         <w:rPr>
           <w:lang w:val="en-US"/>
@@ -1675,7 +1883,6 @@
       <w:proofErr w:type="spellEnd"/>
     </w:p>
     <w:p>
-      <w:bookmarkStart w:id="0" w:name="_GoBack"/>
       <w:r>
         <w:t>If the system detects the user took at least two other passengers onto the car, the system applies a discount of 10% on the last ride.</w:t>
       </w:r>
@@ -1768,7 +1975,6 @@
         <w:t>site.</w:t>
       </w:r>
     </w:p>
-    <w:bookmarkEnd w:id="0"/>
     <w:p>
       <w:pPr>
         <w:rPr>
@@ -2204,6 +2410,7 @@
         <w:rPr>
           <w:lang w:val="en-US"/>
         </w:rPr>
+        <w:lastRenderedPageBreak/>
         <w:t>Abbiamo</w:t>
       </w:r>
       <w:proofErr w:type="spellEnd"/>
@@ -2516,7 +2723,6 @@
         <w:rPr>
           <w:lang w:val="en-US"/>
         </w:rPr>
-        <w:lastRenderedPageBreak/>
         <w:t>Sappiamo</w:t>
       </w:r>
       <w:proofErr w:type="spellEnd"/>
@@ -4053,7 +4259,16 @@
           <w:color w:val="000000"/>
           <w:lang w:val="en-US"/>
         </w:rPr>
-        <w:t xml:space="preserve">Among the available cars in a certain geographical region, users must be able to reserve a single car for up to one hour before they pick it up. </w:t>
+        <w:t xml:space="preserve">Among the available cars in a certain geographical region, users must be able to reserve </w:t>
+      </w:r>
+      <w:r>
+        <w:rPr>
+          <w:rFonts w:cs="Times"/>
+          <w:color w:val="000000"/>
+          <w:lang w:val="en-US"/>
+        </w:rPr>
+        <w:lastRenderedPageBreak/>
+        <w:t xml:space="preserve">a single car for up to one hour before they pick it up. </w:t>
       </w:r>
       <w:r>
         <w:rPr>
@@ -4186,7 +4401,6 @@
           <w:kern w:val="1"/>
           <w:lang w:val="en-US"/>
         </w:rPr>
-        <w:lastRenderedPageBreak/>
         <w:tab/>
       </w:r>
       <w:r>
@@ -5618,7 +5832,7 @@
 </file>
 
 <file path=customXml/itemProps1.xml><?xml version="1.0" encoding="utf-8"?>
-<ds:datastoreItem xmlns:ds="http://schemas.openxmlformats.org/officeDocument/2006/customXml" ds:itemID="{C87B4D4C-B042-1A49-AA9E-8718AED7E536}">
+<ds:datastoreItem xmlns:ds="http://schemas.openxmlformats.org/officeDocument/2006/customXml" ds:itemID="{3D6DEE0D-9EA5-5449-8FF8-F85E238B73AC}">
   <ds:schemaRefs>
     <ds:schemaRef ds:uri="http://schemas.openxmlformats.org/officeDocument/2006/bibliography"/>
   </ds:schemaRefs>

</xml_diff>